<commit_message>
Actualizar documento de temas pendientes
</commit_message>
<xml_diff>
--- a/Temas_pendientes_y_de_analisis_MGH.docx
+++ b/Temas_pendientes_y_de_analisis_MGH.docx
@@ -66,8 +66,7 @@
       </w:pPr>
       <w:r>
         <w:rPr>
-          <w:sz w:val="22"/>
-          <w:szCs w:val="22"/>
+          <w:lang w:val="es-ES"/>
         </w:rPr>
       </w:r>
     </w:p>
@@ -89,27 +88,7 @@
           <w:szCs w:val="28"/>
           <w:lang w:val="es-ES"/>
         </w:rPr>
-        <w:t xml:space="preserve">Temas </w:t>
-      </w:r>
-      <w:r>
-        <w:rPr>
-          <w:b/>
-          <w:bCs/>
-          <w:sz w:val="28"/>
-          <w:szCs w:val="28"/>
-          <w:lang w:val="es-ES"/>
-        </w:rPr>
-        <w:t xml:space="preserve">pendientes </w:t>
-      </w:r>
-      <w:r>
-        <w:rPr>
-          <w:b/>
-          <w:bCs/>
-          <w:sz w:val="28"/>
-          <w:szCs w:val="28"/>
-          <w:lang w:val="es-ES"/>
-        </w:rPr>
-        <w:t>de análisis respecto a MGH</w:t>
+        <w:t>Temas pendientes de análisis respecto a MGH</w:t>
       </w:r>
     </w:p>
     <w:p>
@@ -595,7 +574,8 @@
           <w:p>
             <w:pPr>
               <w:pStyle w:val="Normal"/>
-              <w:widowControl/>
+              <w:widowControl w:val="false"/>
+              <w:suppressAutoHyphens w:val="true"/>
               <w:spacing w:lineRule="auto" w:line="240" w:before="0" w:after="0"/>
               <w:jc w:val="center"/>
               <w:rPr>
@@ -627,7 +607,8 @@
           <w:p>
             <w:pPr>
               <w:pStyle w:val="Normal"/>
-              <w:widowControl/>
+              <w:widowControl w:val="false"/>
+              <w:suppressAutoHyphens w:val="true"/>
               <w:spacing w:lineRule="auto" w:line="240" w:before="0" w:after="0"/>
               <w:jc w:val="center"/>
               <w:rPr>
@@ -659,7 +640,8 @@
           <w:p>
             <w:pPr>
               <w:pStyle w:val="Normal"/>
-              <w:widowControl/>
+              <w:widowControl w:val="false"/>
+              <w:suppressAutoHyphens w:val="true"/>
               <w:spacing w:lineRule="auto" w:line="240" w:before="0" w:after="0"/>
               <w:jc w:val="center"/>
               <w:rPr>
@@ -694,7 +676,8 @@
           <w:p>
             <w:pPr>
               <w:pStyle w:val="Normal"/>
-              <w:widowControl/>
+              <w:widowControl w:val="false"/>
+              <w:suppressAutoHyphens w:val="true"/>
               <w:spacing w:lineRule="auto" w:line="240" w:before="0" w:after="0"/>
               <w:jc w:val="center"/>
               <w:rPr>
@@ -721,7 +704,8 @@
           <w:p>
             <w:pPr>
               <w:pStyle w:val="Normal"/>
-              <w:widowControl/>
+              <w:widowControl w:val="false"/>
+              <w:suppressAutoHyphens w:val="true"/>
               <w:spacing w:lineRule="auto" w:line="240" w:before="0" w:after="0"/>
               <w:jc w:val="both"/>
               <w:rPr>
@@ -748,7 +732,8 @@
           <w:p>
             <w:pPr>
               <w:pStyle w:val="Normal"/>
-              <w:widowControl/>
+              <w:widowControl w:val="false"/>
+              <w:suppressAutoHyphens w:val="true"/>
               <w:spacing w:lineRule="auto" w:line="240" w:before="0" w:after="0"/>
               <w:jc w:val="center"/>
               <w:rPr>
@@ -778,7 +763,8 @@
           <w:p>
             <w:pPr>
               <w:pStyle w:val="Normal"/>
-              <w:widowControl/>
+              <w:widowControl w:val="false"/>
+              <w:suppressAutoHyphens w:val="true"/>
               <w:spacing w:lineRule="auto" w:line="240" w:before="0" w:after="0"/>
               <w:jc w:val="center"/>
               <w:rPr>
@@ -805,7 +791,8 @@
           <w:p>
             <w:pPr>
               <w:pStyle w:val="Normal"/>
-              <w:widowControl/>
+              <w:widowControl w:val="false"/>
+              <w:suppressAutoHyphens w:val="true"/>
               <w:spacing w:lineRule="auto" w:line="240" w:before="0" w:after="0"/>
               <w:jc w:val="both"/>
               <w:rPr>
@@ -832,7 +819,8 @@
           <w:p>
             <w:pPr>
               <w:pStyle w:val="Normal"/>
-              <w:widowControl/>
+              <w:widowControl w:val="false"/>
+              <w:suppressAutoHyphens w:val="true"/>
               <w:spacing w:lineRule="auto" w:line="240" w:before="0" w:after="0"/>
               <w:jc w:val="center"/>
               <w:rPr>
@@ -862,7 +850,8 @@
           <w:p>
             <w:pPr>
               <w:pStyle w:val="Normal"/>
-              <w:widowControl/>
+              <w:widowControl w:val="false"/>
+              <w:suppressAutoHyphens w:val="true"/>
               <w:spacing w:lineRule="auto" w:line="240" w:before="0" w:after="0"/>
               <w:jc w:val="center"/>
               <w:rPr>
@@ -889,7 +878,8 @@
           <w:p>
             <w:pPr>
               <w:pStyle w:val="Normal"/>
-              <w:widowControl/>
+              <w:widowControl w:val="false"/>
+              <w:suppressAutoHyphens w:val="true"/>
               <w:spacing w:lineRule="auto" w:line="240" w:before="0" w:after="0"/>
               <w:jc w:val="both"/>
               <w:rPr>
@@ -916,7 +906,8 @@
           <w:p>
             <w:pPr>
               <w:pStyle w:val="Normal"/>
-              <w:widowControl/>
+              <w:widowControl w:val="false"/>
+              <w:suppressAutoHyphens w:val="true"/>
               <w:spacing w:lineRule="auto" w:line="240" w:before="0" w:after="0"/>
               <w:jc w:val="center"/>
               <w:rPr>
@@ -946,7 +937,8 @@
           <w:p>
             <w:pPr>
               <w:pStyle w:val="Normal"/>
-              <w:widowControl/>
+              <w:widowControl w:val="false"/>
+              <w:suppressAutoHyphens w:val="true"/>
               <w:spacing w:lineRule="auto" w:line="240" w:before="0" w:after="0"/>
               <w:jc w:val="center"/>
               <w:rPr>
@@ -973,7 +965,8 @@
           <w:p>
             <w:pPr>
               <w:pStyle w:val="Normal"/>
-              <w:widowControl/>
+              <w:widowControl w:val="false"/>
+              <w:suppressAutoHyphens w:val="true"/>
               <w:spacing w:lineRule="auto" w:line="240" w:before="0" w:after="0"/>
               <w:jc w:val="both"/>
               <w:rPr>
@@ -1012,7 +1005,8 @@
           <w:p>
             <w:pPr>
               <w:pStyle w:val="Normal"/>
-              <w:widowControl/>
+              <w:widowControl w:val="false"/>
+              <w:suppressAutoHyphens w:val="true"/>
               <w:spacing w:lineRule="auto" w:line="240" w:before="0" w:after="0"/>
               <w:jc w:val="center"/>
               <w:rPr>
@@ -1042,7 +1036,8 @@
           <w:p>
             <w:pPr>
               <w:pStyle w:val="Normal"/>
-              <w:widowControl/>
+              <w:widowControl w:val="false"/>
+              <w:suppressAutoHyphens w:val="true"/>
               <w:spacing w:lineRule="auto" w:line="240" w:before="0" w:after="0"/>
               <w:jc w:val="center"/>
               <w:rPr>
@@ -1069,7 +1064,8 @@
           <w:p>
             <w:pPr>
               <w:pStyle w:val="Normal"/>
-              <w:widowControl/>
+              <w:widowControl w:val="false"/>
+              <w:suppressAutoHyphens w:val="true"/>
               <w:spacing w:lineRule="auto" w:line="240" w:before="0" w:after="0"/>
               <w:jc w:val="both"/>
               <w:rPr>
@@ -1096,7 +1092,8 @@
           <w:p>
             <w:pPr>
               <w:pStyle w:val="Normal"/>
-              <w:widowControl/>
+              <w:widowControl w:val="false"/>
+              <w:suppressAutoHyphens w:val="true"/>
               <w:spacing w:lineRule="auto" w:line="240" w:before="0" w:after="0"/>
               <w:jc w:val="center"/>
               <w:rPr>
@@ -1126,7 +1123,8 @@
           <w:p>
             <w:pPr>
               <w:pStyle w:val="Normal"/>
-              <w:widowControl/>
+              <w:widowControl w:val="false"/>
+              <w:suppressAutoHyphens w:val="true"/>
               <w:spacing w:lineRule="auto" w:line="240" w:before="0" w:after="0"/>
               <w:jc w:val="center"/>
               <w:rPr>
@@ -1153,7 +1151,8 @@
           <w:p>
             <w:pPr>
               <w:pStyle w:val="Normal"/>
-              <w:widowControl/>
+              <w:widowControl w:val="false"/>
+              <w:suppressAutoHyphens w:val="true"/>
               <w:spacing w:lineRule="auto" w:line="240" w:before="0" w:after="0"/>
               <w:jc w:val="both"/>
               <w:rPr>
@@ -1200,7 +1199,8 @@
           <w:p>
             <w:pPr>
               <w:pStyle w:val="Normal"/>
-              <w:widowControl/>
+              <w:widowControl w:val="false"/>
+              <w:suppressAutoHyphens w:val="true"/>
               <w:spacing w:lineRule="auto" w:line="240" w:before="0" w:after="0"/>
               <w:jc w:val="center"/>
               <w:rPr>
@@ -1230,7 +1230,8 @@
           <w:p>
             <w:pPr>
               <w:pStyle w:val="Normal"/>
-              <w:widowControl/>
+              <w:widowControl w:val="false"/>
+              <w:suppressAutoHyphens w:val="true"/>
               <w:spacing w:lineRule="auto" w:line="240" w:before="0" w:after="0"/>
               <w:jc w:val="center"/>
               <w:rPr>
@@ -1257,7 +1258,8 @@
           <w:p>
             <w:pPr>
               <w:pStyle w:val="Normal"/>
-              <w:widowControl/>
+              <w:widowControl w:val="false"/>
+              <w:suppressAutoHyphens w:val="true"/>
               <w:spacing w:lineRule="auto" w:line="240" w:before="0" w:after="0"/>
               <w:jc w:val="both"/>
               <w:rPr>
@@ -1284,7 +1286,8 @@
           <w:p>
             <w:pPr>
               <w:pStyle w:val="Normal"/>
-              <w:widowControl/>
+              <w:widowControl w:val="false"/>
+              <w:suppressAutoHyphens w:val="true"/>
               <w:spacing w:lineRule="auto" w:line="240" w:before="0" w:after="0"/>
               <w:jc w:val="center"/>
               <w:rPr>
@@ -1452,7 +1455,8 @@
           <w:p>
             <w:pPr>
               <w:pStyle w:val="Normal"/>
-              <w:widowControl/>
+              <w:widowControl w:val="false"/>
+              <w:suppressAutoHyphens w:val="true"/>
               <w:spacing w:lineRule="auto" w:line="240" w:before="0" w:after="0"/>
               <w:jc w:val="left"/>
               <w:rPr>
@@ -1484,7 +1488,8 @@
           <w:p>
             <w:pPr>
               <w:pStyle w:val="Normal"/>
-              <w:widowControl/>
+              <w:widowControl w:val="false"/>
+              <w:suppressAutoHyphens w:val="true"/>
               <w:spacing w:lineRule="auto" w:line="240" w:before="0" w:after="0"/>
               <w:jc w:val="left"/>
               <w:rPr>
@@ -1519,7 +1524,8 @@
           <w:p>
             <w:pPr>
               <w:pStyle w:val="Normal"/>
-              <w:widowControl/>
+              <w:widowControl w:val="false"/>
+              <w:suppressAutoHyphens w:val="true"/>
               <w:spacing w:lineRule="auto" w:line="240" w:before="0" w:after="0"/>
               <w:jc w:val="left"/>
               <w:rPr>
@@ -1546,7 +1552,8 @@
           <w:p>
             <w:pPr>
               <w:pStyle w:val="Normal"/>
-              <w:widowControl/>
+              <w:widowControl w:val="false"/>
+              <w:suppressAutoHyphens w:val="true"/>
               <w:spacing w:lineRule="auto" w:line="240" w:before="0" w:after="0"/>
               <w:jc w:val="left"/>
               <w:rPr>
@@ -1576,7 +1583,8 @@
           <w:p>
             <w:pPr>
               <w:pStyle w:val="Normal"/>
-              <w:widowControl/>
+              <w:widowControl w:val="false"/>
+              <w:suppressAutoHyphens w:val="true"/>
               <w:spacing w:lineRule="auto" w:line="240" w:before="0" w:after="0"/>
               <w:jc w:val="left"/>
               <w:rPr>
@@ -1603,7 +1611,8 @@
           <w:p>
             <w:pPr>
               <w:pStyle w:val="Normal"/>
-              <w:widowControl/>
+              <w:widowControl w:val="false"/>
+              <w:suppressAutoHyphens w:val="true"/>
               <w:spacing w:lineRule="auto" w:line="240" w:before="0" w:after="0"/>
               <w:jc w:val="left"/>
               <w:rPr>
@@ -1633,7 +1642,8 @@
           <w:p>
             <w:pPr>
               <w:pStyle w:val="Normal"/>
-              <w:widowControl/>
+              <w:widowControl w:val="false"/>
+              <w:suppressAutoHyphens w:val="true"/>
               <w:spacing w:lineRule="auto" w:line="240" w:before="0" w:after="0"/>
               <w:jc w:val="left"/>
               <w:rPr>
@@ -1660,7 +1670,8 @@
           <w:p>
             <w:pPr>
               <w:pStyle w:val="Normal"/>
-              <w:widowControl/>
+              <w:widowControl w:val="false"/>
+              <w:suppressAutoHyphens w:val="true"/>
               <w:spacing w:lineRule="auto" w:line="240" w:before="0" w:after="0"/>
               <w:jc w:val="left"/>
               <w:rPr>
@@ -1690,7 +1701,8 @@
           <w:p>
             <w:pPr>
               <w:pStyle w:val="Normal"/>
-              <w:widowControl/>
+              <w:widowControl w:val="false"/>
+              <w:suppressAutoHyphens w:val="true"/>
               <w:spacing w:lineRule="auto" w:line="240" w:before="0" w:after="0"/>
               <w:jc w:val="left"/>
               <w:rPr>
@@ -1717,7 +1729,8 @@
           <w:p>
             <w:pPr>
               <w:pStyle w:val="Normal"/>
-              <w:widowControl/>
+              <w:widowControl w:val="false"/>
+              <w:suppressAutoHyphens w:val="true"/>
               <w:spacing w:lineRule="auto" w:line="240" w:before="0" w:after="0"/>
               <w:jc w:val="left"/>
               <w:rPr>
@@ -1747,7 +1760,8 @@
           <w:p>
             <w:pPr>
               <w:pStyle w:val="Normal"/>
-              <w:widowControl/>
+              <w:widowControl w:val="false"/>
+              <w:suppressAutoHyphens w:val="true"/>
               <w:spacing w:lineRule="auto" w:line="240" w:before="0" w:after="0"/>
               <w:jc w:val="left"/>
               <w:rPr>
@@ -1774,7 +1788,8 @@
           <w:p>
             <w:pPr>
               <w:pStyle w:val="Normal"/>
-              <w:widowControl/>
+              <w:widowControl w:val="false"/>
+              <w:suppressAutoHyphens w:val="true"/>
               <w:spacing w:lineRule="auto" w:line="240" w:before="0" w:after="0"/>
               <w:jc w:val="left"/>
               <w:rPr>
@@ -1804,7 +1819,8 @@
           <w:p>
             <w:pPr>
               <w:pStyle w:val="Normal"/>
-              <w:widowControl/>
+              <w:widowControl w:val="false"/>
+              <w:suppressAutoHyphens w:val="true"/>
               <w:spacing w:lineRule="auto" w:line="240" w:before="0" w:after="0"/>
               <w:jc w:val="left"/>
               <w:rPr>
@@ -1831,7 +1847,8 @@
           <w:p>
             <w:pPr>
               <w:pStyle w:val="Normal"/>
-              <w:widowControl/>
+              <w:widowControl w:val="false"/>
+              <w:suppressAutoHyphens w:val="true"/>
               <w:spacing w:lineRule="auto" w:line="240" w:before="0" w:after="0"/>
               <w:jc w:val="left"/>
               <w:rPr>
@@ -1861,7 +1878,8 @@
           <w:p>
             <w:pPr>
               <w:pStyle w:val="Normal"/>
-              <w:widowControl/>
+              <w:widowControl w:val="false"/>
+              <w:suppressAutoHyphens w:val="true"/>
               <w:spacing w:lineRule="auto" w:line="240" w:before="0" w:after="0"/>
               <w:jc w:val="left"/>
               <w:rPr>
@@ -1888,7 +1906,8 @@
           <w:p>
             <w:pPr>
               <w:pStyle w:val="Normal"/>
-              <w:widowControl/>
+              <w:widowControl w:val="false"/>
+              <w:suppressAutoHyphens w:val="true"/>
               <w:spacing w:lineRule="auto" w:line="240" w:before="0" w:after="0"/>
               <w:jc w:val="left"/>
               <w:rPr>
@@ -2424,6 +2443,37 @@
         <w:rPr>
           <w:lang w:val="es-ES"/>
         </w:rPr>
+        <w:t>Servidor tipo API</w:t>
+      </w:r>
+    </w:p>
+    <w:p>
+      <w:pPr>
+        <w:pStyle w:val="Normal"/>
+        <w:jc w:val="both"/>
+        <w:rPr>
+          <w:lang w:val="es-ES"/>
+        </w:rPr>
+      </w:pPr>
+      <w:r>
+        <w:rPr>
+          <w:lang w:val="es-ES"/>
+        </w:rPr>
+        <w:t>Ya incluidas las redes con todos los datos básicos</w:t>
+      </w:r>
+    </w:p>
+    <w:p>
+      <w:pPr>
+        <w:pStyle w:val="Normal"/>
+        <w:jc w:val="both"/>
+        <w:rPr>
+          <w:lang w:val="es-ES"/>
+        </w:rPr>
+      </w:pPr>
+      <w:r>
+        <w:rPr>
+          <w:lang w:val="es-ES"/>
+        </w:rPr>
+        <w:t>Pasarle los datos de niveles hora fecha y red a correr</w:t>
       </w:r>
     </w:p>
     <w:p>
@@ -3450,6 +3500,7 @@
     <w:qFormat/>
     <w:pPr>
       <w:widowControl/>
+      <w:suppressAutoHyphens w:val="true"/>
       <w:bidi w:val="0"/>
       <w:spacing w:lineRule="auto" w:line="259" w:before="0" w:after="160"/>
       <w:jc w:val="left"/>

</xml_diff>

<commit_message>
trabajando en documentación y canales abiertos
</commit_message>
<xml_diff>
--- a/Temas_pendientes_y_de_analisis_MGH.docx
+++ b/Temas_pendientes_y_de_analisis_MGH.docx
@@ -221,7 +221,12 @@
         </w:rPr>
       </w:pPr>
       <w:r>
-        <w:rPr/>
+        <w:rPr>
+          <w:b/>
+          <w:bCs/>
+          <w:u w:val="single"/>
+          <w:lang w:val="es-ES"/>
+        </w:rPr>
       </w:r>
     </w:p>
     <w:p>
@@ -283,25 +288,7 @@
           <w:u w:val="none"/>
           <w:lang w:val="es-ES"/>
         </w:rPr>
-        <w:t>Los elementos tipo nudo asignan el nivel topográfico de las tuberías y los puntos de demanda. Son requeridos como puntos de cone</w:t>
-      </w:r>
-      <w:r>
-        <w:rPr>
-          <w:b w:val="false"/>
-          <w:bCs w:val="false"/>
-          <w:u w:val="none"/>
-          <w:lang w:val="es-ES"/>
-        </w:rPr>
-        <w:t>x</w:t>
-      </w:r>
-      <w:r>
-        <w:rPr>
-          <w:b w:val="false"/>
-          <w:bCs w:val="false"/>
-          <w:u w:val="none"/>
-          <w:lang w:val="es-ES"/>
-        </w:rPr>
-        <w:t>ión entre los tramos de tubería. Todos los nudos a excepción de los nudos de carga pueden tener asignado un valor de caudal demandado.</w:t>
+        <w:t>Los elementos tipo nudo asignan el nivel topográfico de las tuberías y los puntos de demanda. Son requeridos como puntos de conexión entre los tramos de tubería. Todos los nudos a excepción de los nudos de carga pueden tener asignado un valor de caudal demandado.</w:t>
       </w:r>
     </w:p>
     <w:p>
@@ -322,52 +309,7 @@
           <w:u w:val="none"/>
           <w:lang w:val="es-ES"/>
         </w:rPr>
-        <w:t>A l</w:t>
-      </w:r>
-      <w:r>
-        <w:rPr>
-          <w:b w:val="false"/>
-          <w:bCs w:val="false"/>
-          <w:u w:val="none"/>
-          <w:lang w:val="es-ES"/>
-        </w:rPr>
-        <w:t xml:space="preserve">os nudos de carga fija </w:t>
-      </w:r>
-      <w:r>
-        <w:rPr>
-          <w:b w:val="false"/>
-          <w:bCs w:val="false"/>
-          <w:u w:val="none"/>
-          <w:lang w:val="es-ES"/>
-        </w:rPr>
-        <w:t>se les calcula u</w:t>
-      </w:r>
-      <w:r>
-        <w:rPr>
-          <w:b w:val="false"/>
-          <w:bCs w:val="false"/>
-          <w:u w:val="none"/>
-          <w:lang w:val="es-ES"/>
-        </w:rPr>
-        <w:t xml:space="preserve">n valor de “Caudal recibido </w:t>
-      </w:r>
-      <w:r>
-        <w:rPr>
-          <w:b w:val="false"/>
-          <w:bCs w:val="false"/>
-          <w:u w:val="none"/>
-          <w:lang w:val="es-ES"/>
-        </w:rPr>
-        <w:t>o aportado</w:t>
-      </w:r>
-      <w:r>
-        <w:rPr>
-          <w:b w:val="false"/>
-          <w:bCs w:val="false"/>
-          <w:u w:val="none"/>
-          <w:lang w:val="es-ES"/>
-        </w:rPr>
-        <w:t xml:space="preserve">” con el cual calcular el </w:t>
+        <w:t xml:space="preserve">A los nudos de carga fija se les calcula un valor de “Caudal recibido o aportado” con el cual calcular el </w:t>
       </w:r>
       <w:r>
         <w:rPr>
@@ -377,17 +319,7 @@
           <w:u w:val="none"/>
           <w:lang w:val="es-ES"/>
         </w:rPr>
-        <w:t>∆</w:t>
-      </w:r>
-      <w:r>
-        <w:rPr>
-          <w:rFonts w:cs="Calibri" w:cstheme="minorHAnsi"/>
-          <w:b w:val="false"/>
-          <w:bCs w:val="false"/>
-          <w:u w:val="none"/>
-          <w:lang w:val="es-ES"/>
-        </w:rPr>
-        <w:t>H en el nivel de tanque entre cada iteración de tiempo extendido.</w:t>
+        <w:t>∆H en el nivel de tanque entre cada iteración de tiempo extendido.</w:t>
       </w:r>
     </w:p>
     <w:tbl>
@@ -407,7 +339,7 @@
         <w:gridCol w:w="963"/>
         <w:gridCol w:w="1537"/>
         <w:gridCol w:w="4138"/>
-        <w:gridCol w:w="2200"/>
+        <w:gridCol w:w="2199"/>
       </w:tblGrid>
       <w:tr>
         <w:trPr/>
@@ -423,10 +355,11 @@
           <w:p>
             <w:pPr>
               <w:pStyle w:val="Contenidodelatabla"/>
+              <w:widowControl w:val="false"/>
               <w:spacing w:before="0" w:after="160"/>
               <w:jc w:val="center"/>
               <w:rPr>
-                <w:rFonts w:asciiTheme="minorHAnsi" w:cstheme="minorBidi" w:eastAsiaTheme="minorHAnsi" w:hAnsiTheme="minorHAnsi"/>
+                <w:rFonts w:ascii="Calibri" w:hAnsi="Calibri" w:eastAsia="Calibri" w:cs="" w:asciiTheme="minorHAnsi" w:cstheme="minorBidi" w:eastAsiaTheme="minorHAnsi" w:hAnsiTheme="minorHAnsi"/>
                 <w:sz w:val="20"/>
                 <w:szCs w:val="20"/>
                 <w:shd w:fill="auto" w:val="clear"/>
@@ -434,7 +367,7 @@
             </w:pPr>
             <w:r>
               <w:rPr>
-                <w:rFonts w:asciiTheme="minorHAnsi" w:cstheme="minorBidi" w:eastAsiaTheme="minorHAnsi" w:hAnsiTheme="minorHAnsi"/>
+                <w:rFonts w:eastAsia="Calibri" w:cs="" w:cstheme="minorBidi" w:eastAsiaTheme="minorHAnsi"/>
                 <w:sz w:val="20"/>
                 <w:szCs w:val="20"/>
                 <w:shd w:fill="auto" w:val="clear"/>
@@ -455,10 +388,11 @@
           <w:p>
             <w:pPr>
               <w:pStyle w:val="Contenidodelatabla"/>
+              <w:widowControl w:val="false"/>
               <w:spacing w:before="0" w:after="160"/>
               <w:jc w:val="center"/>
               <w:rPr>
-                <w:rFonts w:asciiTheme="minorHAnsi" w:cstheme="minorBidi" w:eastAsiaTheme="minorHAnsi" w:hAnsiTheme="minorHAnsi"/>
+                <w:rFonts w:ascii="Calibri" w:hAnsi="Calibri" w:eastAsia="Calibri" w:cs="" w:asciiTheme="minorHAnsi" w:cstheme="minorBidi" w:eastAsiaTheme="minorHAnsi" w:hAnsiTheme="minorHAnsi"/>
                 <w:sz w:val="20"/>
                 <w:szCs w:val="20"/>
                 <w:shd w:fill="auto" w:val="clear"/>
@@ -466,7 +400,7 @@
             </w:pPr>
             <w:r>
               <w:rPr>
-                <w:rFonts w:asciiTheme="minorHAnsi" w:cstheme="minorBidi" w:eastAsiaTheme="minorHAnsi" w:hAnsiTheme="minorHAnsi"/>
+                <w:rFonts w:eastAsia="Calibri" w:cs="" w:cstheme="minorBidi" w:eastAsiaTheme="minorHAnsi"/>
                 <w:sz w:val="20"/>
                 <w:szCs w:val="20"/>
                 <w:shd w:fill="auto" w:val="clear"/>
@@ -487,10 +421,11 @@
           <w:p>
             <w:pPr>
               <w:pStyle w:val="Contenidodelatabla"/>
+              <w:widowControl w:val="false"/>
               <w:spacing w:before="0" w:after="160"/>
               <w:jc w:val="center"/>
               <w:rPr>
-                <w:rFonts w:asciiTheme="minorHAnsi" w:cstheme="minorBidi" w:eastAsiaTheme="minorHAnsi" w:hAnsiTheme="minorHAnsi"/>
+                <w:rFonts w:ascii="Calibri" w:hAnsi="Calibri" w:eastAsia="Calibri" w:cs="" w:asciiTheme="minorHAnsi" w:cstheme="minorBidi" w:eastAsiaTheme="minorHAnsi" w:hAnsiTheme="minorHAnsi"/>
                 <w:sz w:val="20"/>
                 <w:szCs w:val="20"/>
                 <w:shd w:fill="auto" w:val="clear"/>
@@ -498,7 +433,7 @@
             </w:pPr>
             <w:r>
               <w:rPr>
-                <w:rFonts w:asciiTheme="minorHAnsi" w:cstheme="minorBidi" w:eastAsiaTheme="minorHAnsi" w:hAnsiTheme="minorHAnsi"/>
+                <w:rFonts w:eastAsia="Calibri" w:cs="" w:cstheme="minorBidi" w:eastAsiaTheme="minorHAnsi"/>
                 <w:sz w:val="20"/>
                 <w:szCs w:val="20"/>
                 <w:shd w:fill="auto" w:val="clear"/>
@@ -509,7 +444,7 @@
         </w:tc>
         <w:tc>
           <w:tcPr>
-            <w:tcW w:w="2200" w:type="dxa"/>
+            <w:tcW w:w="2199" w:type="dxa"/>
             <w:tcBorders>
               <w:top w:val="single" w:sz="2" w:space="0" w:color="000000"/>
               <w:left w:val="single" w:sz="2" w:space="0" w:color="000000"/>
@@ -520,10 +455,11 @@
           <w:p>
             <w:pPr>
               <w:pStyle w:val="Contenidodelatabla"/>
+              <w:widowControl w:val="false"/>
               <w:spacing w:before="0" w:after="160"/>
               <w:jc w:val="center"/>
               <w:rPr>
-                <w:rFonts w:asciiTheme="minorHAnsi" w:cstheme="minorBidi" w:eastAsiaTheme="minorHAnsi" w:hAnsiTheme="minorHAnsi"/>
+                <w:rFonts w:ascii="Calibri" w:hAnsi="Calibri" w:eastAsia="Calibri" w:cs="" w:asciiTheme="minorHAnsi" w:cstheme="minorBidi" w:eastAsiaTheme="minorHAnsi" w:hAnsiTheme="minorHAnsi"/>
                 <w:sz w:val="20"/>
                 <w:szCs w:val="20"/>
                 <w:shd w:fill="auto" w:val="clear"/>
@@ -531,7 +467,7 @@
             </w:pPr>
             <w:r>
               <w:rPr>
-                <w:rFonts w:asciiTheme="minorHAnsi" w:cstheme="minorBidi" w:eastAsiaTheme="minorHAnsi" w:hAnsiTheme="minorHAnsi"/>
+                <w:rFonts w:eastAsia="Calibri" w:cs="" w:cstheme="minorBidi" w:eastAsiaTheme="minorHAnsi"/>
                 <w:sz w:val="20"/>
                 <w:szCs w:val="20"/>
                 <w:shd w:fill="auto" w:val="clear"/>
@@ -554,6 +490,7 @@
           <w:p>
             <w:pPr>
               <w:pStyle w:val="Contenidodelatabla"/>
+              <w:widowControl w:val="false"/>
               <w:spacing w:before="0" w:after="160"/>
               <w:jc w:val="center"/>
               <w:rPr>
@@ -581,6 +518,7 @@
           <w:p>
             <w:pPr>
               <w:pStyle w:val="Contenidodelatabla"/>
+              <w:widowControl w:val="false"/>
               <w:spacing w:before="0" w:after="160"/>
               <w:rPr>
                 <w:sz w:val="20"/>
@@ -607,6 +545,7 @@
           <w:p>
             <w:pPr>
               <w:pStyle w:val="Contenidodelatabla"/>
+              <w:widowControl w:val="false"/>
               <w:spacing w:before="0" w:after="160"/>
               <w:rPr>
                 <w:sz w:val="20"/>
@@ -624,7 +563,7 @@
         </w:tc>
         <w:tc>
           <w:tcPr>
-            <w:tcW w:w="2200" w:type="dxa"/>
+            <w:tcW w:w="2199" w:type="dxa"/>
             <w:tcBorders>
               <w:left w:val="single" w:sz="2" w:space="0" w:color="000000"/>
               <w:bottom w:val="single" w:sz="2" w:space="0" w:color="000000"/>
@@ -634,6 +573,7 @@
           <w:p>
             <w:pPr>
               <w:pStyle w:val="Contenidodelatabla"/>
+              <w:widowControl w:val="false"/>
               <w:spacing w:before="0" w:after="160"/>
               <w:rPr>
                 <w:sz w:val="20"/>
@@ -663,6 +603,7 @@
           <w:p>
             <w:pPr>
               <w:pStyle w:val="Contenidodelatabla"/>
+              <w:widowControl w:val="false"/>
               <w:spacing w:before="0" w:after="160"/>
               <w:jc w:val="center"/>
               <w:rPr>
@@ -690,6 +631,7 @@
           <w:p>
             <w:pPr>
               <w:pStyle w:val="Contenidodelatabla"/>
+              <w:widowControl w:val="false"/>
               <w:spacing w:before="0" w:after="160"/>
               <w:rPr>
                 <w:sz w:val="20"/>
@@ -716,6 +658,7 @@
           <w:p>
             <w:pPr>
               <w:pStyle w:val="Contenidodelatabla"/>
+              <w:widowControl w:val="false"/>
               <w:spacing w:before="0" w:after="160"/>
               <w:rPr>
                 <w:sz w:val="20"/>
@@ -733,7 +676,7 @@
         </w:tc>
         <w:tc>
           <w:tcPr>
-            <w:tcW w:w="2200" w:type="dxa"/>
+            <w:tcW w:w="2199" w:type="dxa"/>
             <w:tcBorders>
               <w:left w:val="single" w:sz="2" w:space="0" w:color="000000"/>
               <w:bottom w:val="single" w:sz="2" w:space="0" w:color="000000"/>
@@ -743,6 +686,7 @@
           <w:p>
             <w:pPr>
               <w:pStyle w:val="Contenidodelatabla"/>
+              <w:widowControl w:val="false"/>
               <w:spacing w:before="0" w:after="160"/>
               <w:rPr>
                 <w:sz w:val="20"/>
@@ -772,6 +716,7 @@
           <w:p>
             <w:pPr>
               <w:pStyle w:val="Contenidodelatabla"/>
+              <w:widowControl w:val="false"/>
               <w:spacing w:before="0" w:after="160"/>
               <w:jc w:val="center"/>
               <w:rPr>
@@ -799,6 +744,7 @@
           <w:p>
             <w:pPr>
               <w:pStyle w:val="Contenidodelatabla"/>
+              <w:widowControl w:val="false"/>
               <w:spacing w:before="0" w:after="160"/>
               <w:rPr>
                 <w:sz w:val="20"/>
@@ -825,6 +771,7 @@
           <w:p>
             <w:pPr>
               <w:pStyle w:val="Contenidodelatabla"/>
+              <w:widowControl w:val="false"/>
               <w:spacing w:before="0" w:after="160"/>
               <w:rPr>
                 <w:sz w:val="20"/>
@@ -842,7 +789,7 @@
         </w:tc>
         <w:tc>
           <w:tcPr>
-            <w:tcW w:w="2200" w:type="dxa"/>
+            <w:tcW w:w="2199" w:type="dxa"/>
             <w:tcBorders>
               <w:left w:val="single" w:sz="2" w:space="0" w:color="000000"/>
               <w:bottom w:val="single" w:sz="2" w:space="0" w:color="000000"/>
@@ -852,6 +799,7 @@
           <w:p>
             <w:pPr>
               <w:pStyle w:val="Contenidodelatabla"/>
+              <w:widowControl w:val="false"/>
               <w:spacing w:before="0" w:after="160"/>
               <w:rPr>
                 <w:sz w:val="20"/>
@@ -881,6 +829,7 @@
           <w:p>
             <w:pPr>
               <w:pStyle w:val="Contenidodelatabla"/>
+              <w:widowControl w:val="false"/>
               <w:spacing w:before="0" w:after="160"/>
               <w:jc w:val="center"/>
               <w:rPr>
@@ -908,6 +857,7 @@
           <w:p>
             <w:pPr>
               <w:pStyle w:val="Contenidodelatabla"/>
+              <w:widowControl w:val="false"/>
               <w:spacing w:before="0" w:after="160"/>
               <w:rPr>
                 <w:sz w:val="20"/>
@@ -934,6 +884,7 @@
           <w:p>
             <w:pPr>
               <w:pStyle w:val="Contenidodelatabla"/>
+              <w:widowControl w:val="false"/>
               <w:spacing w:before="0" w:after="160"/>
               <w:rPr>
                 <w:sz w:val="20"/>
@@ -951,7 +902,7 @@
         </w:tc>
         <w:tc>
           <w:tcPr>
-            <w:tcW w:w="2200" w:type="dxa"/>
+            <w:tcW w:w="2199" w:type="dxa"/>
             <w:tcBorders>
               <w:left w:val="single" w:sz="2" w:space="0" w:color="000000"/>
               <w:bottom w:val="single" w:sz="2" w:space="0" w:color="000000"/>
@@ -961,6 +912,7 @@
           <w:p>
             <w:pPr>
               <w:pStyle w:val="Contenidodelatabla"/>
+              <w:widowControl w:val="false"/>
               <w:spacing w:before="0" w:after="160"/>
               <w:rPr>
                 <w:sz w:val="20"/>
@@ -1052,7 +1004,7 @@
         <w:gridCol w:w="963"/>
         <w:gridCol w:w="1537"/>
         <w:gridCol w:w="4138"/>
-        <w:gridCol w:w="2200"/>
+        <w:gridCol w:w="2199"/>
       </w:tblGrid>
       <w:tr>
         <w:trPr/>
@@ -1068,6 +1020,7 @@
           <w:p>
             <w:pPr>
               <w:pStyle w:val="Contenidodelatabla"/>
+              <w:widowControl w:val="false"/>
               <w:spacing w:before="0" w:after="160"/>
               <w:rPr>
                 <w:sz w:val="20"/>
@@ -1095,6 +1048,7 @@
           <w:p>
             <w:pPr>
               <w:pStyle w:val="Contenidodelatabla"/>
+              <w:widowControl w:val="false"/>
               <w:spacing w:before="0" w:after="160"/>
               <w:rPr>
                 <w:sz w:val="20"/>
@@ -1122,6 +1076,7 @@
           <w:p>
             <w:pPr>
               <w:pStyle w:val="Contenidodelatabla"/>
+              <w:widowControl w:val="false"/>
               <w:spacing w:before="0" w:after="160"/>
               <w:rPr>
                 <w:sz w:val="20"/>
@@ -1139,7 +1094,7 @@
         </w:tc>
         <w:tc>
           <w:tcPr>
-            <w:tcW w:w="2200" w:type="dxa"/>
+            <w:tcW w:w="2199" w:type="dxa"/>
             <w:tcBorders>
               <w:top w:val="single" w:sz="2" w:space="0" w:color="000000"/>
               <w:left w:val="single" w:sz="2" w:space="0" w:color="000000"/>
@@ -1150,6 +1105,7 @@
           <w:p>
             <w:pPr>
               <w:pStyle w:val="Contenidodelatabla"/>
+              <w:widowControl w:val="false"/>
               <w:spacing w:before="0" w:after="160"/>
               <w:rPr>
                 <w:sz w:val="20"/>
@@ -1179,6 +1135,7 @@
           <w:p>
             <w:pPr>
               <w:pStyle w:val="Contenidodelatabla"/>
+              <w:widowControl w:val="false"/>
               <w:spacing w:before="0" w:after="160"/>
               <w:jc w:val="center"/>
               <w:rPr>
@@ -1214,6 +1171,7 @@
           <w:p>
             <w:pPr>
               <w:pStyle w:val="Contenidodelatabla"/>
+              <w:widowControl w:val="false"/>
               <w:spacing w:before="0" w:after="160"/>
               <w:rPr>
                 <w:sz w:val="20"/>
@@ -1240,6 +1198,7 @@
           <w:p>
             <w:pPr>
               <w:pStyle w:val="Contenidodelatabla"/>
+              <w:widowControl w:val="false"/>
               <w:spacing w:before="0" w:after="160"/>
               <w:rPr>
                 <w:sz w:val="20"/>
@@ -1268,7 +1227,7 @@
         </w:tc>
         <w:tc>
           <w:tcPr>
-            <w:tcW w:w="2200" w:type="dxa"/>
+            <w:tcW w:w="2199" w:type="dxa"/>
             <w:tcBorders>
               <w:left w:val="single" w:sz="2" w:space="0" w:color="000000"/>
               <w:bottom w:val="single" w:sz="2" w:space="0" w:color="000000"/>
@@ -1278,6 +1237,7 @@
           <w:p>
             <w:pPr>
               <w:pStyle w:val="Contenidodelatabla"/>
+              <w:widowControl w:val="false"/>
               <w:spacing w:before="0" w:after="160"/>
               <w:rPr>
                 <w:rFonts w:ascii="Calibri" w:hAnsi="Calibri" w:eastAsia="Calibri" w:cs="" w:asciiTheme="minorHAnsi" w:cstheme="minorBidi" w:eastAsiaTheme="minorHAnsi" w:hAnsiTheme="minorHAnsi"/>
@@ -1315,6 +1275,7 @@
           <w:p>
             <w:pPr>
               <w:pStyle w:val="Contenidodelatabla"/>
+              <w:widowControl w:val="false"/>
               <w:spacing w:before="0" w:after="160"/>
               <w:jc w:val="center"/>
               <w:rPr>
@@ -1342,6 +1303,7 @@
           <w:p>
             <w:pPr>
               <w:pStyle w:val="Contenidodelatabla"/>
+              <w:widowControl w:val="false"/>
               <w:spacing w:before="0" w:after="160"/>
               <w:rPr>
                 <w:sz w:val="20"/>
@@ -1368,6 +1330,7 @@
           <w:p>
             <w:pPr>
               <w:pStyle w:val="Contenidodelatabla"/>
+              <w:widowControl w:val="false"/>
               <w:spacing w:before="0" w:after="160"/>
               <w:rPr>
                 <w:rFonts w:ascii="Calibri" w:hAnsi="Calibri" w:eastAsia="Calibri" w:cs="" w:asciiTheme="minorHAnsi" w:cstheme="minorBidi" w:eastAsiaTheme="minorHAnsi" w:hAnsiTheme="minorHAnsi"/>
@@ -1393,7 +1356,7 @@
         </w:tc>
         <w:tc>
           <w:tcPr>
-            <w:tcW w:w="2200" w:type="dxa"/>
+            <w:tcW w:w="2199" w:type="dxa"/>
             <w:tcBorders>
               <w:left w:val="single" w:sz="2" w:space="0" w:color="000000"/>
               <w:bottom w:val="single" w:sz="2" w:space="0" w:color="000000"/>
@@ -1403,6 +1366,7 @@
           <w:p>
             <w:pPr>
               <w:pStyle w:val="Contenidodelatabla"/>
+              <w:widowControl w:val="false"/>
               <w:spacing w:before="0" w:after="160"/>
               <w:rPr>
                 <w:sz w:val="20"/>
@@ -1432,6 +1396,7 @@
           <w:p>
             <w:pPr>
               <w:pStyle w:val="Contenidodelatabla"/>
+              <w:widowControl w:val="false"/>
               <w:spacing w:before="0" w:after="160"/>
               <w:jc w:val="center"/>
               <w:rPr>
@@ -1459,6 +1424,7 @@
           <w:p>
             <w:pPr>
               <w:pStyle w:val="Contenidodelatabla"/>
+              <w:widowControl w:val="false"/>
               <w:spacing w:before="0" w:after="160"/>
               <w:rPr>
                 <w:sz w:val="20"/>
@@ -1485,6 +1451,7 @@
           <w:p>
             <w:pPr>
               <w:pStyle w:val="Contenidodelatabla"/>
+              <w:widowControl w:val="false"/>
               <w:spacing w:before="0" w:after="160"/>
               <w:rPr>
                 <w:sz w:val="20"/>
@@ -1502,7 +1469,7 @@
         </w:tc>
         <w:tc>
           <w:tcPr>
-            <w:tcW w:w="2200" w:type="dxa"/>
+            <w:tcW w:w="2199" w:type="dxa"/>
             <w:tcBorders>
               <w:left w:val="single" w:sz="2" w:space="0" w:color="000000"/>
               <w:bottom w:val="single" w:sz="2" w:space="0" w:color="000000"/>
@@ -1512,6 +1479,7 @@
           <w:p>
             <w:pPr>
               <w:pStyle w:val="Contenidodelatabla"/>
+              <w:widowControl w:val="false"/>
               <w:spacing w:before="0" w:after="160"/>
               <w:rPr>
                 <w:rFonts w:ascii="Calibri" w:hAnsi="Calibri" w:eastAsia="Calibri" w:cs="" w:asciiTheme="minorHAnsi" w:cstheme="minorBidi" w:eastAsiaTheme="minorHAnsi" w:hAnsiTheme="minorHAnsi"/>
@@ -1549,6 +1517,7 @@
           <w:p>
             <w:pPr>
               <w:pStyle w:val="Contenidodelatabla"/>
+              <w:widowControl w:val="false"/>
               <w:spacing w:before="0" w:after="160"/>
               <w:jc w:val="center"/>
               <w:rPr>
@@ -1576,6 +1545,7 @@
           <w:p>
             <w:pPr>
               <w:pStyle w:val="Contenidodelatabla"/>
+              <w:widowControl w:val="false"/>
               <w:spacing w:before="0" w:after="160"/>
               <w:rPr>
                 <w:sz w:val="20"/>
@@ -1602,6 +1572,7 @@
           <w:p>
             <w:pPr>
               <w:pStyle w:val="Contenidodelatabla"/>
+              <w:widowControl w:val="false"/>
               <w:spacing w:before="0" w:after="160"/>
               <w:rPr>
                 <w:sz w:val="20"/>
@@ -1619,7 +1590,7 @@
         </w:tc>
         <w:tc>
           <w:tcPr>
-            <w:tcW w:w="2200" w:type="dxa"/>
+            <w:tcW w:w="2199" w:type="dxa"/>
             <w:tcBorders>
               <w:left w:val="single" w:sz="2" w:space="0" w:color="000000"/>
               <w:bottom w:val="single" w:sz="2" w:space="0" w:color="000000"/>
@@ -1629,6 +1600,7 @@
           <w:p>
             <w:pPr>
               <w:pStyle w:val="Contenidodelatabla"/>
+              <w:widowControl w:val="false"/>
               <w:spacing w:before="0" w:after="160"/>
               <w:rPr>
                 <w:sz w:val="20"/>
@@ -1658,6 +1630,7 @@
           <w:p>
             <w:pPr>
               <w:pStyle w:val="Contenidodelatabla"/>
+              <w:widowControl w:val="false"/>
               <w:spacing w:before="0" w:after="160"/>
               <w:jc w:val="center"/>
               <w:rPr>
@@ -1685,6 +1658,7 @@
           <w:p>
             <w:pPr>
               <w:pStyle w:val="Contenidodelatabla"/>
+              <w:widowControl w:val="false"/>
               <w:spacing w:before="0" w:after="160"/>
               <w:rPr>
                 <w:sz w:val="20"/>
@@ -1711,6 +1685,7 @@
           <w:p>
             <w:pPr>
               <w:pStyle w:val="Contenidodelatabla"/>
+              <w:widowControl w:val="false"/>
               <w:spacing w:before="0" w:after="160"/>
               <w:rPr>
                 <w:sz w:val="20"/>
@@ -1728,7 +1703,7 @@
         </w:tc>
         <w:tc>
           <w:tcPr>
-            <w:tcW w:w="2200" w:type="dxa"/>
+            <w:tcW w:w="2199" w:type="dxa"/>
             <w:tcBorders>
               <w:left w:val="single" w:sz="2" w:space="0" w:color="000000"/>
               <w:bottom w:val="single" w:sz="2" w:space="0" w:color="000000"/>
@@ -1738,6 +1713,7 @@
           <w:p>
             <w:pPr>
               <w:pStyle w:val="Contenidodelatabla"/>
+              <w:widowControl w:val="false"/>
               <w:spacing w:before="0" w:after="160"/>
               <w:rPr>
                 <w:sz w:val="20"/>
@@ -1767,6 +1743,7 @@
           <w:p>
             <w:pPr>
               <w:pStyle w:val="Contenidodelatabla"/>
+              <w:widowControl w:val="false"/>
               <w:spacing w:before="0" w:after="160"/>
               <w:jc w:val="center"/>
               <w:rPr>
@@ -1794,6 +1771,7 @@
           <w:p>
             <w:pPr>
               <w:pStyle w:val="Contenidodelatabla"/>
+              <w:widowControl w:val="false"/>
               <w:spacing w:before="0" w:after="160"/>
               <w:rPr>
                 <w:sz w:val="20"/>
@@ -1820,6 +1798,7 @@
           <w:p>
             <w:pPr>
               <w:pStyle w:val="Contenidodelatabla"/>
+              <w:widowControl w:val="false"/>
               <w:spacing w:before="0" w:after="160"/>
               <w:rPr>
                 <w:sz w:val="20"/>
@@ -1837,7 +1816,7 @@
         </w:tc>
         <w:tc>
           <w:tcPr>
-            <w:tcW w:w="2200" w:type="dxa"/>
+            <w:tcW w:w="2199" w:type="dxa"/>
             <w:tcBorders>
               <w:left w:val="single" w:sz="2" w:space="0" w:color="000000"/>
               <w:bottom w:val="single" w:sz="2" w:space="0" w:color="000000"/>
@@ -1847,6 +1826,7 @@
           <w:p>
             <w:pPr>
               <w:pStyle w:val="Contenidodelatabla"/>
+              <w:widowControl w:val="false"/>
               <w:spacing w:before="0" w:after="160"/>
               <w:rPr>
                 <w:sz w:val="20"/>
@@ -1877,6 +1857,7 @@
           <w:p>
             <w:pPr>
               <w:pStyle w:val="Contenidodelatabla"/>
+              <w:widowControl w:val="false"/>
               <w:spacing w:before="0" w:after="160"/>
               <w:jc w:val="center"/>
               <w:rPr>
@@ -1904,6 +1885,7 @@
           <w:p>
             <w:pPr>
               <w:pStyle w:val="Contenidodelatabla"/>
+              <w:widowControl w:val="false"/>
               <w:spacing w:before="0" w:after="160"/>
               <w:rPr>
                 <w:sz w:val="20"/>
@@ -1930,6 +1912,7 @@
           <w:p>
             <w:pPr>
               <w:pStyle w:val="Contenidodelatabla"/>
+              <w:widowControl w:val="false"/>
               <w:spacing w:before="0" w:after="160"/>
               <w:rPr>
                 <w:sz w:val="20"/>
@@ -1947,7 +1930,7 @@
         </w:tc>
         <w:tc>
           <w:tcPr>
-            <w:tcW w:w="2200" w:type="dxa"/>
+            <w:tcW w:w="2199" w:type="dxa"/>
             <w:tcBorders>
               <w:left w:val="single" w:sz="2" w:space="0" w:color="000000"/>
               <w:bottom w:val="single" w:sz="2" w:space="0" w:color="000000"/>
@@ -1957,6 +1940,7 @@
           <w:p>
             <w:pPr>
               <w:pStyle w:val="Contenidodelatabla"/>
+              <w:widowControl w:val="false"/>
               <w:spacing w:before="0" w:after="160"/>
               <w:rPr>
                 <w:sz w:val="20"/>
@@ -1986,7 +1970,12 @@
         </w:rPr>
       </w:pPr>
       <w:r>
-        <w:rPr/>
+        <w:rPr>
+          <w:b/>
+          <w:bCs/>
+          <w:u w:val="single"/>
+          <w:lang w:val="es-ES"/>
+        </w:rPr>
       </w:r>
     </w:p>
     <w:p>
@@ -2334,7 +2323,12 @@
         </w:rPr>
       </w:pPr>
       <w:r>
-        <w:rPr/>
+        <w:rPr>
+          <w:b/>
+          <w:bCs/>
+          <w:u w:val="single"/>
+          <w:lang w:val="es-ES"/>
+        </w:rPr>
       </w:r>
     </w:p>
     <w:p>
@@ -2390,15 +2384,15 @@
         <w:tblLook w:val="04a0" w:noHBand="0" w:noVBand="1" w:firstColumn="1" w:lastRow="0" w:lastColumn="0" w:firstRow="1"/>
       </w:tblPr>
       <w:tblGrid>
-        <w:gridCol w:w="763"/>
-        <w:gridCol w:w="7175"/>
-        <w:gridCol w:w="962"/>
+        <w:gridCol w:w="762"/>
+        <w:gridCol w:w="6951"/>
+        <w:gridCol w:w="1187"/>
       </w:tblGrid>
       <w:tr>
         <w:trPr/>
         <w:tc>
           <w:tcPr>
-            <w:tcW w:w="763" w:type="dxa"/>
+            <w:tcW w:w="762" w:type="dxa"/>
             <w:tcBorders/>
           </w:tcPr>
           <w:p>
@@ -2433,7 +2427,7 @@
         </w:tc>
         <w:tc>
           <w:tcPr>
-            <w:tcW w:w="7175" w:type="dxa"/>
+            <w:tcW w:w="6951" w:type="dxa"/>
             <w:tcBorders/>
           </w:tcPr>
           <w:p>
@@ -2468,7 +2462,7 @@
         </w:tc>
         <w:tc>
           <w:tcPr>
-            <w:tcW w:w="962" w:type="dxa"/>
+            <w:tcW w:w="1187" w:type="dxa"/>
             <w:tcBorders/>
           </w:tcPr>
           <w:p>
@@ -2506,7 +2500,7 @@
         <w:trPr/>
         <w:tc>
           <w:tcPr>
-            <w:tcW w:w="763" w:type="dxa"/>
+            <w:tcW w:w="762" w:type="dxa"/>
             <w:tcBorders/>
           </w:tcPr>
           <w:p>
@@ -2536,7 +2530,7 @@
         </w:tc>
         <w:tc>
           <w:tcPr>
-            <w:tcW w:w="7175" w:type="dxa"/>
+            <w:tcW w:w="6951" w:type="dxa"/>
             <w:tcBorders/>
           </w:tcPr>
           <w:p>
@@ -2566,7 +2560,7 @@
         </w:tc>
         <w:tc>
           <w:tcPr>
-            <w:tcW w:w="962" w:type="dxa"/>
+            <w:tcW w:w="1187" w:type="dxa"/>
             <w:tcBorders/>
           </w:tcPr>
           <w:p>
@@ -2599,7 +2593,7 @@
         <w:trPr/>
         <w:tc>
           <w:tcPr>
-            <w:tcW w:w="763" w:type="dxa"/>
+            <w:tcW w:w="762" w:type="dxa"/>
             <w:tcBorders/>
           </w:tcPr>
           <w:p>
@@ -2629,7 +2623,7 @@
         </w:tc>
         <w:tc>
           <w:tcPr>
-            <w:tcW w:w="7175" w:type="dxa"/>
+            <w:tcW w:w="6951" w:type="dxa"/>
             <w:tcBorders/>
           </w:tcPr>
           <w:p>
@@ -2659,7 +2653,7 @@
         </w:tc>
         <w:tc>
           <w:tcPr>
-            <w:tcW w:w="962" w:type="dxa"/>
+            <w:tcW w:w="1187" w:type="dxa"/>
             <w:tcBorders/>
           </w:tcPr>
           <w:p>
@@ -2692,7 +2686,7 @@
         <w:trPr/>
         <w:tc>
           <w:tcPr>
-            <w:tcW w:w="763" w:type="dxa"/>
+            <w:tcW w:w="762" w:type="dxa"/>
             <w:tcBorders/>
           </w:tcPr>
           <w:p>
@@ -2722,7 +2716,7 @@
         </w:tc>
         <w:tc>
           <w:tcPr>
-            <w:tcW w:w="7175" w:type="dxa"/>
+            <w:tcW w:w="6951" w:type="dxa"/>
             <w:tcBorders/>
           </w:tcPr>
           <w:p>
@@ -2752,7 +2746,7 @@
         </w:tc>
         <w:tc>
           <w:tcPr>
-            <w:tcW w:w="962" w:type="dxa"/>
+            <w:tcW w:w="1187" w:type="dxa"/>
             <w:tcBorders/>
           </w:tcPr>
           <w:p>
@@ -2785,7 +2779,7 @@
         <w:trPr/>
         <w:tc>
           <w:tcPr>
-            <w:tcW w:w="763" w:type="dxa"/>
+            <w:tcW w:w="762" w:type="dxa"/>
             <w:tcBorders/>
           </w:tcPr>
           <w:p>
@@ -2815,7 +2809,7 @@
         </w:tc>
         <w:tc>
           <w:tcPr>
-            <w:tcW w:w="7175" w:type="dxa"/>
+            <w:tcW w:w="6951" w:type="dxa"/>
             <w:tcBorders/>
           </w:tcPr>
           <w:p>
@@ -2857,7 +2851,7 @@
         </w:tc>
         <w:tc>
           <w:tcPr>
-            <w:tcW w:w="962" w:type="dxa"/>
+            <w:tcW w:w="1187" w:type="dxa"/>
             <w:tcBorders/>
           </w:tcPr>
           <w:p>
@@ -2890,7 +2884,7 @@
         <w:trPr/>
         <w:tc>
           <w:tcPr>
-            <w:tcW w:w="763" w:type="dxa"/>
+            <w:tcW w:w="762" w:type="dxa"/>
             <w:tcBorders/>
           </w:tcPr>
           <w:p>
@@ -2920,7 +2914,7 @@
         </w:tc>
         <w:tc>
           <w:tcPr>
-            <w:tcW w:w="7175" w:type="dxa"/>
+            <w:tcW w:w="6951" w:type="dxa"/>
             <w:tcBorders/>
           </w:tcPr>
           <w:p>
@@ -2950,7 +2944,7 @@
         </w:tc>
         <w:tc>
           <w:tcPr>
-            <w:tcW w:w="962" w:type="dxa"/>
+            <w:tcW w:w="1187" w:type="dxa"/>
             <w:tcBorders/>
           </w:tcPr>
           <w:p>
@@ -2983,7 +2977,7 @@
         <w:trPr/>
         <w:tc>
           <w:tcPr>
-            <w:tcW w:w="763" w:type="dxa"/>
+            <w:tcW w:w="762" w:type="dxa"/>
             <w:tcBorders/>
           </w:tcPr>
           <w:p>
@@ -3013,7 +3007,7 @@
         </w:tc>
         <w:tc>
           <w:tcPr>
-            <w:tcW w:w="7175" w:type="dxa"/>
+            <w:tcW w:w="6951" w:type="dxa"/>
             <w:tcBorders/>
           </w:tcPr>
           <w:p>
@@ -3063,7 +3057,7 @@
         </w:tc>
         <w:tc>
           <w:tcPr>
-            <w:tcW w:w="962" w:type="dxa"/>
+            <w:tcW w:w="1187" w:type="dxa"/>
             <w:tcBorders/>
           </w:tcPr>
           <w:p>
@@ -3096,7 +3090,7 @@
         <w:trPr/>
         <w:tc>
           <w:tcPr>
-            <w:tcW w:w="763" w:type="dxa"/>
+            <w:tcW w:w="762" w:type="dxa"/>
             <w:tcBorders/>
           </w:tcPr>
           <w:p>
@@ -3126,7 +3120,7 @@
         </w:tc>
         <w:tc>
           <w:tcPr>
-            <w:tcW w:w="7175" w:type="dxa"/>
+            <w:tcW w:w="6951" w:type="dxa"/>
             <w:tcBorders/>
           </w:tcPr>
           <w:p>
@@ -3150,33 +3144,13 @@
                 <w:szCs w:val="20"/>
                 <w:lang w:val="es-ES" w:eastAsia="en-US" w:bidi="ar-SA"/>
               </w:rPr>
-              <w:t xml:space="preserve">Extendido: ejecución en tiempo extendido, en </w:t>
-            </w:r>
-            <w:r>
-              <w:rPr>
-                <w:rFonts w:eastAsia="Calibri" w:cs=""/>
-                <w:kern w:val="0"/>
-                <w:sz w:val="20"/>
-                <w:szCs w:val="20"/>
-                <w:lang w:val="es-ES" w:eastAsia="en-US" w:bidi="ar-SA"/>
-              </w:rPr>
-              <w:t>pasos</w:t>
-            </w:r>
-            <w:r>
-              <w:rPr>
-                <w:rFonts w:eastAsia="Calibri" w:cs=""/>
-                <w:kern w:val="0"/>
-                <w:sz w:val="20"/>
-                <w:szCs w:val="20"/>
-                <w:lang w:val="es-ES" w:eastAsia="en-US" w:bidi="ar-SA"/>
-              </w:rPr>
-              <w:t xml:space="preserve"> de 1 hora</w:t>
-            </w:r>
-          </w:p>
-        </w:tc>
-        <w:tc>
-          <w:tcPr>
-            <w:tcW w:w="962" w:type="dxa"/>
+              <w:t>Extendido: ejecución en tiempo extendido, en pasos de 1 hora</w:t>
+            </w:r>
+          </w:p>
+        </w:tc>
+        <w:tc>
+          <w:tcPr>
+            <w:tcW w:w="1187" w:type="dxa"/>
             <w:tcBorders/>
           </w:tcPr>
           <w:p>
@@ -3200,7 +3174,7 @@
                 <w:szCs w:val="20"/>
                 <w:lang w:val="es-ES" w:eastAsia="en-US" w:bidi="ar-SA"/>
               </w:rPr>
-              <w:t>Espera</w:t>
+              <w:t>Previsto</w:t>
             </w:r>
           </w:p>
         </w:tc>
@@ -3325,31 +3299,7 @@
         <w:rPr>
           <w:lang w:val="es-ES"/>
         </w:rPr>
-        <w:t xml:space="preserve">Es conveniente separar </w:t>
-      </w:r>
-      <w:r>
-        <w:rPr>
-          <w:lang w:val="es-ES"/>
-        </w:rPr>
-        <w:t xml:space="preserve">los datos de entrada según sus </w:t>
-      </w:r>
-      <w:r>
-        <w:rPr>
-          <w:lang w:val="es-ES"/>
-        </w:rPr>
-        <w:t xml:space="preserve">componentes en </w:t>
-      </w:r>
-      <w:r>
-        <w:rPr>
-          <w:lang w:val="es-ES"/>
-        </w:rPr>
-        <w:t>varios</w:t>
-      </w:r>
-      <w:r>
-        <w:rPr>
-          <w:lang w:val="es-ES"/>
-        </w:rPr>
-        <w:t xml:space="preserve"> archivos independientes.</w:t>
+        <w:t>Es conveniente separar los datos de entrada según sus componentes en varios archivos independientes.</w:t>
       </w:r>
     </w:p>
     <w:p>
@@ -3383,14 +3333,14 @@
         <w:tblLook w:val="04a0" w:noHBand="0" w:noVBand="1" w:firstColumn="1" w:lastRow="0" w:lastColumn="0" w:firstRow="1"/>
       </w:tblPr>
       <w:tblGrid>
-        <w:gridCol w:w="3118"/>
-        <w:gridCol w:w="5289"/>
+        <w:gridCol w:w="2550"/>
+        <w:gridCol w:w="5857"/>
       </w:tblGrid>
       <w:tr>
         <w:trPr/>
         <w:tc>
           <w:tcPr>
-            <w:tcW w:w="3118" w:type="dxa"/>
+            <w:tcW w:w="2550" w:type="dxa"/>
             <w:tcBorders/>
           </w:tcPr>
           <w:p>
@@ -3423,7 +3373,7 @@
         </w:tc>
         <w:tc>
           <w:tcPr>
-            <w:tcW w:w="5289" w:type="dxa"/>
+            <w:tcW w:w="5857" w:type="dxa"/>
             <w:tcBorders/>
           </w:tcPr>
           <w:p>
@@ -3459,7 +3409,7 @@
         <w:trPr/>
         <w:tc>
           <w:tcPr>
-            <w:tcW w:w="3118" w:type="dxa"/>
+            <w:tcW w:w="2550" w:type="dxa"/>
             <w:tcBorders/>
           </w:tcPr>
           <w:p>
@@ -3487,7 +3437,7 @@
         </w:tc>
         <w:tc>
           <w:tcPr>
-            <w:tcW w:w="5289" w:type="dxa"/>
+            <w:tcW w:w="5857" w:type="dxa"/>
             <w:tcBorders/>
           </w:tcPr>
           <w:p>
@@ -3518,7 +3468,7 @@
         <w:trPr/>
         <w:tc>
           <w:tcPr>
-            <w:tcW w:w="3118" w:type="dxa"/>
+            <w:tcW w:w="2550" w:type="dxa"/>
             <w:tcBorders/>
           </w:tcPr>
           <w:p>
@@ -3546,7 +3496,7 @@
         </w:tc>
         <w:tc>
           <w:tcPr>
-            <w:tcW w:w="5289" w:type="dxa"/>
+            <w:tcW w:w="5857" w:type="dxa"/>
             <w:tcBorders/>
           </w:tcPr>
           <w:p>
@@ -3577,7 +3527,7 @@
         <w:trPr/>
         <w:tc>
           <w:tcPr>
-            <w:tcW w:w="3118" w:type="dxa"/>
+            <w:tcW w:w="2550" w:type="dxa"/>
             <w:tcBorders/>
           </w:tcPr>
           <w:p>
@@ -3605,7 +3555,7 @@
         </w:tc>
         <w:tc>
           <w:tcPr>
-            <w:tcW w:w="5289" w:type="dxa"/>
+            <w:tcW w:w="5857" w:type="dxa"/>
             <w:tcBorders/>
           </w:tcPr>
           <w:p>
@@ -3636,7 +3586,7 @@
         <w:trPr/>
         <w:tc>
           <w:tcPr>
-            <w:tcW w:w="3118" w:type="dxa"/>
+            <w:tcW w:w="2550" w:type="dxa"/>
             <w:tcBorders/>
           </w:tcPr>
           <w:p>
@@ -3664,7 +3614,7 @@
         </w:tc>
         <w:tc>
           <w:tcPr>
-            <w:tcW w:w="5289" w:type="dxa"/>
+            <w:tcW w:w="5857" w:type="dxa"/>
             <w:tcBorders/>
           </w:tcPr>
           <w:p>
@@ -3695,7 +3645,7 @@
         <w:trPr/>
         <w:tc>
           <w:tcPr>
-            <w:tcW w:w="3118" w:type="dxa"/>
+            <w:tcW w:w="2550" w:type="dxa"/>
             <w:tcBorders/>
           </w:tcPr>
           <w:p>
@@ -3723,7 +3673,7 @@
         </w:tc>
         <w:tc>
           <w:tcPr>
-            <w:tcW w:w="5289" w:type="dxa"/>
+            <w:tcW w:w="5857" w:type="dxa"/>
             <w:tcBorders/>
           </w:tcPr>
           <w:p>
@@ -3754,7 +3704,7 @@
         <w:trPr/>
         <w:tc>
           <w:tcPr>
-            <w:tcW w:w="3118" w:type="dxa"/>
+            <w:tcW w:w="2550" w:type="dxa"/>
             <w:tcBorders/>
           </w:tcPr>
           <w:p>
@@ -3782,7 +3732,7 @@
         </w:tc>
         <w:tc>
           <w:tcPr>
-            <w:tcW w:w="5289" w:type="dxa"/>
+            <w:tcW w:w="5857" w:type="dxa"/>
             <w:tcBorders/>
           </w:tcPr>
           <w:p>
@@ -3813,7 +3763,7 @@
         <w:trPr/>
         <w:tc>
           <w:tcPr>
-            <w:tcW w:w="3118" w:type="dxa"/>
+            <w:tcW w:w="2550" w:type="dxa"/>
             <w:tcBorders/>
           </w:tcPr>
           <w:p>
@@ -3841,7 +3791,7 @@
         </w:tc>
         <w:tc>
           <w:tcPr>
-            <w:tcW w:w="5289" w:type="dxa"/>
+            <w:tcW w:w="5857" w:type="dxa"/>
             <w:tcBorders/>
           </w:tcPr>
           <w:p>
@@ -3973,7 +3923,973 @@
         <w:rPr>
           <w:lang w:val="es-ES"/>
         </w:rPr>
-        <w:t>Actualmente el tipo de tramo se escoge en el campo de [Estado] porque inicialmente se pensó en que una tubería podía estar abierta o cerrada, podía tener estado=TA (tubería abierta) y estado=TC (tubería cerrada).  Sin embargo al aparecer otros tipos de tubería, ya el [estado] se debe cambiar por [tipo] y en caso de requerir que la tubería esté abierta o cerrada se debe indicar en las opciones, tal y como se propone .</w:t>
+        <w:t xml:space="preserve">Actualmente el tipo de tramo se escoge en el campo de [Estado] porque inicialmente se pensó en que una tubería podía estar abierta o cerrada, podía tener estado=TA (tubería abierta) y estado=TC (tubería cerrada).  Sin embargo al aparecer otros tipos de tubería, el [estado] se debe cambiar por [tipo] y en caso de requerir que la tubería esté abierta o cerrada se debe indicar en </w:t>
+      </w:r>
+      <w:r>
+        <w:rPr>
+          <w:lang w:val="es-ES"/>
+        </w:rPr>
+        <w:t xml:space="preserve">una nueva variable de [estado] con valores 0=cerrada y 1=abierta, ya que todos los elementos tipo línea funcionan como una tubería simple y además pueden tener sobrepuesto el funcionamiento tipo accesorio. Esto se muestra en </w:t>
+      </w:r>
+      <w:r>
+        <w:rPr>
+          <w:lang w:val="es-ES"/>
+        </w:rPr>
+        <w:t>los siguientes ejemplos</w:t>
+      </w:r>
+      <w:r>
+        <w:rPr>
+          <w:lang w:val="es-ES"/>
+        </w:rPr>
+        <w:t>.</w:t>
+      </w:r>
+    </w:p>
+    <w:tbl>
+      <w:tblPr>
+        <w:tblW w:w="8838" w:type="dxa"/>
+        <w:jc w:val="left"/>
+        <w:tblInd w:w="55" w:type="dxa"/>
+        <w:tblLayout w:type="fixed"/>
+        <w:tblCellMar>
+          <w:top w:w="55" w:type="dxa"/>
+          <w:left w:w="55" w:type="dxa"/>
+          <w:bottom w:w="55" w:type="dxa"/>
+          <w:right w:w="55" w:type="dxa"/>
+        </w:tblCellMar>
+      </w:tblPr>
+      <w:tblGrid>
+        <w:gridCol w:w="4419"/>
+        <w:gridCol w:w="4419"/>
+      </w:tblGrid>
+      <w:tr>
+        <w:trPr/>
+        <w:tc>
+          <w:tcPr>
+            <w:tcW w:w="4419" w:type="dxa"/>
+            <w:tcBorders>
+              <w:top w:val="single" w:sz="2" w:space="0" w:color="000000"/>
+              <w:left w:val="single" w:sz="2" w:space="0" w:color="000000"/>
+              <w:bottom w:val="single" w:sz="2" w:space="0" w:color="000000"/>
+            </w:tcBorders>
+          </w:tcPr>
+          <w:p>
+            <w:pPr>
+              <w:pStyle w:val="Contenidodelatabla"/>
+              <w:rPr/>
+            </w:pPr>
+            <w:r>
+              <w:rPr/>
+              <w:t xml:space="preserve">Registro actual para tubería </w:t>
+            </w:r>
+            <w:r>
+              <w:rPr/>
+              <w:t>simple</w:t>
+            </w:r>
+          </w:p>
+          <w:p>
+            <w:pPr>
+              <w:pStyle w:val="Normal"/>
+              <w:spacing w:before="0" w:after="0"/>
+              <w:rPr>
+                <w:rFonts w:ascii="Latin Modern Mono" w:hAnsi="Latin Modern Mono"/>
+              </w:rPr>
+            </w:pPr>
+            <w:r>
+              <w:rPr>
+                <w:rFonts w:ascii="Latin Modern Mono" w:hAnsi="Latin Modern Mono"/>
+                <w:lang w:val="es-ES"/>
+              </w:rPr>
+              <w:t>{</w:t>
+            </w:r>
+          </w:p>
+          <w:p>
+            <w:pPr>
+              <w:pStyle w:val="Normal"/>
+              <w:spacing w:before="0" w:after="0"/>
+              <w:rPr>
+                <w:rFonts w:ascii="Latin Modern Mono" w:hAnsi="Latin Modern Mono"/>
+              </w:rPr>
+            </w:pPr>
+            <w:r>
+              <w:rPr>
+                <w:rFonts w:ascii="Latin Modern Mono" w:hAnsi="Latin Modern Mono"/>
+              </w:rPr>
+              <w:t>"id": 0,</w:t>
+            </w:r>
+          </w:p>
+          <w:p>
+            <w:pPr>
+              <w:pStyle w:val="Normal"/>
+              <w:spacing w:before="0" w:after="0"/>
+              <w:rPr>
+                <w:rFonts w:ascii="Latin Modern Mono" w:hAnsi="Latin Modern Mono"/>
+              </w:rPr>
+            </w:pPr>
+            <w:r>
+              <w:rPr>
+                <w:rFonts w:ascii="Latin Modern Mono" w:hAnsi="Latin Modern Mono"/>
+              </w:rPr>
+              <w:t>"desde": 0,</w:t>
+            </w:r>
+          </w:p>
+          <w:p>
+            <w:pPr>
+              <w:pStyle w:val="Normal"/>
+              <w:spacing w:before="0" w:after="0"/>
+              <w:rPr>
+                <w:rFonts w:ascii="Latin Modern Mono" w:hAnsi="Latin Modern Mono"/>
+              </w:rPr>
+            </w:pPr>
+            <w:r>
+              <w:rPr>
+                <w:rFonts w:ascii="Latin Modern Mono" w:hAnsi="Latin Modern Mono"/>
+              </w:rPr>
+              <w:t>"hasta": 1,</w:t>
+            </w:r>
+          </w:p>
+          <w:p>
+            <w:pPr>
+              <w:pStyle w:val="Normal"/>
+              <w:spacing w:before="0" w:after="0"/>
+              <w:rPr>
+                <w:rFonts w:ascii="Latin Modern Mono" w:hAnsi="Latin Modern Mono"/>
+              </w:rPr>
+            </w:pPr>
+            <w:r>
+              <w:rPr>
+                <w:rFonts w:ascii="Latin Modern Mono" w:hAnsi="Latin Modern Mono"/>
+              </w:rPr>
+              <w:t>"longitud": 100.0,</w:t>
+            </w:r>
+          </w:p>
+          <w:p>
+            <w:pPr>
+              <w:pStyle w:val="Normal"/>
+              <w:spacing w:before="0" w:after="0"/>
+              <w:rPr>
+                <w:rFonts w:ascii="Latin Modern Mono" w:hAnsi="Latin Modern Mono"/>
+              </w:rPr>
+            </w:pPr>
+            <w:r>
+              <w:rPr>
+                <w:rFonts w:ascii="Latin Modern Mono" w:hAnsi="Latin Modern Mono"/>
+              </w:rPr>
+              <w:t>"diametro": 300.0,</w:t>
+            </w:r>
+          </w:p>
+          <w:p>
+            <w:pPr>
+              <w:pStyle w:val="Normal"/>
+              <w:spacing w:before="0" w:after="0"/>
+              <w:rPr>
+                <w:rFonts w:ascii="Latin Modern Mono" w:hAnsi="Latin Modern Mono"/>
+              </w:rPr>
+            </w:pPr>
+            <w:r>
+              <w:rPr>
+                <w:rFonts w:ascii="Latin Modern Mono" w:hAnsi="Latin Modern Mono"/>
+              </w:rPr>
+              <w:t>"ks": 0.05,</w:t>
+            </w:r>
+          </w:p>
+          <w:p>
+            <w:pPr>
+              <w:pStyle w:val="Normal"/>
+              <w:spacing w:before="0" w:after="0"/>
+              <w:rPr>
+                <w:rFonts w:ascii="Latin Modern Mono" w:hAnsi="Latin Modern Mono"/>
+              </w:rPr>
+            </w:pPr>
+            <w:r>
+              <w:rPr>
+                <w:rFonts w:ascii="Latin Modern Mono" w:hAnsi="Latin Modern Mono"/>
+              </w:rPr>
+              <w:t>"kL": 0.0,</w:t>
+            </w:r>
+          </w:p>
+          <w:p>
+            <w:pPr>
+              <w:pStyle w:val="Normal"/>
+              <w:spacing w:before="0" w:after="0"/>
+              <w:rPr>
+                <w:rFonts w:ascii="Latin Modern Mono" w:hAnsi="Latin Modern Mono"/>
+              </w:rPr>
+            </w:pPr>
+            <w:r>
+              <w:rPr>
+                <w:rFonts w:ascii="Latin Modern Mono" w:hAnsi="Latin Modern Mono"/>
+              </w:rPr>
+              <w:t>"estado": "TA",</w:t>
+            </w:r>
+          </w:p>
+          <w:p>
+            <w:pPr>
+              <w:pStyle w:val="Normal"/>
+              <w:spacing w:before="0" w:after="0"/>
+              <w:rPr>
+                <w:rFonts w:ascii="Latin Modern Mono" w:hAnsi="Latin Modern Mono"/>
+              </w:rPr>
+            </w:pPr>
+            <w:r>
+              <w:rPr>
+                <w:rFonts w:ascii="Latin Modern Mono" w:hAnsi="Latin Modern Mono"/>
+              </w:rPr>
+              <w:t>"opciones": "-"</w:t>
+            </w:r>
+          </w:p>
+          <w:p>
+            <w:pPr>
+              <w:pStyle w:val="Normal"/>
+              <w:spacing w:before="0" w:after="0"/>
+              <w:rPr>
+                <w:rFonts w:ascii="Latin Modern Mono" w:hAnsi="Latin Modern Mono"/>
+              </w:rPr>
+            </w:pPr>
+            <w:r>
+              <w:rPr>
+                <w:rFonts w:ascii="Latin Modern Mono" w:hAnsi="Latin Modern Mono"/>
+              </w:rPr>
+              <w:t>}</w:t>
+            </w:r>
+          </w:p>
+        </w:tc>
+        <w:tc>
+          <w:tcPr>
+            <w:tcW w:w="4419" w:type="dxa"/>
+            <w:tcBorders>
+              <w:top w:val="single" w:sz="2" w:space="0" w:color="000000"/>
+              <w:left w:val="single" w:sz="2" w:space="0" w:color="000000"/>
+              <w:bottom w:val="single" w:sz="2" w:space="0" w:color="000000"/>
+              <w:right w:val="single" w:sz="2" w:space="0" w:color="000000"/>
+            </w:tcBorders>
+          </w:tcPr>
+          <w:p>
+            <w:pPr>
+              <w:pStyle w:val="Contenidodelatabla"/>
+              <w:rPr/>
+            </w:pPr>
+            <w:r>
+              <w:rPr/>
+              <w:t>Registro para tubería simple</w:t>
+            </w:r>
+          </w:p>
+          <w:p>
+            <w:pPr>
+              <w:pStyle w:val="Normal"/>
+              <w:spacing w:before="0" w:after="0"/>
+              <w:rPr>
+                <w:rFonts w:ascii="Latin Modern Mono" w:hAnsi="Latin Modern Mono"/>
+              </w:rPr>
+            </w:pPr>
+            <w:r>
+              <w:rPr>
+                <w:rFonts w:ascii="Latin Modern Mono" w:hAnsi="Latin Modern Mono"/>
+                <w:lang w:val="es-ES"/>
+              </w:rPr>
+              <w:t>{</w:t>
+            </w:r>
+          </w:p>
+          <w:p>
+            <w:pPr>
+              <w:pStyle w:val="Normal"/>
+              <w:spacing w:before="0" w:after="0"/>
+              <w:rPr>
+                <w:rFonts w:ascii="Latin Modern Mono" w:hAnsi="Latin Modern Mono"/>
+              </w:rPr>
+            </w:pPr>
+            <w:r>
+              <w:rPr>
+                <w:rFonts w:ascii="Latin Modern Mono" w:hAnsi="Latin Modern Mono"/>
+              </w:rPr>
+              <w:t>"id": 0,</w:t>
+            </w:r>
+          </w:p>
+          <w:p>
+            <w:pPr>
+              <w:pStyle w:val="Normal"/>
+              <w:spacing w:before="0" w:after="0"/>
+              <w:rPr>
+                <w:rFonts w:ascii="Latin Modern Mono" w:hAnsi="Latin Modern Mono"/>
+              </w:rPr>
+            </w:pPr>
+            <w:r>
+              <w:rPr>
+                <w:rFonts w:ascii="Latin Modern Mono" w:hAnsi="Latin Modern Mono"/>
+              </w:rPr>
+              <w:t>"desde": 0,</w:t>
+            </w:r>
+          </w:p>
+          <w:p>
+            <w:pPr>
+              <w:pStyle w:val="Normal"/>
+              <w:spacing w:before="0" w:after="0"/>
+              <w:rPr>
+                <w:rFonts w:ascii="Latin Modern Mono" w:hAnsi="Latin Modern Mono"/>
+              </w:rPr>
+            </w:pPr>
+            <w:r>
+              <w:rPr>
+                <w:rFonts w:ascii="Latin Modern Mono" w:hAnsi="Latin Modern Mono"/>
+              </w:rPr>
+              <w:t>"hasta": 1,</w:t>
+            </w:r>
+          </w:p>
+          <w:p>
+            <w:pPr>
+              <w:pStyle w:val="Normal"/>
+              <w:spacing w:before="0" w:after="0"/>
+              <w:rPr>
+                <w:rFonts w:ascii="Latin Modern Mono" w:hAnsi="Latin Modern Mono"/>
+              </w:rPr>
+            </w:pPr>
+            <w:r>
+              <w:rPr>
+                <w:rFonts w:ascii="Latin Modern Mono" w:hAnsi="Latin Modern Mono"/>
+              </w:rPr>
+              <w:t>"longitud": 100.0,</w:t>
+            </w:r>
+          </w:p>
+          <w:p>
+            <w:pPr>
+              <w:pStyle w:val="Normal"/>
+              <w:spacing w:before="0" w:after="0"/>
+              <w:rPr>
+                <w:rFonts w:ascii="Latin Modern Mono" w:hAnsi="Latin Modern Mono"/>
+              </w:rPr>
+            </w:pPr>
+            <w:r>
+              <w:rPr>
+                <w:rFonts w:ascii="Latin Modern Mono" w:hAnsi="Latin Modern Mono"/>
+              </w:rPr>
+              <w:t>"diametro": 300.0,</w:t>
+            </w:r>
+          </w:p>
+          <w:p>
+            <w:pPr>
+              <w:pStyle w:val="Normal"/>
+              <w:spacing w:before="0" w:after="0"/>
+              <w:rPr>
+                <w:rFonts w:ascii="Latin Modern Mono" w:hAnsi="Latin Modern Mono"/>
+              </w:rPr>
+            </w:pPr>
+            <w:r>
+              <w:rPr>
+                <w:rFonts w:ascii="Latin Modern Mono" w:hAnsi="Latin Modern Mono"/>
+              </w:rPr>
+              <w:t>"ks": 0.05,</w:t>
+            </w:r>
+          </w:p>
+          <w:p>
+            <w:pPr>
+              <w:pStyle w:val="Normal"/>
+              <w:spacing w:before="0" w:after="0"/>
+              <w:rPr>
+                <w:rFonts w:ascii="Latin Modern Mono" w:hAnsi="Latin Modern Mono"/>
+              </w:rPr>
+            </w:pPr>
+            <w:r>
+              <w:rPr>
+                <w:rFonts w:ascii="Latin Modern Mono" w:hAnsi="Latin Modern Mono"/>
+              </w:rPr>
+              <w:t>"kL": 0.0,</w:t>
+            </w:r>
+          </w:p>
+          <w:p>
+            <w:pPr>
+              <w:pStyle w:val="Normal"/>
+              <w:spacing w:before="0" w:after="0"/>
+              <w:rPr>
+                <w:rFonts w:ascii="Latin Modern Mono" w:hAnsi="Latin Modern Mono"/>
+              </w:rPr>
+            </w:pPr>
+            <w:r>
+              <w:rPr>
+                <w:rFonts w:ascii="Latin Modern Mono" w:hAnsi="Latin Modern Mono"/>
+              </w:rPr>
+              <w:t>"</w:t>
+            </w:r>
+            <w:r>
+              <w:rPr>
+                <w:rFonts w:ascii="Latin Modern Mono" w:hAnsi="Latin Modern Mono"/>
+              </w:rPr>
+              <w:t>tipo</w:t>
+            </w:r>
+            <w:r>
+              <w:rPr>
+                <w:rFonts w:ascii="Latin Modern Mono" w:hAnsi="Latin Modern Mono"/>
+              </w:rPr>
+              <w:t>": "T</w:t>
+            </w:r>
+            <w:r>
+              <w:rPr>
+                <w:rFonts w:ascii="Latin Modern Mono" w:hAnsi="Latin Modern Mono"/>
+              </w:rPr>
+              <w:t>B</w:t>
+            </w:r>
+            <w:r>
+              <w:rPr>
+                <w:rFonts w:ascii="Latin Modern Mono" w:hAnsi="Latin Modern Mono"/>
+              </w:rPr>
+              <w:t xml:space="preserve">",  </w:t>
+            </w:r>
+          </w:p>
+          <w:p>
+            <w:pPr>
+              <w:pStyle w:val="Normal"/>
+              <w:spacing w:before="0" w:after="0"/>
+              <w:rPr>
+                <w:rFonts w:ascii="Latin Modern Mono" w:hAnsi="Latin Modern Mono"/>
+              </w:rPr>
+            </w:pPr>
+            <w:r>
+              <w:rPr>
+                <w:rFonts w:ascii="Latin Modern Mono" w:hAnsi="Latin Modern Mono"/>
+              </w:rPr>
+              <w:t xml:space="preserve">"opciones": "-", </w:t>
+            </w:r>
+          </w:p>
+          <w:p>
+            <w:pPr>
+              <w:pStyle w:val="Normal"/>
+              <w:spacing w:before="0" w:after="0"/>
+              <w:rPr>
+                <w:rFonts w:ascii="Latin Modern Mono" w:hAnsi="Latin Modern Mono"/>
+              </w:rPr>
+            </w:pPr>
+            <w:r>
+              <w:rPr>
+                <w:rFonts w:ascii="Latin Modern Mono" w:hAnsi="Latin Modern Mono"/>
+              </w:rPr>
+              <w:t>“</w:t>
+            </w:r>
+            <w:r>
+              <w:rPr>
+                <w:rFonts w:ascii="Latin Modern Mono" w:hAnsi="Latin Modern Mono"/>
+              </w:rPr>
+              <w:t xml:space="preserve">estado”: 1  </w:t>
+            </w:r>
+            <w:r>
+              <w:rPr>
+                <w:rFonts w:ascii="Latin Modern Mono" w:hAnsi="Latin Modern Mono"/>
+              </w:rPr>
+              <w:t xml:space="preserve"> </w:t>
+            </w:r>
+            <w:r>
+              <w:rPr>
+                <w:rFonts w:ascii="Latin Modern Mono" w:hAnsi="Latin Modern Mono"/>
+              </w:rPr>
+              <w:t>(</w:t>
+            </w:r>
+            <w:r>
+              <w:rPr>
+                <w:rFonts w:ascii="Latin Modern Mono" w:hAnsi="Latin Modern Mono"/>
+              </w:rPr>
+              <w:t>0=cerrada, 1=abierta</w:t>
+            </w:r>
+            <w:r>
+              <w:rPr>
+                <w:rFonts w:ascii="Latin Modern Mono" w:hAnsi="Latin Modern Mono"/>
+              </w:rPr>
+              <w:t>)</w:t>
+            </w:r>
+            <w:r>
+              <w:rPr>
+                <w:rFonts w:ascii="Latin Modern Mono" w:hAnsi="Latin Modern Mono"/>
+              </w:rPr>
+              <w:t xml:space="preserve">    </w:t>
+            </w:r>
+          </w:p>
+          <w:p>
+            <w:pPr>
+              <w:pStyle w:val="Normal"/>
+              <w:spacing w:before="0" w:after="0"/>
+              <w:rPr>
+                <w:rFonts w:ascii="Latin Modern Mono" w:hAnsi="Latin Modern Mono"/>
+              </w:rPr>
+            </w:pPr>
+            <w:r>
+              <w:rPr>
+                <w:rFonts w:ascii="Latin Modern Mono" w:hAnsi="Latin Modern Mono"/>
+              </w:rPr>
+              <w:t>}</w:t>
+            </w:r>
+          </w:p>
+        </w:tc>
+      </w:tr>
+    </w:tbl>
+    <w:p>
+      <w:pPr>
+        <w:pStyle w:val="Normal"/>
+        <w:jc w:val="both"/>
+        <w:rPr>
+          <w:lang w:val="es-ES"/>
+        </w:rPr>
+      </w:pPr>
+      <w:r>
+        <w:rPr/>
+      </w:r>
+    </w:p>
+    <w:p>
+      <w:pPr>
+        <w:pStyle w:val="Normal"/>
+        <w:jc w:val="both"/>
+        <w:rPr>
+          <w:lang w:val="es-ES"/>
+        </w:rPr>
+      </w:pPr>
+      <w:r>
+        <w:rPr/>
+      </w:r>
+    </w:p>
+    <w:tbl>
+      <w:tblPr>
+        <w:tblW w:w="8838" w:type="dxa"/>
+        <w:jc w:val="left"/>
+        <w:tblInd w:w="55" w:type="dxa"/>
+        <w:tblLayout w:type="fixed"/>
+        <w:tblCellMar>
+          <w:top w:w="55" w:type="dxa"/>
+          <w:left w:w="55" w:type="dxa"/>
+          <w:bottom w:w="55" w:type="dxa"/>
+          <w:right w:w="55" w:type="dxa"/>
+        </w:tblCellMar>
+      </w:tblPr>
+      <w:tblGrid>
+        <w:gridCol w:w="4419"/>
+        <w:gridCol w:w="4419"/>
+      </w:tblGrid>
+      <w:tr>
+        <w:trPr/>
+        <w:tc>
+          <w:tcPr>
+            <w:tcW w:w="4419" w:type="dxa"/>
+            <w:tcBorders>
+              <w:top w:val="single" w:sz="2" w:space="0" w:color="000000"/>
+              <w:left w:val="single" w:sz="2" w:space="0" w:color="000000"/>
+              <w:bottom w:val="single" w:sz="2" w:space="0" w:color="000000"/>
+            </w:tcBorders>
+          </w:tcPr>
+          <w:p>
+            <w:pPr>
+              <w:pStyle w:val="Contenidodelatabla"/>
+              <w:rPr/>
+            </w:pPr>
+            <w:r>
+              <w:rPr/>
+              <w:t>Registro actual para Bomba</w:t>
+            </w:r>
+          </w:p>
+          <w:p>
+            <w:pPr>
+              <w:pStyle w:val="Normal"/>
+              <w:spacing w:before="0" w:after="0"/>
+              <w:rPr>
+                <w:rFonts w:ascii="Latin Modern Mono" w:hAnsi="Latin Modern Mono"/>
+              </w:rPr>
+            </w:pPr>
+            <w:r>
+              <w:rPr>
+                <w:rFonts w:ascii="Latin Modern Mono" w:hAnsi="Latin Modern Mono"/>
+                <w:lang w:val="es-ES"/>
+              </w:rPr>
+              <w:t>{</w:t>
+            </w:r>
+          </w:p>
+          <w:p>
+            <w:pPr>
+              <w:pStyle w:val="Normal"/>
+              <w:spacing w:before="0" w:after="0"/>
+              <w:rPr>
+                <w:rFonts w:ascii="Latin Modern Mono" w:hAnsi="Latin Modern Mono"/>
+              </w:rPr>
+            </w:pPr>
+            <w:r>
+              <w:rPr>
+                <w:rFonts w:ascii="Latin Modern Mono" w:hAnsi="Latin Modern Mono"/>
+              </w:rPr>
+              <w:t>"id": 9,</w:t>
+            </w:r>
+          </w:p>
+          <w:p>
+            <w:pPr>
+              <w:pStyle w:val="Normal"/>
+              <w:spacing w:before="0" w:after="0"/>
+              <w:rPr>
+                <w:rFonts w:ascii="Latin Modern Mono" w:hAnsi="Latin Modern Mono"/>
+              </w:rPr>
+            </w:pPr>
+            <w:r>
+              <w:rPr>
+                <w:rFonts w:ascii="Latin Modern Mono" w:hAnsi="Latin Modern Mono"/>
+              </w:rPr>
+              <w:t>"desde": 2,</w:t>
+            </w:r>
+          </w:p>
+          <w:p>
+            <w:pPr>
+              <w:pStyle w:val="Normal"/>
+              <w:spacing w:before="0" w:after="0"/>
+              <w:rPr>
+                <w:rFonts w:ascii="Latin Modern Mono" w:hAnsi="Latin Modern Mono"/>
+              </w:rPr>
+            </w:pPr>
+            <w:r>
+              <w:rPr>
+                <w:rFonts w:ascii="Latin Modern Mono" w:hAnsi="Latin Modern Mono"/>
+              </w:rPr>
+              <w:t>"hasta": 5,</w:t>
+            </w:r>
+          </w:p>
+          <w:p>
+            <w:pPr>
+              <w:pStyle w:val="Normal"/>
+              <w:spacing w:before="0" w:after="0"/>
+              <w:rPr>
+                <w:rFonts w:ascii="Latin Modern Mono" w:hAnsi="Latin Modern Mono"/>
+              </w:rPr>
+            </w:pPr>
+            <w:r>
+              <w:rPr>
+                <w:rFonts w:ascii="Latin Modern Mono" w:hAnsi="Latin Modern Mono"/>
+              </w:rPr>
+              <w:t>"longitud": 100.0,</w:t>
+            </w:r>
+          </w:p>
+          <w:p>
+            <w:pPr>
+              <w:pStyle w:val="Normal"/>
+              <w:spacing w:before="0" w:after="0"/>
+              <w:rPr>
+                <w:rFonts w:ascii="Latin Modern Mono" w:hAnsi="Latin Modern Mono"/>
+              </w:rPr>
+            </w:pPr>
+            <w:r>
+              <w:rPr>
+                <w:rFonts w:ascii="Latin Modern Mono" w:hAnsi="Latin Modern Mono"/>
+              </w:rPr>
+              <w:t>"diametro": 150.0,</w:t>
+            </w:r>
+          </w:p>
+          <w:p>
+            <w:pPr>
+              <w:pStyle w:val="Normal"/>
+              <w:spacing w:before="0" w:after="0"/>
+              <w:rPr>
+                <w:rFonts w:ascii="Latin Modern Mono" w:hAnsi="Latin Modern Mono"/>
+              </w:rPr>
+            </w:pPr>
+            <w:r>
+              <w:rPr>
+                <w:rFonts w:ascii="Latin Modern Mono" w:hAnsi="Latin Modern Mono"/>
+              </w:rPr>
+              <w:t>"ks": 0.05,</w:t>
+            </w:r>
+          </w:p>
+          <w:p>
+            <w:pPr>
+              <w:pStyle w:val="Normal"/>
+              <w:spacing w:before="0" w:after="0"/>
+              <w:rPr>
+                <w:rFonts w:ascii="Latin Modern Mono" w:hAnsi="Latin Modern Mono"/>
+              </w:rPr>
+            </w:pPr>
+            <w:r>
+              <w:rPr>
+                <w:rFonts w:ascii="Latin Modern Mono" w:hAnsi="Latin Modern Mono"/>
+              </w:rPr>
+              <w:t>"kL": 2.0,</w:t>
+            </w:r>
+          </w:p>
+          <w:p>
+            <w:pPr>
+              <w:pStyle w:val="Normal"/>
+              <w:spacing w:before="0" w:after="0"/>
+              <w:rPr>
+                <w:rFonts w:ascii="Latin Modern Mono" w:hAnsi="Latin Modern Mono"/>
+              </w:rPr>
+            </w:pPr>
+            <w:r>
+              <w:rPr>
+                <w:rFonts w:ascii="Latin Modern Mono" w:hAnsi="Latin Modern Mono"/>
+              </w:rPr>
+              <w:t>"estado": "BO",</w:t>
+            </w:r>
+          </w:p>
+          <w:p>
+            <w:pPr>
+              <w:pStyle w:val="Normal"/>
+              <w:spacing w:before="0" w:after="0"/>
+              <w:rPr>
+                <w:rFonts w:ascii="Latin Modern Mono" w:hAnsi="Latin Modern Mono"/>
+              </w:rPr>
+            </w:pPr>
+            <w:r>
+              <w:rPr>
+                <w:rFonts w:ascii="Latin Modern Mono" w:hAnsi="Latin Modern Mono"/>
+              </w:rPr>
+              <w:t>"opciones": "-3125.0 187.5 77.5"</w:t>
+            </w:r>
+          </w:p>
+          <w:p>
+            <w:pPr>
+              <w:pStyle w:val="Normal"/>
+              <w:spacing w:before="0" w:after="0"/>
+              <w:rPr>
+                <w:rFonts w:ascii="Latin Modern Mono" w:hAnsi="Latin Modern Mono"/>
+              </w:rPr>
+            </w:pPr>
+            <w:r>
+              <w:rPr>
+                <w:rFonts w:ascii="Latin Modern Mono" w:hAnsi="Latin Modern Mono"/>
+              </w:rPr>
+              <w:t>}</w:t>
+            </w:r>
+          </w:p>
+          <w:p>
+            <w:pPr>
+              <w:pStyle w:val="Normal"/>
+              <w:spacing w:before="0" w:after="0"/>
+              <w:rPr>
+                <w:lang w:val="es-ES"/>
+              </w:rPr>
+            </w:pPr>
+            <w:r>
+              <w:rPr>
+                <w:rFonts w:ascii="Latin Modern Mono" w:hAnsi="Latin Modern Mono"/>
+              </w:rPr>
+            </w:r>
+          </w:p>
+        </w:tc>
+        <w:tc>
+          <w:tcPr>
+            <w:tcW w:w="4419" w:type="dxa"/>
+            <w:tcBorders>
+              <w:top w:val="single" w:sz="2" w:space="0" w:color="000000"/>
+              <w:left w:val="single" w:sz="2" w:space="0" w:color="000000"/>
+              <w:bottom w:val="single" w:sz="2" w:space="0" w:color="000000"/>
+              <w:right w:val="single" w:sz="2" w:space="0" w:color="000000"/>
+            </w:tcBorders>
+          </w:tcPr>
+          <w:p>
+            <w:pPr>
+              <w:pStyle w:val="Contenidodelatabla"/>
+              <w:rPr/>
+            </w:pPr>
+            <w:r>
+              <w:rPr/>
+              <w:t>Registro para Bomba propuesto</w:t>
+            </w:r>
+          </w:p>
+          <w:p>
+            <w:pPr>
+              <w:pStyle w:val="Normal"/>
+              <w:spacing w:before="0" w:after="0"/>
+              <w:rPr>
+                <w:rFonts w:ascii="Latin Modern Mono" w:hAnsi="Latin Modern Mono"/>
+              </w:rPr>
+            </w:pPr>
+            <w:r>
+              <w:rPr>
+                <w:rFonts w:ascii="Latin Modern Mono" w:hAnsi="Latin Modern Mono"/>
+                <w:lang w:val="es-ES"/>
+              </w:rPr>
+              <w:t>{</w:t>
+            </w:r>
+          </w:p>
+          <w:p>
+            <w:pPr>
+              <w:pStyle w:val="Normal"/>
+              <w:spacing w:before="0" w:after="0"/>
+              <w:rPr>
+                <w:rFonts w:ascii="Latin Modern Mono" w:hAnsi="Latin Modern Mono"/>
+              </w:rPr>
+            </w:pPr>
+            <w:r>
+              <w:rPr>
+                <w:rFonts w:ascii="Latin Modern Mono" w:hAnsi="Latin Modern Mono"/>
+              </w:rPr>
+              <w:t>"id": 9,</w:t>
+            </w:r>
+          </w:p>
+          <w:p>
+            <w:pPr>
+              <w:pStyle w:val="Normal"/>
+              <w:spacing w:before="0" w:after="0"/>
+              <w:rPr>
+                <w:rFonts w:ascii="Latin Modern Mono" w:hAnsi="Latin Modern Mono"/>
+              </w:rPr>
+            </w:pPr>
+            <w:r>
+              <w:rPr>
+                <w:rFonts w:ascii="Latin Modern Mono" w:hAnsi="Latin Modern Mono"/>
+              </w:rPr>
+              <w:t>"desde": 2,</w:t>
+            </w:r>
+          </w:p>
+          <w:p>
+            <w:pPr>
+              <w:pStyle w:val="Normal"/>
+              <w:spacing w:before="0" w:after="0"/>
+              <w:rPr>
+                <w:rFonts w:ascii="Latin Modern Mono" w:hAnsi="Latin Modern Mono"/>
+              </w:rPr>
+            </w:pPr>
+            <w:r>
+              <w:rPr>
+                <w:rFonts w:ascii="Latin Modern Mono" w:hAnsi="Latin Modern Mono"/>
+              </w:rPr>
+              <w:t>"hasta": 5,</w:t>
+            </w:r>
+          </w:p>
+          <w:p>
+            <w:pPr>
+              <w:pStyle w:val="Normal"/>
+              <w:spacing w:before="0" w:after="0"/>
+              <w:rPr>
+                <w:rFonts w:ascii="Latin Modern Mono" w:hAnsi="Latin Modern Mono"/>
+              </w:rPr>
+            </w:pPr>
+            <w:r>
+              <w:rPr>
+                <w:rFonts w:ascii="Latin Modern Mono" w:hAnsi="Latin Modern Mono"/>
+              </w:rPr>
+              <w:t>"longitud": 100.0,</w:t>
+            </w:r>
+          </w:p>
+          <w:p>
+            <w:pPr>
+              <w:pStyle w:val="Normal"/>
+              <w:spacing w:before="0" w:after="0"/>
+              <w:rPr>
+                <w:rFonts w:ascii="Latin Modern Mono" w:hAnsi="Latin Modern Mono"/>
+              </w:rPr>
+            </w:pPr>
+            <w:r>
+              <w:rPr>
+                <w:rFonts w:ascii="Latin Modern Mono" w:hAnsi="Latin Modern Mono"/>
+              </w:rPr>
+              <w:t>"diametro": 150.0,</w:t>
+            </w:r>
+          </w:p>
+          <w:p>
+            <w:pPr>
+              <w:pStyle w:val="Normal"/>
+              <w:spacing w:before="0" w:after="0"/>
+              <w:rPr>
+                <w:rFonts w:ascii="Latin Modern Mono" w:hAnsi="Latin Modern Mono"/>
+              </w:rPr>
+            </w:pPr>
+            <w:r>
+              <w:rPr>
+                <w:rFonts w:ascii="Latin Modern Mono" w:hAnsi="Latin Modern Mono"/>
+              </w:rPr>
+              <w:t>"ks": 0.05,</w:t>
+            </w:r>
+          </w:p>
+          <w:p>
+            <w:pPr>
+              <w:pStyle w:val="Normal"/>
+              <w:spacing w:before="0" w:after="0"/>
+              <w:rPr>
+                <w:rFonts w:ascii="Latin Modern Mono" w:hAnsi="Latin Modern Mono"/>
+              </w:rPr>
+            </w:pPr>
+            <w:r>
+              <w:rPr>
+                <w:rFonts w:ascii="Latin Modern Mono" w:hAnsi="Latin Modern Mono"/>
+              </w:rPr>
+              <w:t>"kL": 2.0,</w:t>
+            </w:r>
+          </w:p>
+          <w:p>
+            <w:pPr>
+              <w:pStyle w:val="Normal"/>
+              <w:spacing w:before="0" w:after="0"/>
+              <w:rPr>
+                <w:rFonts w:ascii="Latin Modern Mono" w:hAnsi="Latin Modern Mono"/>
+              </w:rPr>
+            </w:pPr>
+            <w:r>
+              <w:rPr>
+                <w:rFonts w:ascii="Latin Modern Mono" w:hAnsi="Latin Modern Mono"/>
+              </w:rPr>
+              <w:t>"</w:t>
+            </w:r>
+            <w:r>
+              <w:rPr>
+                <w:rFonts w:ascii="Latin Modern Mono" w:hAnsi="Latin Modern Mono"/>
+              </w:rPr>
+              <w:t>tipo</w:t>
+            </w:r>
+            <w:r>
+              <w:rPr>
+                <w:rFonts w:ascii="Latin Modern Mono" w:hAnsi="Latin Modern Mono"/>
+              </w:rPr>
+              <w:t>": "BO",</w:t>
+            </w:r>
+          </w:p>
+          <w:p>
+            <w:pPr>
+              <w:pStyle w:val="Normal"/>
+              <w:spacing w:before="0" w:after="0"/>
+              <w:rPr>
+                <w:rFonts w:ascii="Latin Modern Mono" w:hAnsi="Latin Modern Mono"/>
+              </w:rPr>
+            </w:pPr>
+            <w:r>
+              <w:rPr>
+                <w:rFonts w:ascii="Latin Modern Mono" w:hAnsi="Latin Modern Mono"/>
+              </w:rPr>
+              <w:t>"opciones": "-3125.0 187.5 77.5",</w:t>
+            </w:r>
+          </w:p>
+          <w:p>
+            <w:pPr>
+              <w:pStyle w:val="Normal"/>
+              <w:spacing w:before="0" w:after="0"/>
+              <w:rPr>
+                <w:rFonts w:ascii="Latin Modern Mono" w:hAnsi="Latin Modern Mono"/>
+              </w:rPr>
+            </w:pPr>
+            <w:r>
+              <w:rPr>
+                <w:rFonts w:ascii="Latin Modern Mono" w:hAnsi="Latin Modern Mono"/>
+              </w:rPr>
+              <w:t>“</w:t>
+            </w:r>
+            <w:r>
+              <w:rPr>
+                <w:rFonts w:ascii="Latin Modern Mono" w:hAnsi="Latin Modern Mono"/>
+              </w:rPr>
+              <w:t>estado”: 1</w:t>
+            </w:r>
+          </w:p>
+          <w:p>
+            <w:pPr>
+              <w:pStyle w:val="Normal"/>
+              <w:spacing w:before="0" w:after="0"/>
+              <w:rPr>
+                <w:rFonts w:ascii="Latin Modern Mono" w:hAnsi="Latin Modern Mono"/>
+              </w:rPr>
+            </w:pPr>
+            <w:r>
+              <w:rPr>
+                <w:rFonts w:ascii="Latin Modern Mono" w:hAnsi="Latin Modern Mono"/>
+                <w:lang w:val="es-ES"/>
+              </w:rPr>
+              <w:t>}</w:t>
+            </w:r>
+          </w:p>
+        </w:tc>
+      </w:tr>
+    </w:tbl>
+    <w:p>
+      <w:pPr>
+        <w:pStyle w:val="Normal"/>
+        <w:rPr/>
+      </w:pPr>
+      <w:r>
+        <w:rPr/>
       </w:r>
     </w:p>
     <w:p>
@@ -3988,15 +4904,614 @@
         </w:rPr>
       </w:pPr>
       <w:r>
-        <w:rPr>
-          <w:b/>
-          <w:bCs/>
-          <w:u w:val="single"/>
-          <w:lang w:val="es-ES"/>
-        </w:rPr>
-        <w:t>Siendo congruentes con la separación de archivos de entrada en topología y parámetros</w:t>
-      </w:r>
-    </w:p>
+        <w:rPr/>
+      </w:r>
+    </w:p>
+    <w:tbl>
+      <w:tblPr>
+        <w:tblW w:w="8838" w:type="dxa"/>
+        <w:jc w:val="left"/>
+        <w:tblInd w:w="55" w:type="dxa"/>
+        <w:tblLayout w:type="fixed"/>
+        <w:tblCellMar>
+          <w:top w:w="55" w:type="dxa"/>
+          <w:left w:w="55" w:type="dxa"/>
+          <w:bottom w:w="55" w:type="dxa"/>
+          <w:right w:w="55" w:type="dxa"/>
+        </w:tblCellMar>
+      </w:tblPr>
+      <w:tblGrid>
+        <w:gridCol w:w="4419"/>
+        <w:gridCol w:w="4419"/>
+      </w:tblGrid>
+      <w:tr>
+        <w:trPr/>
+        <w:tc>
+          <w:tcPr>
+            <w:tcW w:w="4419" w:type="dxa"/>
+            <w:tcBorders>
+              <w:top w:val="single" w:sz="2" w:space="0" w:color="000000"/>
+              <w:left w:val="single" w:sz="2" w:space="0" w:color="000000"/>
+              <w:bottom w:val="single" w:sz="2" w:space="0" w:color="000000"/>
+            </w:tcBorders>
+          </w:tcPr>
+          <w:p>
+            <w:pPr>
+              <w:pStyle w:val="Contenidodelatabla"/>
+              <w:rPr/>
+            </w:pPr>
+            <w:r>
+              <w:rPr/>
+              <w:t xml:space="preserve">Registro actual para </w:t>
+            </w:r>
+            <w:r>
+              <w:rPr/>
+              <w:t>Reductora</w:t>
+            </w:r>
+          </w:p>
+          <w:p>
+            <w:pPr>
+              <w:pStyle w:val="Normal"/>
+              <w:spacing w:before="0" w:after="0"/>
+              <w:rPr>
+                <w:rFonts w:ascii="Latin Modern Mono" w:hAnsi="Latin Modern Mono"/>
+              </w:rPr>
+            </w:pPr>
+            <w:r>
+              <w:rPr>
+                <w:rFonts w:ascii="Latin Modern Mono" w:hAnsi="Latin Modern Mono"/>
+                <w:lang w:val="es-ES"/>
+              </w:rPr>
+              <w:t>{</w:t>
+            </w:r>
+          </w:p>
+          <w:p>
+            <w:pPr>
+              <w:pStyle w:val="Normal"/>
+              <w:spacing w:before="0" w:after="0"/>
+              <w:rPr>
+                <w:rFonts w:ascii="Latin Modern Mono" w:hAnsi="Latin Modern Mono"/>
+              </w:rPr>
+            </w:pPr>
+            <w:r>
+              <w:rPr>
+                <w:rFonts w:ascii="Latin Modern Mono" w:hAnsi="Latin Modern Mono"/>
+              </w:rPr>
+              <w:t xml:space="preserve">"id": </w:t>
+            </w:r>
+            <w:r>
+              <w:rPr>
+                <w:rFonts w:ascii="Latin Modern Mono" w:hAnsi="Latin Modern Mono"/>
+              </w:rPr>
+              <w:t>4</w:t>
+            </w:r>
+            <w:r>
+              <w:rPr>
+                <w:rFonts w:ascii="Latin Modern Mono" w:hAnsi="Latin Modern Mono"/>
+              </w:rPr>
+              <w:t>,</w:t>
+            </w:r>
+          </w:p>
+          <w:p>
+            <w:pPr>
+              <w:pStyle w:val="Normal"/>
+              <w:spacing w:before="0" w:after="0"/>
+              <w:rPr>
+                <w:rFonts w:ascii="Latin Modern Mono" w:hAnsi="Latin Modern Mono"/>
+              </w:rPr>
+            </w:pPr>
+            <w:r>
+              <w:rPr>
+                <w:rFonts w:ascii="Latin Modern Mono" w:hAnsi="Latin Modern Mono"/>
+              </w:rPr>
+              <w:t xml:space="preserve">"desde": </w:t>
+            </w:r>
+            <w:r>
+              <w:rPr>
+                <w:rFonts w:ascii="Latin Modern Mono" w:hAnsi="Latin Modern Mono"/>
+              </w:rPr>
+              <w:t>3</w:t>
+            </w:r>
+            <w:r>
+              <w:rPr>
+                <w:rFonts w:ascii="Latin Modern Mono" w:hAnsi="Latin Modern Mono"/>
+              </w:rPr>
+              <w:t>,</w:t>
+            </w:r>
+          </w:p>
+          <w:p>
+            <w:pPr>
+              <w:pStyle w:val="Normal"/>
+              <w:spacing w:before="0" w:after="0"/>
+              <w:rPr>
+                <w:rFonts w:ascii="Latin Modern Mono" w:hAnsi="Latin Modern Mono"/>
+              </w:rPr>
+            </w:pPr>
+            <w:r>
+              <w:rPr>
+                <w:rFonts w:ascii="Latin Modern Mono" w:hAnsi="Latin Modern Mono"/>
+              </w:rPr>
+              <w:t xml:space="preserve">"hasta": </w:t>
+            </w:r>
+            <w:r>
+              <w:rPr>
+                <w:rFonts w:ascii="Latin Modern Mono" w:hAnsi="Latin Modern Mono"/>
+              </w:rPr>
+              <w:t>4</w:t>
+            </w:r>
+            <w:r>
+              <w:rPr>
+                <w:rFonts w:ascii="Latin Modern Mono" w:hAnsi="Latin Modern Mono"/>
+              </w:rPr>
+              <w:t>,</w:t>
+            </w:r>
+          </w:p>
+          <w:p>
+            <w:pPr>
+              <w:pStyle w:val="Normal"/>
+              <w:spacing w:before="0" w:after="0"/>
+              <w:rPr>
+                <w:rFonts w:ascii="Latin Modern Mono" w:hAnsi="Latin Modern Mono"/>
+              </w:rPr>
+            </w:pPr>
+            <w:r>
+              <w:rPr>
+                <w:rFonts w:ascii="Latin Modern Mono" w:hAnsi="Latin Modern Mono"/>
+              </w:rPr>
+              <w:t>"longitud": 100</w:t>
+            </w:r>
+            <w:r>
+              <w:rPr>
+                <w:rFonts w:ascii="Latin Modern Mono" w:hAnsi="Latin Modern Mono"/>
+              </w:rPr>
+              <w:t>0</w:t>
+            </w:r>
+            <w:r>
+              <w:rPr>
+                <w:rFonts w:ascii="Latin Modern Mono" w:hAnsi="Latin Modern Mono"/>
+              </w:rPr>
+              <w:t>.0,</w:t>
+            </w:r>
+          </w:p>
+          <w:p>
+            <w:pPr>
+              <w:pStyle w:val="Normal"/>
+              <w:spacing w:before="0" w:after="0"/>
+              <w:rPr>
+                <w:rFonts w:ascii="Latin Modern Mono" w:hAnsi="Latin Modern Mono"/>
+              </w:rPr>
+            </w:pPr>
+            <w:r>
+              <w:rPr>
+                <w:rFonts w:ascii="Latin Modern Mono" w:hAnsi="Latin Modern Mono"/>
+              </w:rPr>
+              <w:t>"diametro": 150.0,</w:t>
+            </w:r>
+          </w:p>
+          <w:p>
+            <w:pPr>
+              <w:pStyle w:val="Normal"/>
+              <w:spacing w:before="0" w:after="0"/>
+              <w:rPr>
+                <w:rFonts w:ascii="Latin Modern Mono" w:hAnsi="Latin Modern Mono"/>
+              </w:rPr>
+            </w:pPr>
+            <w:r>
+              <w:rPr>
+                <w:rFonts w:ascii="Latin Modern Mono" w:hAnsi="Latin Modern Mono"/>
+              </w:rPr>
+              <w:t>"ks": 0.05,</w:t>
+            </w:r>
+          </w:p>
+          <w:p>
+            <w:pPr>
+              <w:pStyle w:val="Normal"/>
+              <w:spacing w:before="0" w:after="0"/>
+              <w:rPr>
+                <w:rFonts w:ascii="Latin Modern Mono" w:hAnsi="Latin Modern Mono"/>
+              </w:rPr>
+            </w:pPr>
+            <w:r>
+              <w:rPr>
+                <w:rFonts w:ascii="Latin Modern Mono" w:hAnsi="Latin Modern Mono"/>
+              </w:rPr>
+              <w:t>"kL": 2.0,</w:t>
+            </w:r>
+          </w:p>
+          <w:p>
+            <w:pPr>
+              <w:pStyle w:val="Normal"/>
+              <w:spacing w:before="0" w:after="0"/>
+              <w:rPr>
+                <w:rFonts w:ascii="Latin Modern Mono" w:hAnsi="Latin Modern Mono"/>
+              </w:rPr>
+            </w:pPr>
+            <w:r>
+              <w:rPr>
+                <w:rFonts w:ascii="Latin Modern Mono" w:hAnsi="Latin Modern Mono"/>
+              </w:rPr>
+              <w:t>"estado": "</w:t>
+            </w:r>
+            <w:r>
+              <w:rPr>
+                <w:rFonts w:ascii="Latin Modern Mono" w:hAnsi="Latin Modern Mono"/>
+              </w:rPr>
+              <w:t>VR</w:t>
+            </w:r>
+            <w:r>
+              <w:rPr>
+                <w:rFonts w:ascii="Latin Modern Mono" w:hAnsi="Latin Modern Mono"/>
+              </w:rPr>
+              <w:t>",</w:t>
+            </w:r>
+          </w:p>
+          <w:p>
+            <w:pPr>
+              <w:pStyle w:val="Normal"/>
+              <w:spacing w:before="0" w:after="0"/>
+              <w:rPr>
+                <w:rFonts w:ascii="Latin Modern Mono" w:hAnsi="Latin Modern Mono"/>
+              </w:rPr>
+            </w:pPr>
+            <w:r>
+              <w:rPr>
+                <w:rFonts w:ascii="Latin Modern Mono" w:hAnsi="Latin Modern Mono"/>
+              </w:rPr>
+              <w:t>"opciones": "</w:t>
+            </w:r>
+            <w:r>
+              <w:rPr>
+                <w:rFonts w:ascii="Latin Modern Mono" w:hAnsi="Latin Modern Mono"/>
+              </w:rPr>
+              <w:t>10</w:t>
+            </w:r>
+            <w:r>
+              <w:rPr>
+                <w:rFonts w:ascii="Latin Modern Mono" w:hAnsi="Latin Modern Mono"/>
+              </w:rPr>
+              <w:t>"</w:t>
+            </w:r>
+          </w:p>
+          <w:p>
+            <w:pPr>
+              <w:pStyle w:val="Normal"/>
+              <w:spacing w:before="0" w:after="0"/>
+              <w:rPr>
+                <w:rFonts w:ascii="Latin Modern Mono" w:hAnsi="Latin Modern Mono"/>
+              </w:rPr>
+            </w:pPr>
+            <w:r>
+              <w:rPr>
+                <w:rFonts w:ascii="Latin Modern Mono" w:hAnsi="Latin Modern Mono"/>
+              </w:rPr>
+              <w:t>}</w:t>
+            </w:r>
+          </w:p>
+          <w:p>
+            <w:pPr>
+              <w:pStyle w:val="Normal"/>
+              <w:spacing w:before="0" w:after="0"/>
+              <w:rPr>
+                <w:lang w:val="es-ES"/>
+              </w:rPr>
+            </w:pPr>
+            <w:r>
+              <w:rPr>
+                <w:rFonts w:ascii="Latin Modern Mono" w:hAnsi="Latin Modern Mono"/>
+              </w:rPr>
+            </w:r>
+          </w:p>
+        </w:tc>
+        <w:tc>
+          <w:tcPr>
+            <w:tcW w:w="4419" w:type="dxa"/>
+            <w:tcBorders>
+              <w:top w:val="single" w:sz="2" w:space="0" w:color="000000"/>
+              <w:left w:val="single" w:sz="2" w:space="0" w:color="000000"/>
+              <w:bottom w:val="single" w:sz="2" w:space="0" w:color="000000"/>
+              <w:right w:val="single" w:sz="2" w:space="0" w:color="000000"/>
+            </w:tcBorders>
+          </w:tcPr>
+          <w:p>
+            <w:pPr>
+              <w:pStyle w:val="Contenidodelatabla"/>
+              <w:rPr/>
+            </w:pPr>
+            <w:r>
+              <w:rPr/>
+              <w:t xml:space="preserve">Registro para </w:t>
+            </w:r>
+            <w:r>
+              <w:rPr>
+                <w:rFonts w:eastAsia="Calibri" w:cs="" w:cstheme="minorBidi" w:eastAsiaTheme="minorHAnsi"/>
+                <w:color w:val="auto"/>
+                <w:kern w:val="0"/>
+                <w:sz w:val="22"/>
+                <w:szCs w:val="22"/>
+                <w:lang w:val="es-CR" w:eastAsia="en-US" w:bidi="ar-SA"/>
+              </w:rPr>
+              <w:t>Reductora</w:t>
+            </w:r>
+            <w:r>
+              <w:rPr/>
+              <w:t xml:space="preserve"> propuesto</w:t>
+            </w:r>
+          </w:p>
+          <w:p>
+            <w:pPr>
+              <w:pStyle w:val="Normal"/>
+              <w:spacing w:before="0" w:after="0"/>
+              <w:rPr>
+                <w:rFonts w:ascii="Latin Modern Mono" w:hAnsi="Latin Modern Mono"/>
+              </w:rPr>
+            </w:pPr>
+            <w:r>
+              <w:rPr>
+                <w:rFonts w:ascii="Latin Modern Mono" w:hAnsi="Latin Modern Mono"/>
+                <w:lang w:val="es-ES"/>
+              </w:rPr>
+              <w:t>{</w:t>
+            </w:r>
+          </w:p>
+          <w:p>
+            <w:pPr>
+              <w:pStyle w:val="Normal"/>
+              <w:spacing w:before="0" w:after="0"/>
+              <w:rPr>
+                <w:rFonts w:ascii="Latin Modern Mono" w:hAnsi="Latin Modern Mono"/>
+              </w:rPr>
+            </w:pPr>
+            <w:r>
+              <w:rPr>
+                <w:rFonts w:ascii="Latin Modern Mono" w:hAnsi="Latin Modern Mono"/>
+              </w:rPr>
+              <w:t xml:space="preserve">"id": </w:t>
+            </w:r>
+            <w:r>
+              <w:rPr>
+                <w:rFonts w:ascii="Latin Modern Mono" w:hAnsi="Latin Modern Mono"/>
+              </w:rPr>
+              <w:t>4</w:t>
+            </w:r>
+            <w:r>
+              <w:rPr>
+                <w:rFonts w:ascii="Latin Modern Mono" w:hAnsi="Latin Modern Mono"/>
+              </w:rPr>
+              <w:t>,</w:t>
+            </w:r>
+          </w:p>
+          <w:p>
+            <w:pPr>
+              <w:pStyle w:val="Normal"/>
+              <w:spacing w:before="0" w:after="0"/>
+              <w:rPr>
+                <w:rFonts w:ascii="Latin Modern Mono" w:hAnsi="Latin Modern Mono"/>
+              </w:rPr>
+            </w:pPr>
+            <w:r>
+              <w:rPr>
+                <w:rFonts w:ascii="Latin Modern Mono" w:hAnsi="Latin Modern Mono"/>
+              </w:rPr>
+              <w:t xml:space="preserve">"desde": </w:t>
+            </w:r>
+            <w:r>
+              <w:rPr>
+                <w:rFonts w:ascii="Latin Modern Mono" w:hAnsi="Latin Modern Mono"/>
+              </w:rPr>
+              <w:t>3</w:t>
+            </w:r>
+            <w:r>
+              <w:rPr>
+                <w:rFonts w:ascii="Latin Modern Mono" w:hAnsi="Latin Modern Mono"/>
+              </w:rPr>
+              <w:t>,</w:t>
+            </w:r>
+          </w:p>
+          <w:p>
+            <w:pPr>
+              <w:pStyle w:val="Normal"/>
+              <w:spacing w:before="0" w:after="0"/>
+              <w:rPr>
+                <w:rFonts w:ascii="Latin Modern Mono" w:hAnsi="Latin Modern Mono"/>
+              </w:rPr>
+            </w:pPr>
+            <w:r>
+              <w:rPr>
+                <w:rFonts w:ascii="Latin Modern Mono" w:hAnsi="Latin Modern Mono"/>
+              </w:rPr>
+              <w:t xml:space="preserve">"hasta": </w:t>
+            </w:r>
+            <w:r>
+              <w:rPr>
+                <w:rFonts w:ascii="Latin Modern Mono" w:hAnsi="Latin Modern Mono"/>
+              </w:rPr>
+              <w:t>4</w:t>
+            </w:r>
+            <w:r>
+              <w:rPr>
+                <w:rFonts w:ascii="Latin Modern Mono" w:hAnsi="Latin Modern Mono"/>
+              </w:rPr>
+              <w:t>,</w:t>
+            </w:r>
+          </w:p>
+          <w:p>
+            <w:pPr>
+              <w:pStyle w:val="Normal"/>
+              <w:spacing w:before="0" w:after="0"/>
+              <w:rPr>
+                <w:rFonts w:ascii="Latin Modern Mono" w:hAnsi="Latin Modern Mono"/>
+              </w:rPr>
+            </w:pPr>
+            <w:r>
+              <w:rPr>
+                <w:rFonts w:ascii="Latin Modern Mono" w:hAnsi="Latin Modern Mono"/>
+              </w:rPr>
+              <w:t>"longitud": 100</w:t>
+            </w:r>
+            <w:r>
+              <w:rPr>
+                <w:rFonts w:ascii="Latin Modern Mono" w:hAnsi="Latin Modern Mono"/>
+              </w:rPr>
+              <w:t>0</w:t>
+            </w:r>
+            <w:r>
+              <w:rPr>
+                <w:rFonts w:ascii="Latin Modern Mono" w:hAnsi="Latin Modern Mono"/>
+              </w:rPr>
+              <w:t>.0,</w:t>
+            </w:r>
+          </w:p>
+          <w:p>
+            <w:pPr>
+              <w:pStyle w:val="Normal"/>
+              <w:spacing w:before="0" w:after="0"/>
+              <w:rPr>
+                <w:rFonts w:ascii="Latin Modern Mono" w:hAnsi="Latin Modern Mono"/>
+              </w:rPr>
+            </w:pPr>
+            <w:r>
+              <w:rPr>
+                <w:rFonts w:ascii="Latin Modern Mono" w:hAnsi="Latin Modern Mono"/>
+              </w:rPr>
+              <w:t>"diametro": 150.0,</w:t>
+            </w:r>
+          </w:p>
+          <w:p>
+            <w:pPr>
+              <w:pStyle w:val="Normal"/>
+              <w:spacing w:before="0" w:after="0"/>
+              <w:rPr>
+                <w:rFonts w:ascii="Latin Modern Mono" w:hAnsi="Latin Modern Mono"/>
+              </w:rPr>
+            </w:pPr>
+            <w:r>
+              <w:rPr>
+                <w:rFonts w:ascii="Latin Modern Mono" w:hAnsi="Latin Modern Mono"/>
+              </w:rPr>
+              <w:t>"ks": 0.05,</w:t>
+            </w:r>
+          </w:p>
+          <w:p>
+            <w:pPr>
+              <w:pStyle w:val="Normal"/>
+              <w:spacing w:before="0" w:after="0"/>
+              <w:rPr>
+                <w:rFonts w:ascii="Latin Modern Mono" w:hAnsi="Latin Modern Mono"/>
+              </w:rPr>
+            </w:pPr>
+            <w:r>
+              <w:rPr>
+                <w:rFonts w:ascii="Latin Modern Mono" w:hAnsi="Latin Modern Mono"/>
+              </w:rPr>
+              <w:t>"kL": 2.0,</w:t>
+            </w:r>
+          </w:p>
+          <w:p>
+            <w:pPr>
+              <w:pStyle w:val="Normal"/>
+              <w:spacing w:before="0" w:after="0"/>
+              <w:rPr>
+                <w:rFonts w:ascii="Latin Modern Mono" w:hAnsi="Latin Modern Mono"/>
+              </w:rPr>
+            </w:pPr>
+            <w:r>
+              <w:rPr>
+                <w:rFonts w:ascii="Latin Modern Mono" w:hAnsi="Latin Modern Mono"/>
+              </w:rPr>
+              <w:t>"</w:t>
+            </w:r>
+            <w:r>
+              <w:rPr>
+                <w:rFonts w:ascii="Latin Modern Mono" w:hAnsi="Latin Modern Mono"/>
+              </w:rPr>
+              <w:t>tipo</w:t>
+            </w:r>
+            <w:r>
+              <w:rPr>
+                <w:rFonts w:ascii="Latin Modern Mono" w:hAnsi="Latin Modern Mono"/>
+              </w:rPr>
+              <w:t>": "</w:t>
+            </w:r>
+            <w:r>
+              <w:rPr>
+                <w:rFonts w:ascii="Latin Modern Mono" w:hAnsi="Latin Modern Mono"/>
+              </w:rPr>
+              <w:t>VR</w:t>
+            </w:r>
+            <w:r>
+              <w:rPr>
+                <w:rFonts w:ascii="Latin Modern Mono" w:hAnsi="Latin Modern Mono"/>
+              </w:rPr>
+              <w:t>",</w:t>
+            </w:r>
+          </w:p>
+          <w:p>
+            <w:pPr>
+              <w:pStyle w:val="Normal"/>
+              <w:spacing w:before="0" w:after="0"/>
+              <w:rPr>
+                <w:rFonts w:ascii="Latin Modern Mono" w:hAnsi="Latin Modern Mono"/>
+              </w:rPr>
+            </w:pPr>
+            <w:r>
+              <w:rPr>
+                <w:rFonts w:ascii="Latin Modern Mono" w:hAnsi="Latin Modern Mono"/>
+              </w:rPr>
+              <w:t>"opciones": "</w:t>
+            </w:r>
+            <w:r>
+              <w:rPr>
+                <w:rFonts w:ascii="Latin Modern Mono" w:hAnsi="Latin Modern Mono"/>
+              </w:rPr>
+              <w:t>10</w:t>
+            </w:r>
+            <w:r>
+              <w:rPr>
+                <w:rFonts w:ascii="Latin Modern Mono" w:hAnsi="Latin Modern Mono"/>
+              </w:rPr>
+              <w:t>",</w:t>
+            </w:r>
+          </w:p>
+          <w:p>
+            <w:pPr>
+              <w:pStyle w:val="Normal"/>
+              <w:spacing w:before="0" w:after="0"/>
+              <w:rPr>
+                <w:rFonts w:ascii="Latin Modern Mono" w:hAnsi="Latin Modern Mono"/>
+              </w:rPr>
+            </w:pPr>
+            <w:r>
+              <w:rPr>
+                <w:rFonts w:ascii="Latin Modern Mono" w:hAnsi="Latin Modern Mono"/>
+              </w:rPr>
+              <w:t>“</w:t>
+            </w:r>
+            <w:r>
+              <w:rPr>
+                <w:rFonts w:ascii="Latin Modern Mono" w:hAnsi="Latin Modern Mono"/>
+              </w:rPr>
+              <w:t>estado”: 1</w:t>
+            </w:r>
+          </w:p>
+          <w:p>
+            <w:pPr>
+              <w:pStyle w:val="Normal"/>
+              <w:spacing w:before="0" w:after="0"/>
+              <w:rPr>
+                <w:rFonts w:ascii="Latin Modern Mono" w:hAnsi="Latin Modern Mono"/>
+              </w:rPr>
+            </w:pPr>
+            <w:r>
+              <w:rPr>
+                <w:rFonts w:ascii="Latin Modern Mono" w:hAnsi="Latin Modern Mono"/>
+                <w:lang w:val="es-ES"/>
+              </w:rPr>
+              <w:t>}</w:t>
+            </w:r>
+          </w:p>
+        </w:tc>
+      </w:tr>
+    </w:tbl>
     <w:p>
       <w:pPr>
         <w:pStyle w:val="Normal"/>
@@ -4009,38 +5524,6 @@
         </w:rPr>
       </w:pPr>
       <w:r>
-        <w:rPr>
-          <w:b/>
-          <w:bCs/>
-          <w:u w:val="single"/>
-          <w:lang w:val="es-ES"/>
-        </w:rPr>
-        <w:t>Tubería en canal abierto</w:t>
-      </w:r>
-    </w:p>
-    <w:p>
-      <w:pPr>
-        <w:pStyle w:val="Normal"/>
-        <w:jc w:val="both"/>
-        <w:rPr>
-          <w:lang w:val="es-ES"/>
-        </w:rPr>
-      </w:pPr>
-      <w:r>
-        <w:rPr>
-          <w:lang w:val="es-ES"/>
-        </w:rPr>
-        <w:t>Una idea que puede ser útil para modelar sistemas deficitarios consiste en determinar si una tubería ingresa a régimen de canal abierto, en cuyo caso, la ecuación de tubos a presión ya no es válida.  Se requiere trabajar en un algoritmo que pueda cambiar entre tubo a presión y tubo a canal abierto en dichos casos.</w:t>
-      </w:r>
-    </w:p>
-    <w:p>
-      <w:pPr>
-        <w:pStyle w:val="Normal"/>
-        <w:rPr>
-          <w:lang w:val="es-ES"/>
-        </w:rPr>
-      </w:pPr>
-      <w:r>
         <w:rPr/>
       </w:r>
     </w:p>
@@ -4056,12 +5539,324 @@
         </w:rPr>
       </w:pPr>
       <w:r>
-        <w:rPr>
+        <w:rPr/>
+      </w:r>
+    </w:p>
+    <w:p>
+      <w:pPr>
+        <w:pStyle w:val="Normal"/>
+        <w:rPr>
+          <w:b/>
           <w:b/>
           <w:bCs/>
           <w:u w:val="single"/>
           <w:lang w:val="es-ES"/>
         </w:rPr>
+      </w:pPr>
+      <w:r>
+        <w:rPr>
+          <w:b/>
+          <w:bCs/>
+          <w:u w:val="single"/>
+          <w:lang w:val="es-ES"/>
+        </w:rPr>
+        <w:t>Tubería en canal abierto</w:t>
+      </w:r>
+    </w:p>
+    <w:p>
+      <w:pPr>
+        <w:pStyle w:val="Normal"/>
+        <w:jc w:val="both"/>
+        <w:rPr>
+          <w:lang w:val="es-ES"/>
+        </w:rPr>
+      </w:pPr>
+      <w:r>
+        <w:rPr>
+          <w:lang w:val="es-ES"/>
+        </w:rPr>
+        <w:t xml:space="preserve">Una idea que puede ser útil para modelar sistemas deficitarios consiste en determinar si una tubería ingresa a régimen de canal abierto, en cuyo caso, la ecuación de tubos a presión ya no es válida, </w:t>
+      </w:r>
+      <w:r>
+        <w:rPr>
+          <w:lang w:val="es-ES"/>
+        </w:rPr>
+        <w:t>y tampoco lo será el caudal transportado por la tubería, de modo que se afectan las posibles demandas de los nodos que dependen de dicho tramo.</w:t>
+      </w:r>
+    </w:p>
+    <w:p>
+      <w:pPr>
+        <w:pStyle w:val="Normal"/>
+        <w:jc w:val="both"/>
+        <w:rPr>
+          <w:lang w:val="es-ES"/>
+        </w:rPr>
+      </w:pPr>
+      <w:r>
+        <w:rPr>
+          <w:lang w:val="es-ES"/>
+        </w:rPr>
+        <w:t>Se requiere trabajar en un algoritmo que pueda cambiar entre tubo a presión y tubo a canal abierto en dichos casos.</w:t>
+      </w:r>
+    </w:p>
+    <w:p>
+      <w:pPr>
+        <w:pStyle w:val="Normal"/>
+        <w:rPr>
+          <w:lang w:val="es-ES"/>
+        </w:rPr>
+      </w:pPr>
+      <w:r>
+        <w:rPr>
+          <w:lang w:val="es-ES"/>
+        </w:rPr>
+        <w:t xml:space="preserve">Consideraciones </w:t>
+      </w:r>
+      <w:r>
+        <w:rPr>
+          <w:lang w:val="es-ES"/>
+        </w:rPr>
+        <w:t>sobre tuberías a régimen de canal abierto</w:t>
+      </w:r>
+      <w:r>
+        <w:rPr>
+          <w:lang w:val="es-ES"/>
+        </w:rPr>
+        <w:t>:</w:t>
+      </w:r>
+    </w:p>
+    <w:p>
+      <w:pPr>
+        <w:pStyle w:val="Normal"/>
+        <w:numPr>
+          <w:ilvl w:val="0"/>
+          <w:numId w:val="5"/>
+        </w:numPr>
+        <w:rPr>
+          <w:lang w:val="es-ES"/>
+        </w:rPr>
+      </w:pPr>
+      <w:r>
+        <w:rPr>
+          <w:lang w:val="es-ES"/>
+        </w:rPr>
+        <w:t xml:space="preserve">Una tubería puede ir a canal abierto siempre que la pendiente del tramo permita tener una velocidad </w:t>
+      </w:r>
+      <w:r>
+        <w:rPr>
+          <w:lang w:val="es-ES"/>
+        </w:rPr>
+        <w:t>a canal abierto superior a la velocidad de flujo a presión.  Esto es cuando el caudal del tramo de acuerdo a la compensación de caudales de la red sea inferior al caudal máximo posible a canal abierto.</w:t>
+      </w:r>
+    </w:p>
+    <w:p>
+      <w:pPr>
+        <w:pStyle w:val="Normal"/>
+        <w:numPr>
+          <w:ilvl w:val="0"/>
+          <w:numId w:val="5"/>
+        </w:numPr>
+        <w:rPr>
+          <w:lang w:val="es-ES"/>
+        </w:rPr>
+      </w:pPr>
+      <w:r>
+        <w:rPr>
+          <w:lang w:val="es-ES"/>
+        </w:rPr>
+        <w:t>Debe cumplirse además que la presión en el nodo de inicio del tramo debe ser igual a cero, lo que implica entrada de aire en la tubería a través del nodo que en lugar de aportar la demanda requerida.</w:t>
+      </w:r>
+    </w:p>
+    <w:p>
+      <w:pPr>
+        <w:pStyle w:val="Normal"/>
+        <w:numPr>
+          <w:ilvl w:val="0"/>
+          <w:numId w:val="5"/>
+        </w:numPr>
+        <w:rPr>
+          <w:lang w:val="es-ES"/>
+        </w:rPr>
+      </w:pPr>
+      <w:r>
+        <w:rPr>
+          <w:lang w:val="es-ES"/>
+        </w:rPr>
+        <w:t>Es necesario asignar a los tubos un valor para la “n” de manning con el cual analizar la capacidad a canal abierto de cada tramo de tubería.</w:t>
+      </w:r>
+    </w:p>
+    <w:p>
+      <w:pPr>
+        <w:pStyle w:val="Normal"/>
+        <w:numPr>
+          <w:ilvl w:val="0"/>
+          <w:numId w:val="5"/>
+        </w:numPr>
+        <w:rPr>
+          <w:lang w:val="es-ES"/>
+        </w:rPr>
+      </w:pPr>
+      <w:r>
+        <w:rPr>
+          <w:lang w:val="es-ES"/>
+        </w:rPr>
+        <w:t>Se debe analizar cómo se analizan los tramos con pendiente inversa y los sifones.  En vista de la forma de construir el modelo no se pueden modelar sifones sin la ayuda de nudos intermedios.</w:t>
+      </w:r>
+    </w:p>
+    <w:p>
+      <w:pPr>
+        <w:pStyle w:val="Normal"/>
+        <w:numPr>
+          <w:ilvl w:val="0"/>
+          <w:numId w:val="5"/>
+        </w:numPr>
+        <w:rPr>
+          <w:lang w:val="es-ES"/>
+        </w:rPr>
+      </w:pPr>
+      <w:r>
+        <w:rPr>
+          <w:lang w:val="es-ES"/>
+        </w:rPr>
+        <w:t>Si el nudo de llegada tiene una presión negativa, se asume que en el nodo no hay aporte de caudal, sin embargo en la realidad las acometidas están distribuidas a lo largo de la tubería, podría usarse ena regla de proporcionalidad para determinar que porcentaje de la demanda es insatisfecha, estimando un nivel a lo largo de la tubería</w:t>
+      </w:r>
+      <w:r>
+        <w:rPr>
+          <w:lang w:val="es-ES"/>
+        </w:rPr>
+        <w:t xml:space="preserve"> tubería tiene pendiente inversa. </w:t>
+      </w:r>
+      <w:r>
+        <w:rPr>
+          <w:lang w:val="es-ES"/>
+        </w:rPr>
+        <w:t>La distancia x de la siguiente ecuación sería la proporción de tubo seco.</w:t>
+      </w:r>
+    </w:p>
+    <w:p>
+      <w:pPr>
+        <w:pStyle w:val="Normal"/>
+        <w:rPr>
+          <w:lang w:val="es-ES"/>
+        </w:rPr>
+      </w:pPr>
+      <w:r>
+        <w:rPr/>
+        <w:drawing>
+          <wp:anchor behindDoc="0" distT="0" distB="0" distL="0" distR="0" simplePos="0" locked="0" layoutInCell="0" allowOverlap="1" relativeHeight="2">
+            <wp:simplePos x="0" y="0"/>
+            <wp:positionH relativeFrom="column">
+              <wp:posOffset>1875790</wp:posOffset>
+            </wp:positionH>
+            <wp:positionV relativeFrom="paragraph">
+              <wp:posOffset>-96520</wp:posOffset>
+            </wp:positionV>
+            <wp:extent cx="1971675" cy="685165"/>
+            <wp:effectExtent l="0" t="0" r="0" b="0"/>
+            <wp:wrapSquare wrapText="largest"/>
+            <wp:docPr id="1" name="Imagen1" descr=""/>
+            <wp:cNvGraphicFramePr>
+              <a:graphicFrameLocks xmlns:a="http://schemas.openxmlformats.org/drawingml/2006/main" noChangeAspect="1"/>
+            </wp:cNvGraphicFramePr>
+            <a:graphic xmlns:a="http://schemas.openxmlformats.org/drawingml/2006/main">
+              <a:graphicData uri="http://schemas.openxmlformats.org/drawingml/2006/picture">
+                <pic:pic xmlns:pic="http://schemas.openxmlformats.org/drawingml/2006/picture">
+                  <pic:nvPicPr>
+                    <pic:cNvPr id="1" name="Imagen1" descr=""/>
+                    <pic:cNvPicPr>
+                      <a:picLocks noChangeAspect="1" noChangeArrowheads="1"/>
+                    </pic:cNvPicPr>
+                  </pic:nvPicPr>
+                  <pic:blipFill>
+                    <a:blip r:embed="rId2"/>
+                    <a:stretch>
+                      <a:fillRect/>
+                    </a:stretch>
+                  </pic:blipFill>
+                  <pic:spPr bwMode="auto">
+                    <a:xfrm>
+                      <a:off x="0" y="0"/>
+                      <a:ext cx="1971675" cy="685165"/>
+                    </a:xfrm>
+                    <a:prstGeom prst="rect">
+                      <a:avLst/>
+                    </a:prstGeom>
+                  </pic:spPr>
+                </pic:pic>
+              </a:graphicData>
+            </a:graphic>
+          </wp:anchor>
+        </w:drawing>
+      </w:r>
+    </w:p>
+    <w:p>
+      <w:pPr>
+        <w:pStyle w:val="Normal"/>
+        <w:rPr>
+          <w:lang w:val="es-ES"/>
+        </w:rPr>
+      </w:pPr>
+      <w:r>
+        <w:rPr/>
+      </w:r>
+    </w:p>
+    <w:p>
+      <w:pPr>
+        <w:pStyle w:val="Normal"/>
+        <w:rPr>
+          <w:lang w:val="es-ES"/>
+        </w:rPr>
+      </w:pPr>
+      <w:r>
+        <w:rPr>
+          <w:lang w:val="es-ES"/>
+        </w:rPr>
+      </w:r>
+    </w:p>
+    <w:p>
+      <w:pPr>
+        <w:pStyle w:val="Normal"/>
+        <w:rPr>
+          <w:lang w:val="es-ES"/>
+        </w:rPr>
+      </w:pPr>
+      <w:r>
+        <w:rPr>
+          <w:lang w:val="es-ES"/>
+        </w:rPr>
+      </w:r>
+    </w:p>
+    <w:p>
+      <w:pPr>
+        <w:pStyle w:val="Normal"/>
+        <w:rPr>
+          <w:lang w:val="es-ES"/>
+        </w:rPr>
+      </w:pPr>
+      <w:r>
+        <w:rPr>
+          <w:lang w:val="es-ES"/>
+        </w:rPr>
+      </w:r>
+    </w:p>
+    <w:p>
+      <w:pPr>
+        <w:pStyle w:val="Normal"/>
+        <w:rPr>
+          <w:b/>
+          <w:b/>
+          <w:bCs/>
+          <w:u w:val="single"/>
+          <w:lang w:val="es-ES"/>
+        </w:rPr>
+      </w:pPr>
+      <w:r>
+        <w:rPr>
+          <w:b/>
+          <w:bCs/>
+          <w:u w:val="single"/>
+          <w:lang w:val="es-ES"/>
+        </w:rPr>
         <w:t xml:space="preserve">Vaciado de tanques </w:t>
       </w:r>
     </w:p>
@@ -4077,55 +5872,7 @@
         <w:rPr>
           <w:lang w:val="es-ES"/>
         </w:rPr>
-        <w:t xml:space="preserve">Si bien es cierto, lo usual en modelos hidráulicos es que al llegar a nivel de tanque mínimo, el nudo correspondiente “se desconecta” con lo que el nivel no “baja por la red”. En la realidad los niveles </w:t>
-      </w:r>
-      <w:r>
-        <w:rPr>
-          <w:lang w:val="es-ES"/>
-        </w:rPr>
-        <w:t>de tanque puede</w:t>
-      </w:r>
-      <w:r>
-        <w:rPr>
-          <w:lang w:val="es-ES"/>
-        </w:rPr>
-        <w:t>n</w:t>
-      </w:r>
-      <w:r>
-        <w:rPr>
-          <w:lang w:val="es-ES"/>
-        </w:rPr>
-        <w:t xml:space="preserve"> ser negativo</w:t>
-      </w:r>
-      <w:r>
-        <w:rPr>
-          <w:lang w:val="es-ES"/>
-        </w:rPr>
-        <w:t>s</w:t>
-      </w:r>
-      <w:r>
-        <w:rPr>
-          <w:lang w:val="es-ES"/>
-        </w:rPr>
-        <w:t xml:space="preserve">, e ir más abajo del nivel de piso, descendiendo por la tubería a medida que se va vaciando la red.  </w:t>
-      </w:r>
-      <w:r>
-        <w:rPr>
-          <w:lang w:val="es-ES"/>
-        </w:rPr>
-        <w:t xml:space="preserve">Con el fin de </w:t>
-      </w:r>
-      <w:r>
-        <w:rPr>
-          <w:lang w:val="es-ES"/>
-        </w:rPr>
-        <w:t xml:space="preserve">simular </w:t>
-      </w:r>
-      <w:r>
-        <w:rPr>
-          <w:lang w:val="es-ES"/>
-        </w:rPr>
-        <w:t>esta situación y que el modelo pueda predecir en qué momento el tanque va a iniciar verdaderamente el llenado, el cual ocurre luego de que termina de rellenarse la red, se propone que en el modo de ejecución extendido se permita al nivel de los nudos de carga que puedan adoptar valores negativos,.  Lo mismo se permitirá hacia el lado del nivel máximo, pudiendo permitir estimar un volumen rebalsado y un tiempo de rebalse.</w:t>
+        <w:t>Si bien es cierto, lo usual en modelos hidráulicos es que al llegar a nivel de tanque mínimo, el nudo correspondiente “se desconecta” con lo que el nivel no “baja por la red”. En la realidad los niveles de tanque pueden ser negativos, e ir más abajo del nivel de piso, descendiendo por la tubería a medida que se va vaciando la red.  Con el fin de simular esta situación y que el modelo pueda predecir en qué momento el tanque va a iniciar verdaderamente el llenado, el cual ocurre luego de que termina de rellenarse la red, se propone que en el modo de ejecución extendido se permita al nivel de los nudos de carga que puedan adoptar valores negativos,.  Lo mismo se permitirá hacia el lado del nivel máximo, pudiendo permitir estimar un volumen rebalsado y un tiempo de rebalse.</w:t>
       </w:r>
     </w:p>
     <w:p>
@@ -4152,7 +5899,9 @@
         </w:rPr>
       </w:pPr>
       <w:r>
-        <w:rPr/>
+        <w:rPr>
+          <w:lang w:val="es-ES"/>
+        </w:rPr>
       </w:r>
     </w:p>
     <w:p>
@@ -4398,62 +6147,35 @@
           <w:u w:val="single"/>
           <w:lang w:val="es-ES"/>
         </w:rPr>
-        <w:t xml:space="preserve">Curvas de </w:t>
-      </w:r>
-      <w:r>
-        <w:rPr>
-          <w:b/>
-          <w:bCs/>
-          <w:u w:val="single"/>
-          <w:lang w:val="es-ES"/>
-        </w:rPr>
-        <w:t>variación de caudal</w:t>
-      </w:r>
-    </w:p>
-    <w:p>
-      <w:pPr>
-        <w:pStyle w:val="Normal"/>
-        <w:rPr>
-          <w:lang w:val="es-ES"/>
-        </w:rPr>
-      </w:pPr>
-      <w:r>
-        <w:rPr>
-          <w:lang w:val="es-ES"/>
-        </w:rPr>
-        <w:t xml:space="preserve">Las curvas de variación de caudales, ya seas curvas de variación de la demanda o curvas de variación de </w:t>
-      </w:r>
-      <w:r>
-        <w:rPr>
-          <w:lang w:val="es-ES"/>
-        </w:rPr>
-        <w:t>producción.  Se proponen los siguientes:</w:t>
-      </w:r>
-    </w:p>
-    <w:p>
-      <w:pPr>
-        <w:pStyle w:val="Normal"/>
-        <w:rPr>
-          <w:lang w:val="es-ES"/>
-        </w:rPr>
-      </w:pPr>
-      <w:r>
-        <w:rPr>
-          <w:lang w:val="es-ES"/>
-        </w:rPr>
-        <w:t>a. Curva de variación horaria:</w:t>
-      </w:r>
-      <w:r>
-        <w:rPr>
-          <w:lang w:val="es-ES"/>
-        </w:rPr>
-        <w:t xml:space="preserve"> </w:t>
-      </w:r>
-      <w:r>
-        <w:rPr>
-          <w:lang w:val="es-ES"/>
-        </w:rPr>
-        <w:t>contendrá 24 tuplas de [“hora”: fhv], iniciando a las 0 horas, por ejemplo:</w:t>
+        <w:t>Curvas de variación de caudal</w:t>
+      </w:r>
+    </w:p>
+    <w:p>
+      <w:pPr>
+        <w:pStyle w:val="Normal"/>
+        <w:rPr>
+          <w:lang w:val="es-ES"/>
+        </w:rPr>
+      </w:pPr>
+      <w:r>
+        <w:rPr>
+          <w:lang w:val="es-ES"/>
+        </w:rPr>
+        <w:t>Las curvas de variación de caudales, ya seas curvas de variación de la demanda o curvas de variación de producción.  Se proponen los siguientes:</w:t>
+      </w:r>
+    </w:p>
+    <w:p>
+      <w:pPr>
+        <w:pStyle w:val="Normal"/>
+        <w:rPr>
+          <w:lang w:val="es-ES"/>
+        </w:rPr>
+      </w:pPr>
+      <w:r>
+        <w:rPr>
+          <w:lang w:val="es-ES"/>
+        </w:rPr>
+        <w:t>a. Curva de variación horaria: contendrá 24 tuplas de [“hora”: fhv], iniciando a las 0 horas, por ejemplo:</w:t>
       </w:r>
     </w:p>
     <w:p>
@@ -4538,7 +6260,7 @@
       </w:pPr>
       <w:r>
         <w:rPr>
-          <w:rFonts w:eastAsia="Calibri" w:cs="" w:cstheme="minorBidi" w:eastAsiaTheme="minorHAnsi" w:ascii="Latin Modern Mono" w:hAnsi="Latin Modern Mono"/>
+          <w:rFonts w:eastAsia="Calibri" w:cs="" w:ascii="Latin Modern Mono" w:hAnsi="Latin Modern Mono" w:cstheme="minorBidi" w:eastAsiaTheme="minorHAnsi"/>
           <w:color w:val="auto"/>
           <w:kern w:val="0"/>
           <w:sz w:val="16"/>
@@ -4549,7 +6271,7 @@
       </w:r>
       <w:r>
         <w:rPr>
-          <w:rFonts w:eastAsia="Calibri" w:cs="" w:cstheme="minorBidi" w:eastAsiaTheme="minorHAnsi" w:ascii="Latin Modern Mono" w:hAnsi="Latin Modern Mono"/>
+          <w:rFonts w:eastAsia="Calibri" w:cs="" w:ascii="Latin Modern Mono" w:hAnsi="Latin Modern Mono" w:cstheme="minorBidi" w:eastAsiaTheme="minorHAnsi"/>
           <w:color w:val="auto"/>
           <w:kern w:val="0"/>
           <w:sz w:val="16"/>
@@ -4597,344 +6319,6 @@
       </w:pPr>
       <w:r>
         <w:rPr>
-          <w:rFonts w:eastAsia="Calibri" w:cs="" w:cstheme="minorBidi" w:eastAsiaTheme="minorHAnsi" w:ascii="Latin Modern Mono" w:hAnsi="Latin Modern Mono"/>
-          <w:b w:val="false"/>
-          <w:bCs w:val="false"/>
-          <w:color w:val="auto"/>
-          <w:kern w:val="0"/>
-          <w:sz w:val="16"/>
-          <w:szCs w:val="16"/>
-          <w:u w:val="none"/>
-          <w:lang w:val="es-ES" w:eastAsia="en-US" w:bidi="ar-SA"/>
-        </w:rPr>
-        <w:t>“</w:t>
-      </w:r>
-      <w:r>
-        <w:rPr>
-          <w:rFonts w:eastAsia="Calibri" w:cs="" w:cstheme="minorBidi" w:eastAsiaTheme="minorHAnsi" w:ascii="Latin Modern Mono" w:hAnsi="Latin Modern Mono"/>
-          <w:b w:val="false"/>
-          <w:bCs w:val="false"/>
-          <w:color w:val="auto"/>
-          <w:kern w:val="0"/>
-          <w:sz w:val="16"/>
-          <w:szCs w:val="16"/>
-          <w:u w:val="none"/>
-          <w:lang w:val="es-ES" w:eastAsia="en-US" w:bidi="ar-SA"/>
-        </w:rPr>
-        <w:t>fv</w:t>
-      </w:r>
-      <w:r>
-        <w:rPr>
-          <w:rFonts w:eastAsia="Calibri" w:cs="" w:cstheme="minorBidi" w:eastAsiaTheme="minorHAnsi" w:ascii="Latin Modern Mono" w:hAnsi="Latin Modern Mono"/>
-          <w:b w:val="false"/>
-          <w:bCs w:val="false"/>
-          <w:color w:val="auto"/>
-          <w:kern w:val="0"/>
-          <w:sz w:val="16"/>
-          <w:szCs w:val="16"/>
-          <w:u w:val="none"/>
-          <w:lang w:val="es-ES" w:eastAsia="en-US" w:bidi="ar-SA"/>
-        </w:rPr>
-        <w:t>m</w:t>
-      </w:r>
-      <w:r>
-        <w:rPr>
-          <w:rFonts w:eastAsia="Calibri" w:cs="" w:cstheme="minorBidi" w:eastAsiaTheme="minorHAnsi" w:ascii="Latin Modern Mono" w:hAnsi="Latin Modern Mono"/>
-          <w:b w:val="false"/>
-          <w:bCs w:val="false"/>
-          <w:color w:val="auto"/>
-          <w:kern w:val="0"/>
-          <w:sz w:val="16"/>
-          <w:szCs w:val="16"/>
-          <w:u w:val="none"/>
-          <w:lang w:val="es-ES" w:eastAsia="en-US" w:bidi="ar-SA"/>
-        </w:rPr>
-        <w:t>”: [{“1”:</w:t>
-      </w:r>
-      <w:r>
-        <w:rPr>
-          <w:rFonts w:eastAsia="Calibri" w:cs="" w:cstheme="minorBidi" w:eastAsiaTheme="minorHAnsi" w:ascii="Latin Modern Mono" w:hAnsi="Latin Modern Mono"/>
-          <w:b w:val="false"/>
-          <w:bCs w:val="false"/>
-          <w:color w:val="auto"/>
-          <w:kern w:val="0"/>
-          <w:sz w:val="16"/>
-          <w:szCs w:val="16"/>
-          <w:u w:val="none"/>
-          <w:lang w:val="es-ES" w:eastAsia="en-US" w:bidi="ar-SA"/>
-        </w:rPr>
-        <w:t>1.0</w:t>
-      </w:r>
-      <w:r>
-        <w:rPr>
-          <w:rFonts w:eastAsia="Calibri" w:cs="" w:cstheme="minorBidi" w:eastAsiaTheme="minorHAnsi" w:ascii="Latin Modern Mono" w:hAnsi="Latin Modern Mono"/>
-          <w:b w:val="false"/>
-          <w:bCs w:val="false"/>
-          <w:color w:val="auto"/>
-          <w:kern w:val="0"/>
-          <w:sz w:val="16"/>
-          <w:szCs w:val="16"/>
-          <w:u w:val="none"/>
-          <w:lang w:val="es-ES" w:eastAsia="en-US" w:bidi="ar-SA"/>
-        </w:rPr>
-        <w:t>, “2”: 1.0</w:t>
-      </w:r>
-      <w:r>
-        <w:rPr>
-          <w:rFonts w:eastAsia="Calibri" w:cs="" w:cstheme="minorBidi" w:eastAsiaTheme="minorHAnsi" w:ascii="Latin Modern Mono" w:hAnsi="Latin Modern Mono"/>
-          <w:b w:val="false"/>
-          <w:bCs w:val="false"/>
-          <w:color w:val="auto"/>
-          <w:kern w:val="0"/>
-          <w:sz w:val="16"/>
-          <w:szCs w:val="16"/>
-          <w:u w:val="none"/>
-          <w:lang w:val="es-ES" w:eastAsia="en-US" w:bidi="ar-SA"/>
-        </w:rPr>
-        <w:t>5</w:t>
-      </w:r>
-      <w:r>
-        <w:rPr>
-          <w:rFonts w:eastAsia="Calibri" w:cs="" w:cstheme="minorBidi" w:eastAsiaTheme="minorHAnsi" w:ascii="Latin Modern Mono" w:hAnsi="Latin Modern Mono"/>
-          <w:b w:val="false"/>
-          <w:bCs w:val="false"/>
-          <w:color w:val="auto"/>
-          <w:kern w:val="0"/>
-          <w:sz w:val="16"/>
-          <w:szCs w:val="16"/>
-          <w:u w:val="none"/>
-          <w:lang w:val="es-ES" w:eastAsia="en-US" w:bidi="ar-SA"/>
-        </w:rPr>
-        <w:t xml:space="preserve">, “3”: </w:t>
-      </w:r>
-      <w:r>
-        <w:rPr>
-          <w:rFonts w:eastAsia="Calibri" w:cs="" w:cstheme="minorBidi" w:eastAsiaTheme="minorHAnsi" w:ascii="Latin Modern Mono" w:hAnsi="Latin Modern Mono"/>
-          <w:b w:val="false"/>
-          <w:bCs w:val="false"/>
-          <w:color w:val="auto"/>
-          <w:kern w:val="0"/>
-          <w:sz w:val="16"/>
-          <w:szCs w:val="16"/>
-          <w:u w:val="none"/>
-          <w:lang w:val="es-ES" w:eastAsia="en-US" w:bidi="ar-SA"/>
-        </w:rPr>
-        <w:t>1</w:t>
-      </w:r>
-      <w:r>
-        <w:rPr>
-          <w:rFonts w:eastAsia="Calibri" w:cs="" w:cstheme="minorBidi" w:eastAsiaTheme="minorHAnsi" w:ascii="Latin Modern Mono" w:hAnsi="Latin Modern Mono"/>
-          <w:b w:val="false"/>
-          <w:bCs w:val="false"/>
-          <w:color w:val="auto"/>
-          <w:kern w:val="0"/>
-          <w:sz w:val="16"/>
-          <w:szCs w:val="16"/>
-          <w:u w:val="none"/>
-          <w:lang w:val="es-ES" w:eastAsia="en-US" w:bidi="ar-SA"/>
-        </w:rPr>
-        <w:t>.</w:t>
-      </w:r>
-      <w:r>
-        <w:rPr>
-          <w:rFonts w:eastAsia="Calibri" w:cs="" w:cstheme="minorBidi" w:eastAsiaTheme="minorHAnsi" w:ascii="Latin Modern Mono" w:hAnsi="Latin Modern Mono"/>
-          <w:b w:val="false"/>
-          <w:bCs w:val="false"/>
-          <w:color w:val="auto"/>
-          <w:kern w:val="0"/>
-          <w:sz w:val="16"/>
-          <w:szCs w:val="16"/>
-          <w:u w:val="none"/>
-          <w:lang w:val="es-ES" w:eastAsia="en-US" w:bidi="ar-SA"/>
-        </w:rPr>
-        <w:t>1</w:t>
-      </w:r>
-      <w:r>
-        <w:rPr>
-          <w:rFonts w:eastAsia="Calibri" w:cs="" w:cstheme="minorBidi" w:eastAsiaTheme="minorHAnsi" w:ascii="Latin Modern Mono" w:hAnsi="Latin Modern Mono"/>
-          <w:b w:val="false"/>
-          <w:bCs w:val="false"/>
-          <w:color w:val="auto"/>
-          <w:kern w:val="0"/>
-          <w:sz w:val="16"/>
-          <w:szCs w:val="16"/>
-          <w:u w:val="none"/>
-          <w:lang w:val="es-ES" w:eastAsia="en-US" w:bidi="ar-SA"/>
-        </w:rPr>
-        <w:t>, “4”: 1.</w:t>
-      </w:r>
-      <w:r>
-        <w:rPr>
-          <w:rFonts w:eastAsia="Calibri" w:cs="" w:cstheme="minorBidi" w:eastAsiaTheme="minorHAnsi" w:ascii="Latin Modern Mono" w:hAnsi="Latin Modern Mono"/>
-          <w:b w:val="false"/>
-          <w:bCs w:val="false"/>
-          <w:color w:val="auto"/>
-          <w:kern w:val="0"/>
-          <w:sz w:val="16"/>
-          <w:szCs w:val="16"/>
-          <w:u w:val="none"/>
-          <w:lang w:val="es-ES" w:eastAsia="en-US" w:bidi="ar-SA"/>
-        </w:rPr>
-        <w:t>2</w:t>
-      </w:r>
-      <w:r>
-        <w:rPr>
-          <w:rFonts w:eastAsia="Calibri" w:cs="" w:cstheme="minorBidi" w:eastAsiaTheme="minorHAnsi" w:ascii="Latin Modern Mono" w:hAnsi="Latin Modern Mono"/>
-          <w:b w:val="false"/>
-          <w:bCs w:val="false"/>
-          <w:color w:val="auto"/>
-          <w:kern w:val="0"/>
-          <w:sz w:val="16"/>
-          <w:szCs w:val="16"/>
-          <w:u w:val="none"/>
-          <w:lang w:val="es-ES" w:eastAsia="en-US" w:bidi="ar-SA"/>
-        </w:rPr>
-        <w:t>, “5”:</w:t>
-      </w:r>
-      <w:r>
-        <w:rPr>
-          <w:rFonts w:eastAsia="Calibri" w:cs="" w:cstheme="minorBidi" w:eastAsiaTheme="minorHAnsi" w:ascii="Latin Modern Mono" w:hAnsi="Latin Modern Mono"/>
-          <w:b w:val="false"/>
-          <w:bCs w:val="false"/>
-          <w:color w:val="auto"/>
-          <w:kern w:val="0"/>
-          <w:sz w:val="16"/>
-          <w:szCs w:val="16"/>
-          <w:u w:val="none"/>
-          <w:lang w:val="es-ES" w:eastAsia="en-US" w:bidi="ar-SA"/>
-        </w:rPr>
-        <w:t xml:space="preserve"> 1.15</w:t>
-      </w:r>
-      <w:r>
-        <w:rPr>
-          <w:rFonts w:eastAsia="Calibri" w:cs="" w:cstheme="minorBidi" w:eastAsiaTheme="minorHAnsi" w:ascii="Latin Modern Mono" w:hAnsi="Latin Modern Mono"/>
-          <w:b w:val="false"/>
-          <w:bCs w:val="false"/>
-          <w:color w:val="auto"/>
-          <w:kern w:val="0"/>
-          <w:sz w:val="16"/>
-          <w:szCs w:val="16"/>
-          <w:u w:val="none"/>
-          <w:lang w:val="es-ES" w:eastAsia="en-US" w:bidi="ar-SA"/>
-        </w:rPr>
-        <w:t>, “6”:1.</w:t>
-      </w:r>
-      <w:r>
-        <w:rPr>
-          <w:rFonts w:eastAsia="Calibri" w:cs="" w:cstheme="minorBidi" w:eastAsiaTheme="minorHAnsi" w:ascii="Latin Modern Mono" w:hAnsi="Latin Modern Mono"/>
-          <w:b w:val="false"/>
-          <w:bCs w:val="false"/>
-          <w:color w:val="auto"/>
-          <w:kern w:val="0"/>
-          <w:sz w:val="16"/>
-          <w:szCs w:val="16"/>
-          <w:u w:val="none"/>
-          <w:lang w:val="es-ES" w:eastAsia="en-US" w:bidi="ar-SA"/>
-        </w:rPr>
-        <w:t>05</w:t>
-      </w:r>
-      <w:r>
-        <w:rPr>
-          <w:rFonts w:eastAsia="Calibri" w:cs="" w:cstheme="minorBidi" w:eastAsiaTheme="minorHAnsi" w:ascii="Latin Modern Mono" w:hAnsi="Latin Modern Mono"/>
-          <w:b w:val="false"/>
-          <w:bCs w:val="false"/>
-          <w:color w:val="auto"/>
-          <w:kern w:val="0"/>
-          <w:sz w:val="16"/>
-          <w:szCs w:val="16"/>
-          <w:u w:val="none"/>
-          <w:lang w:val="es-ES" w:eastAsia="en-US" w:bidi="ar-SA"/>
-        </w:rPr>
-        <w:t>, “7”:1.1, “</w:t>
-      </w:r>
-      <w:r>
-        <w:rPr>
-          <w:rFonts w:eastAsia="Calibri" w:cs="" w:cstheme="minorBidi" w:eastAsiaTheme="minorHAnsi" w:ascii="Latin Modern Mono" w:hAnsi="Latin Modern Mono"/>
-          <w:b w:val="false"/>
-          <w:bCs w:val="false"/>
-          <w:color w:val="auto"/>
-          <w:kern w:val="0"/>
-          <w:sz w:val="16"/>
-          <w:szCs w:val="16"/>
-          <w:u w:val="none"/>
-          <w:lang w:val="es-ES" w:eastAsia="en-US" w:bidi="ar-SA"/>
-        </w:rPr>
-        <w:t>8”:, 0.95, “9”: 0.9, “10:, 0.85, “11”: 0.9, “12”: 0.95</w:t>
-      </w:r>
-      <w:r>
-        <w:rPr>
-          <w:rFonts w:eastAsia="Calibri" w:cs="" w:cstheme="minorBidi" w:eastAsiaTheme="minorHAnsi" w:ascii="Latin Modern Mono" w:hAnsi="Latin Modern Mono"/>
-          <w:b w:val="false"/>
-          <w:bCs w:val="false"/>
-          <w:color w:val="auto"/>
-          <w:kern w:val="0"/>
-          <w:sz w:val="16"/>
-          <w:szCs w:val="16"/>
-          <w:u w:val="none"/>
-          <w:lang w:val="es-ES" w:eastAsia="en-US" w:bidi="ar-SA"/>
-        </w:rPr>
-        <w:t xml:space="preserve"> }]</w:t>
-      </w:r>
-    </w:p>
-    <w:p>
-      <w:pPr>
-        <w:pStyle w:val="Normal"/>
-        <w:rPr>
-          <w:b w:val="false"/>
-          <w:b w:val="false"/>
-          <w:bCs w:val="false"/>
-          <w:u w:val="none"/>
-        </w:rPr>
-      </w:pPr>
-      <w:r>
-        <w:rPr>
-          <w:b w:val="false"/>
-          <w:bCs w:val="false"/>
-          <w:u w:val="none"/>
-          <w:lang w:val="es-ES"/>
-        </w:rPr>
-        <w:t>d.) Curva de variación de la producción</w:t>
-      </w:r>
-    </w:p>
-    <w:p>
-      <w:pPr>
-        <w:pStyle w:val="Normal"/>
-        <w:rPr>
-          <w:b w:val="false"/>
-          <w:b w:val="false"/>
-          <w:bCs w:val="false"/>
-          <w:u w:val="none"/>
-        </w:rPr>
-      </w:pPr>
-      <w:r>
-        <w:rPr>
-          <w:b w:val="false"/>
-          <w:bCs w:val="false"/>
-          <w:u w:val="none"/>
-        </w:rPr>
-        <w:t>Este tipo de curva tendrá valores diferentes para las situaciones operativas que se puedan presentar en la producción, como por ejemplo: producción normal, producción de mantenimiento, fuera de operación, sobrecarga, producción de época seca, producción de época lluviosa.</w:t>
-      </w:r>
-    </w:p>
-    <w:p>
-      <w:pPr>
-        <w:pStyle w:val="Normal"/>
-        <w:rPr>
-          <w:b w:val="false"/>
-          <w:b w:val="false"/>
-          <w:bCs w:val="false"/>
-          <w:u w:val="none"/>
-        </w:rPr>
-      </w:pPr>
-      <w:r>
-        <w:rPr>
-          <w:b w:val="false"/>
-          <w:bCs w:val="false"/>
-          <w:u w:val="none"/>
-        </w:rPr>
-        <w:t xml:space="preserve"> </w:t>
-      </w:r>
-      <w:r>
-        <w:rPr>
           <w:rFonts w:eastAsia="Calibri" w:cs="" w:ascii="Latin Modern Mono" w:hAnsi="Latin Modern Mono" w:cstheme="minorBidi" w:eastAsiaTheme="minorHAnsi"/>
           <w:b w:val="false"/>
           <w:bCs w:val="false"/>
@@ -4959,7 +6343,65 @@
           <w:u w:val="none"/>
           <w:lang w:val="es-ES" w:eastAsia="en-US" w:bidi="ar-SA"/>
         </w:rPr>
-        <w:t>fv</w:t>
+        <w:t>fvm”: [{“1”:1.0, “2”: 1.05, “3”: 1.1, “4”: 1.2, “5”: 1.15, “6”:1.05, “7”:1.1, “8”:, 0.95, “9”: 0.9, “10:, 0.85, “11”: 0.9, “12”: 0.95 }]</w:t>
+      </w:r>
+    </w:p>
+    <w:p>
+      <w:pPr>
+        <w:pStyle w:val="Normal"/>
+        <w:rPr>
+          <w:b w:val="false"/>
+          <w:b w:val="false"/>
+          <w:bCs w:val="false"/>
+          <w:u w:val="none"/>
+        </w:rPr>
+      </w:pPr>
+      <w:r>
+        <w:rPr>
+          <w:b w:val="false"/>
+          <w:bCs w:val="false"/>
+          <w:u w:val="none"/>
+          <w:lang w:val="es-ES"/>
+        </w:rPr>
+        <w:t>d.) Curva de variación de la producción</w:t>
+      </w:r>
+    </w:p>
+    <w:p>
+      <w:pPr>
+        <w:pStyle w:val="Normal"/>
+        <w:rPr>
+          <w:b w:val="false"/>
+          <w:b w:val="false"/>
+          <w:bCs w:val="false"/>
+          <w:u w:val="none"/>
+        </w:rPr>
+      </w:pPr>
+      <w:r>
+        <w:rPr>
+          <w:b w:val="false"/>
+          <w:bCs w:val="false"/>
+          <w:u w:val="none"/>
+        </w:rPr>
+        <w:t>Este tipo de curva tendrá valores diferentes para las situaciones operativas que se puedan presentar en la producción, como por ejemplo: producción normal, producción de mantenimiento, fuera de operación, sobrecarga, producción de época seca, producción de época lluviosa.</w:t>
+      </w:r>
+    </w:p>
+    <w:p>
+      <w:pPr>
+        <w:pStyle w:val="Normal"/>
+        <w:rPr>
+          <w:b w:val="false"/>
+          <w:b w:val="false"/>
+          <w:bCs w:val="false"/>
+          <w:u w:val="none"/>
+        </w:rPr>
+      </w:pPr>
+      <w:r>
+        <w:rPr>
+          <w:b w:val="false"/>
+          <w:bCs w:val="false"/>
+          <w:u w:val="none"/>
+        </w:rPr>
+        <w:t xml:space="preserve"> </w:t>
       </w:r>
       <w:r>
         <w:rPr>
@@ -4973,7 +6415,7 @@
           <w:u w:val="none"/>
           <w:lang w:val="es-ES" w:eastAsia="en-US" w:bidi="ar-SA"/>
         </w:rPr>
-        <w:t>p</w:t>
+        <w:t>“</w:t>
       </w:r>
       <w:r>
         <w:rPr>
@@ -4987,371 +6429,7 @@
           <w:u w:val="none"/>
           <w:lang w:val="es-ES" w:eastAsia="en-US" w:bidi="ar-SA"/>
         </w:rPr>
-        <w:t>”: [{“</w:t>
-      </w:r>
-      <w:r>
-        <w:rPr>
-          <w:rFonts w:eastAsia="Calibri" w:cs="" w:ascii="Latin Modern Mono" w:hAnsi="Latin Modern Mono" w:cstheme="minorBidi" w:eastAsiaTheme="minorHAnsi"/>
-          <w:b w:val="false"/>
-          <w:bCs w:val="false"/>
-          <w:color w:val="auto"/>
-          <w:kern w:val="0"/>
-          <w:sz w:val="16"/>
-          <w:szCs w:val="16"/>
-          <w:u w:val="none"/>
-          <w:lang w:val="es-ES" w:eastAsia="en-US" w:bidi="ar-SA"/>
-        </w:rPr>
-        <w:t>normal</w:t>
-      </w:r>
-      <w:r>
-        <w:rPr>
-          <w:rFonts w:eastAsia="Calibri" w:cs="" w:ascii="Latin Modern Mono" w:hAnsi="Latin Modern Mono" w:cstheme="minorBidi" w:eastAsiaTheme="minorHAnsi"/>
-          <w:b w:val="false"/>
-          <w:bCs w:val="false"/>
-          <w:color w:val="auto"/>
-          <w:kern w:val="0"/>
-          <w:sz w:val="16"/>
-          <w:szCs w:val="16"/>
-          <w:u w:val="none"/>
-          <w:lang w:val="es-ES" w:eastAsia="en-US" w:bidi="ar-SA"/>
-        </w:rPr>
-        <w:t>”:</w:t>
-      </w:r>
-      <w:r>
-        <w:rPr>
-          <w:rFonts w:eastAsia="Calibri" w:cs="" w:ascii="Latin Modern Mono" w:hAnsi="Latin Modern Mono" w:cstheme="minorBidi" w:eastAsiaTheme="minorHAnsi"/>
-          <w:b w:val="false"/>
-          <w:bCs w:val="false"/>
-          <w:color w:val="auto"/>
-          <w:kern w:val="0"/>
-          <w:sz w:val="16"/>
-          <w:szCs w:val="16"/>
-          <w:u w:val="none"/>
-          <w:lang w:val="es-ES" w:eastAsia="en-US" w:bidi="ar-SA"/>
-        </w:rPr>
-        <w:t>1.0</w:t>
-      </w:r>
-      <w:r>
-        <w:rPr>
-          <w:rFonts w:eastAsia="Calibri" w:cs="" w:ascii="Latin Modern Mono" w:hAnsi="Latin Modern Mono" w:cstheme="minorBidi" w:eastAsiaTheme="minorHAnsi"/>
-          <w:b w:val="false"/>
-          <w:bCs w:val="false"/>
-          <w:color w:val="auto"/>
-          <w:kern w:val="0"/>
-          <w:sz w:val="16"/>
-          <w:szCs w:val="16"/>
-          <w:u w:val="none"/>
-          <w:lang w:val="es-ES" w:eastAsia="en-US" w:bidi="ar-SA"/>
-        </w:rPr>
-        <w:t>, “</w:t>
-      </w:r>
-      <w:r>
-        <w:rPr>
-          <w:rFonts w:eastAsia="Calibri" w:cs="" w:ascii="Latin Modern Mono" w:hAnsi="Latin Modern Mono" w:cstheme="minorBidi" w:eastAsiaTheme="minorHAnsi"/>
-          <w:b w:val="false"/>
-          <w:bCs w:val="false"/>
-          <w:color w:val="auto"/>
-          <w:kern w:val="0"/>
-          <w:sz w:val="16"/>
-          <w:szCs w:val="16"/>
-          <w:u w:val="none"/>
-          <w:lang w:val="es-ES" w:eastAsia="en-US" w:bidi="ar-SA"/>
-        </w:rPr>
-        <w:t>seca</w:t>
-      </w:r>
-      <w:r>
-        <w:rPr>
-          <w:rFonts w:eastAsia="Calibri" w:cs="" w:ascii="Latin Modern Mono" w:hAnsi="Latin Modern Mono" w:cstheme="minorBidi" w:eastAsiaTheme="minorHAnsi"/>
-          <w:b w:val="false"/>
-          <w:bCs w:val="false"/>
-          <w:color w:val="auto"/>
-          <w:kern w:val="0"/>
-          <w:sz w:val="16"/>
-          <w:szCs w:val="16"/>
-          <w:u w:val="none"/>
-          <w:lang w:val="es-ES" w:eastAsia="en-US" w:bidi="ar-SA"/>
-        </w:rPr>
-        <w:t xml:space="preserve">”: </w:t>
-      </w:r>
-      <w:r>
-        <w:rPr>
-          <w:rFonts w:eastAsia="Calibri" w:cs="" w:ascii="Latin Modern Mono" w:hAnsi="Latin Modern Mono" w:cstheme="minorBidi" w:eastAsiaTheme="minorHAnsi"/>
-          <w:b w:val="false"/>
-          <w:bCs w:val="false"/>
-          <w:color w:val="auto"/>
-          <w:kern w:val="0"/>
-          <w:sz w:val="16"/>
-          <w:szCs w:val="16"/>
-          <w:u w:val="none"/>
-          <w:lang w:val="es-ES" w:eastAsia="en-US" w:bidi="ar-SA"/>
-        </w:rPr>
-        <w:t>0.9</w:t>
-      </w:r>
-      <w:r>
-        <w:rPr>
-          <w:rFonts w:eastAsia="Calibri" w:cs="" w:ascii="Latin Modern Mono" w:hAnsi="Latin Modern Mono" w:cstheme="minorBidi" w:eastAsiaTheme="minorHAnsi"/>
-          <w:b w:val="false"/>
-          <w:bCs w:val="false"/>
-          <w:color w:val="auto"/>
-          <w:kern w:val="0"/>
-          <w:sz w:val="16"/>
-          <w:szCs w:val="16"/>
-          <w:u w:val="none"/>
-          <w:lang w:val="es-ES" w:eastAsia="en-US" w:bidi="ar-SA"/>
-        </w:rPr>
-        <w:t>, “</w:t>
-      </w:r>
-      <w:r>
-        <w:rPr>
-          <w:rFonts w:eastAsia="Calibri" w:cs="" w:ascii="Latin Modern Mono" w:hAnsi="Latin Modern Mono" w:cstheme="minorBidi" w:eastAsiaTheme="minorHAnsi"/>
-          <w:b w:val="false"/>
-          <w:bCs w:val="false"/>
-          <w:color w:val="auto"/>
-          <w:kern w:val="0"/>
-          <w:sz w:val="16"/>
-          <w:szCs w:val="16"/>
-          <w:u w:val="none"/>
-          <w:lang w:val="es-ES" w:eastAsia="en-US" w:bidi="ar-SA"/>
-        </w:rPr>
-        <w:t>lluviosa</w:t>
-      </w:r>
-      <w:r>
-        <w:rPr>
-          <w:rFonts w:eastAsia="Calibri" w:cs="" w:ascii="Latin Modern Mono" w:hAnsi="Latin Modern Mono" w:cstheme="minorBidi" w:eastAsiaTheme="minorHAnsi"/>
-          <w:b w:val="false"/>
-          <w:bCs w:val="false"/>
-          <w:color w:val="auto"/>
-          <w:kern w:val="0"/>
-          <w:sz w:val="16"/>
-          <w:szCs w:val="16"/>
-          <w:u w:val="none"/>
-          <w:lang w:val="es-ES" w:eastAsia="en-US" w:bidi="ar-SA"/>
-        </w:rPr>
-        <w:t xml:space="preserve">”: </w:t>
-      </w:r>
-      <w:r>
-        <w:rPr>
-          <w:rFonts w:eastAsia="Calibri" w:cs="" w:ascii="Latin Modern Mono" w:hAnsi="Latin Modern Mono" w:cstheme="minorBidi" w:eastAsiaTheme="minorHAnsi"/>
-          <w:b w:val="false"/>
-          <w:bCs w:val="false"/>
-          <w:color w:val="auto"/>
-          <w:kern w:val="0"/>
-          <w:sz w:val="16"/>
-          <w:szCs w:val="16"/>
-          <w:u w:val="none"/>
-          <w:lang w:val="es-ES" w:eastAsia="en-US" w:bidi="ar-SA"/>
-        </w:rPr>
-        <w:t>1</w:t>
-      </w:r>
-      <w:r>
-        <w:rPr>
-          <w:rFonts w:eastAsia="Calibri" w:cs="" w:ascii="Latin Modern Mono" w:hAnsi="Latin Modern Mono" w:cstheme="minorBidi" w:eastAsiaTheme="minorHAnsi"/>
-          <w:b w:val="false"/>
-          <w:bCs w:val="false"/>
-          <w:color w:val="auto"/>
-          <w:kern w:val="0"/>
-          <w:sz w:val="16"/>
-          <w:szCs w:val="16"/>
-          <w:u w:val="none"/>
-          <w:lang w:val="es-ES" w:eastAsia="en-US" w:bidi="ar-SA"/>
-        </w:rPr>
-        <w:t>.</w:t>
-      </w:r>
-      <w:r>
-        <w:rPr>
-          <w:rFonts w:eastAsia="Calibri" w:cs="" w:ascii="Latin Modern Mono" w:hAnsi="Latin Modern Mono" w:cstheme="minorBidi" w:eastAsiaTheme="minorHAnsi"/>
-          <w:b w:val="false"/>
-          <w:bCs w:val="false"/>
-          <w:color w:val="auto"/>
-          <w:kern w:val="0"/>
-          <w:sz w:val="16"/>
-          <w:szCs w:val="16"/>
-          <w:u w:val="none"/>
-          <w:lang w:val="es-ES" w:eastAsia="en-US" w:bidi="ar-SA"/>
-        </w:rPr>
-        <w:t>1</w:t>
-      </w:r>
-      <w:r>
-        <w:rPr>
-          <w:rFonts w:eastAsia="Calibri" w:cs="" w:ascii="Latin Modern Mono" w:hAnsi="Latin Modern Mono" w:cstheme="minorBidi" w:eastAsiaTheme="minorHAnsi"/>
-          <w:b w:val="false"/>
-          <w:bCs w:val="false"/>
-          <w:color w:val="auto"/>
-          <w:kern w:val="0"/>
-          <w:sz w:val="16"/>
-          <w:szCs w:val="16"/>
-          <w:u w:val="none"/>
-          <w:lang w:val="es-ES" w:eastAsia="en-US" w:bidi="ar-SA"/>
-        </w:rPr>
-        <w:t>, “</w:t>
-      </w:r>
-      <w:r>
-        <w:rPr>
-          <w:rFonts w:eastAsia="Calibri" w:cs="" w:ascii="Latin Modern Mono" w:hAnsi="Latin Modern Mono" w:cstheme="minorBidi" w:eastAsiaTheme="minorHAnsi"/>
-          <w:b w:val="false"/>
-          <w:bCs w:val="false"/>
-          <w:color w:val="auto"/>
-          <w:kern w:val="0"/>
-          <w:sz w:val="16"/>
-          <w:szCs w:val="16"/>
-          <w:u w:val="none"/>
-          <w:lang w:val="es-ES" w:eastAsia="en-US" w:bidi="ar-SA"/>
-        </w:rPr>
-        <w:t>mantenimiento</w:t>
-      </w:r>
-      <w:r>
-        <w:rPr>
-          <w:rFonts w:eastAsia="Calibri" w:cs="" w:ascii="Latin Modern Mono" w:hAnsi="Latin Modern Mono" w:cstheme="minorBidi" w:eastAsiaTheme="minorHAnsi"/>
-          <w:b w:val="false"/>
-          <w:bCs w:val="false"/>
-          <w:color w:val="auto"/>
-          <w:kern w:val="0"/>
-          <w:sz w:val="16"/>
-          <w:szCs w:val="16"/>
-          <w:u w:val="none"/>
-          <w:lang w:val="es-ES" w:eastAsia="en-US" w:bidi="ar-SA"/>
-        </w:rPr>
-        <w:t xml:space="preserve">”: </w:t>
-      </w:r>
-      <w:r>
-        <w:rPr>
-          <w:rFonts w:eastAsia="Calibri" w:cs="" w:ascii="Latin Modern Mono" w:hAnsi="Latin Modern Mono" w:cstheme="minorBidi" w:eastAsiaTheme="minorHAnsi"/>
-          <w:b w:val="false"/>
-          <w:bCs w:val="false"/>
-          <w:color w:val="auto"/>
-          <w:kern w:val="0"/>
-          <w:sz w:val="16"/>
-          <w:szCs w:val="16"/>
-          <w:u w:val="none"/>
-          <w:lang w:val="es-ES" w:eastAsia="en-US" w:bidi="ar-SA"/>
-        </w:rPr>
-        <w:t>0.75</w:t>
-      </w:r>
-      <w:r>
-        <w:rPr>
-          <w:rFonts w:eastAsia="Calibri" w:cs="" w:ascii="Latin Modern Mono" w:hAnsi="Latin Modern Mono" w:cstheme="minorBidi" w:eastAsiaTheme="minorHAnsi"/>
-          <w:b w:val="false"/>
-          <w:bCs w:val="false"/>
-          <w:color w:val="auto"/>
-          <w:kern w:val="0"/>
-          <w:sz w:val="16"/>
-          <w:szCs w:val="16"/>
-          <w:u w:val="none"/>
-          <w:lang w:val="es-ES" w:eastAsia="en-US" w:bidi="ar-SA"/>
-        </w:rPr>
-        <w:t>, “</w:t>
-      </w:r>
-      <w:r>
-        <w:rPr>
-          <w:rFonts w:eastAsia="Calibri" w:cs="" w:ascii="Latin Modern Mono" w:hAnsi="Latin Modern Mono" w:cstheme="minorBidi" w:eastAsiaTheme="minorHAnsi"/>
-          <w:b w:val="false"/>
-          <w:bCs w:val="false"/>
-          <w:color w:val="auto"/>
-          <w:kern w:val="0"/>
-          <w:sz w:val="16"/>
-          <w:szCs w:val="16"/>
-          <w:u w:val="none"/>
-          <w:lang w:val="es-ES" w:eastAsia="en-US" w:bidi="ar-SA"/>
-        </w:rPr>
-        <w:t>f.o</w:t>
-      </w:r>
-      <w:r>
-        <w:rPr>
-          <w:rFonts w:eastAsia="Calibri" w:cs="" w:ascii="Latin Modern Mono" w:hAnsi="Latin Modern Mono" w:cstheme="minorBidi" w:eastAsiaTheme="minorHAnsi"/>
-          <w:b w:val="false"/>
-          <w:bCs w:val="false"/>
-          <w:color w:val="auto"/>
-          <w:kern w:val="0"/>
-          <w:sz w:val="16"/>
-          <w:szCs w:val="16"/>
-          <w:u w:val="none"/>
-          <w:lang w:val="es-ES" w:eastAsia="en-US" w:bidi="ar-SA"/>
-        </w:rPr>
-        <w:t>”:</w:t>
-      </w:r>
-      <w:r>
-        <w:rPr>
-          <w:rFonts w:eastAsia="Calibri" w:cs="" w:ascii="Latin Modern Mono" w:hAnsi="Latin Modern Mono" w:cstheme="minorBidi" w:eastAsiaTheme="minorHAnsi"/>
-          <w:b w:val="false"/>
-          <w:bCs w:val="false"/>
-          <w:color w:val="auto"/>
-          <w:kern w:val="0"/>
-          <w:sz w:val="16"/>
-          <w:szCs w:val="16"/>
-          <w:u w:val="none"/>
-          <w:lang w:val="es-ES" w:eastAsia="en-US" w:bidi="ar-SA"/>
-        </w:rPr>
-        <w:t xml:space="preserve"> 0.0</w:t>
-      </w:r>
-      <w:r>
-        <w:rPr>
-          <w:rFonts w:eastAsia="Calibri" w:cs="" w:ascii="Latin Modern Mono" w:hAnsi="Latin Modern Mono" w:cstheme="minorBidi" w:eastAsiaTheme="minorHAnsi"/>
-          <w:b w:val="false"/>
-          <w:bCs w:val="false"/>
-          <w:color w:val="auto"/>
-          <w:kern w:val="0"/>
-          <w:sz w:val="16"/>
-          <w:szCs w:val="16"/>
-          <w:u w:val="none"/>
-          <w:lang w:val="es-ES" w:eastAsia="en-US" w:bidi="ar-SA"/>
-        </w:rPr>
-        <w:t>, “</w:t>
-      </w:r>
-      <w:r>
-        <w:rPr>
-          <w:rFonts w:eastAsia="Calibri" w:cs="" w:ascii="Latin Modern Mono" w:hAnsi="Latin Modern Mono" w:cstheme="minorBidi" w:eastAsiaTheme="minorHAnsi"/>
-          <w:b w:val="false"/>
-          <w:bCs w:val="false"/>
-          <w:color w:val="auto"/>
-          <w:kern w:val="0"/>
-          <w:sz w:val="16"/>
-          <w:szCs w:val="16"/>
-          <w:u w:val="none"/>
-          <w:lang w:val="es-ES" w:eastAsia="en-US" w:bidi="ar-SA"/>
-        </w:rPr>
-        <w:t>sobrecarga</w:t>
-      </w:r>
-      <w:r>
-        <w:rPr>
-          <w:rFonts w:eastAsia="Calibri" w:cs="" w:ascii="Latin Modern Mono" w:hAnsi="Latin Modern Mono" w:cstheme="minorBidi" w:eastAsiaTheme="minorHAnsi"/>
-          <w:b w:val="false"/>
-          <w:bCs w:val="false"/>
-          <w:color w:val="auto"/>
-          <w:kern w:val="0"/>
-          <w:sz w:val="16"/>
-          <w:szCs w:val="16"/>
-          <w:u w:val="none"/>
-          <w:lang w:val="es-ES" w:eastAsia="en-US" w:bidi="ar-SA"/>
-        </w:rPr>
-        <w:t>”:1.</w:t>
-      </w:r>
-      <w:r>
-        <w:rPr>
-          <w:rFonts w:eastAsia="Calibri" w:cs="" w:ascii="Latin Modern Mono" w:hAnsi="Latin Modern Mono" w:cstheme="minorBidi" w:eastAsiaTheme="minorHAnsi"/>
-          <w:b w:val="false"/>
-          <w:bCs w:val="false"/>
-          <w:color w:val="auto"/>
-          <w:kern w:val="0"/>
-          <w:sz w:val="16"/>
-          <w:szCs w:val="16"/>
-          <w:u w:val="none"/>
-          <w:lang w:val="es-ES" w:eastAsia="en-US" w:bidi="ar-SA"/>
-        </w:rPr>
-        <w:t>2</w:t>
-      </w:r>
-      <w:r>
-        <w:rPr>
-          <w:rFonts w:eastAsia="Calibri" w:cs="" w:ascii="Latin Modern Mono" w:hAnsi="Latin Modern Mono" w:cstheme="minorBidi" w:eastAsiaTheme="minorHAnsi"/>
-          <w:b w:val="false"/>
-          <w:bCs w:val="false"/>
-          <w:color w:val="auto"/>
-          <w:kern w:val="0"/>
-          <w:sz w:val="16"/>
-          <w:szCs w:val="16"/>
-          <w:u w:val="none"/>
-          <w:lang w:val="es-ES" w:eastAsia="en-US" w:bidi="ar-SA"/>
-        </w:rPr>
-        <w:t xml:space="preserve"> }]</w:t>
+        <w:t>fvp”: [{“normal”:1.0, “seca”: 0.9, “lluviosa”: 1.1, “mantenimiento”: 0.75, “f.o”: 0.0, “sobrecarga”:1.2 }]</w:t>
       </w:r>
     </w:p>
     <w:p>
@@ -5542,11 +6620,11 @@
         </w:tblCellMar>
       </w:tblPr>
       <w:tblGrid>
-        <w:gridCol w:w="1413"/>
-        <w:gridCol w:w="1150"/>
+        <w:gridCol w:w="1412"/>
+        <w:gridCol w:w="1151"/>
         <w:gridCol w:w="1062"/>
-        <w:gridCol w:w="2050"/>
-        <w:gridCol w:w="2263"/>
+        <w:gridCol w:w="2049"/>
+        <w:gridCol w:w="2264"/>
       </w:tblGrid>
       <w:tr>
         <w:trPr>
@@ -5554,7 +6632,7 @@
         </w:trPr>
         <w:tc>
           <w:tcPr>
-            <w:tcW w:w="1413" w:type="dxa"/>
+            <w:tcW w:w="1412" w:type="dxa"/>
             <w:tcBorders>
               <w:top w:val="single" w:sz="2" w:space="0" w:color="000000"/>
               <w:left w:val="single" w:sz="2" w:space="0" w:color="000000"/>
@@ -5565,6 +6643,7 @@
           <w:p>
             <w:pPr>
               <w:pStyle w:val="Normal"/>
+              <w:widowControl w:val="false"/>
               <w:tabs>
                 <w:tab w:val="clear" w:pos="720"/>
               </w:tabs>
@@ -5585,7 +6664,7 @@
         </w:tc>
         <w:tc>
           <w:tcPr>
-            <w:tcW w:w="1150" w:type="dxa"/>
+            <w:tcW w:w="1151" w:type="dxa"/>
             <w:tcBorders>
               <w:top w:val="single" w:sz="2" w:space="0" w:color="000000"/>
               <w:left w:val="single" w:sz="2" w:space="0" w:color="000000"/>
@@ -5596,6 +6675,7 @@
           <w:p>
             <w:pPr>
               <w:pStyle w:val="Normal"/>
+              <w:widowControl w:val="false"/>
               <w:tabs>
                 <w:tab w:val="clear" w:pos="720"/>
               </w:tabs>
@@ -5624,6 +6704,7 @@
           <w:p>
             <w:pPr>
               <w:pStyle w:val="Normal"/>
+              <w:widowControl w:val="false"/>
               <w:tabs>
                 <w:tab w:val="clear" w:pos="720"/>
               </w:tabs>
@@ -5641,7 +6722,7 @@
         </w:tc>
         <w:tc>
           <w:tcPr>
-            <w:tcW w:w="2050" w:type="dxa"/>
+            <w:tcW w:w="2049" w:type="dxa"/>
             <w:tcBorders>
               <w:top w:val="single" w:sz="2" w:space="0" w:color="000000"/>
               <w:left w:val="single" w:sz="2" w:space="0" w:color="000000"/>
@@ -5652,6 +6733,7 @@
           <w:p>
             <w:pPr>
               <w:pStyle w:val="Normal"/>
+              <w:widowControl w:val="false"/>
               <w:tabs>
                 <w:tab w:val="clear" w:pos="720"/>
               </w:tabs>
@@ -5671,7 +6753,7 @@
         </w:tc>
         <w:tc>
           <w:tcPr>
-            <w:tcW w:w="2263" w:type="dxa"/>
+            <w:tcW w:w="2264" w:type="dxa"/>
             <w:tcBorders>
               <w:top w:val="single" w:sz="2" w:space="0" w:color="000000"/>
               <w:left w:val="single" w:sz="2" w:space="0" w:color="000000"/>
@@ -5683,6 +6765,7 @@
           <w:p>
             <w:pPr>
               <w:pStyle w:val="Normal"/>
+              <w:widowControl w:val="false"/>
               <w:tabs>
                 <w:tab w:val="clear" w:pos="720"/>
               </w:tabs>
@@ -5707,7 +6790,7 @@
         </w:trPr>
         <w:tc>
           <w:tcPr>
-            <w:tcW w:w="1413" w:type="dxa"/>
+            <w:tcW w:w="1412" w:type="dxa"/>
             <w:tcBorders>
               <w:left w:val="single" w:sz="2" w:space="0" w:color="000000"/>
               <w:bottom w:val="single" w:sz="2" w:space="0" w:color="000000"/>
@@ -5717,6 +6800,7 @@
           <w:p>
             <w:pPr>
               <w:pStyle w:val="Normal"/>
+              <w:widowControl w:val="false"/>
               <w:tabs>
                 <w:tab w:val="clear" w:pos="720"/>
               </w:tabs>
@@ -5734,7 +6818,7 @@
         </w:tc>
         <w:tc>
           <w:tcPr>
-            <w:tcW w:w="1150" w:type="dxa"/>
+            <w:tcW w:w="1151" w:type="dxa"/>
             <w:tcBorders>
               <w:left w:val="single" w:sz="2" w:space="0" w:color="000000"/>
               <w:bottom w:val="single" w:sz="2" w:space="0" w:color="000000"/>
@@ -5744,6 +6828,7 @@
           <w:p>
             <w:pPr>
               <w:pStyle w:val="Normal"/>
+              <w:widowControl w:val="false"/>
               <w:tabs>
                 <w:tab w:val="clear" w:pos="720"/>
               </w:tabs>
@@ -5771,6 +6856,7 @@
           <w:p>
             <w:pPr>
               <w:pStyle w:val="Normal"/>
+              <w:widowControl w:val="false"/>
               <w:tabs>
                 <w:tab w:val="clear" w:pos="720"/>
               </w:tabs>
@@ -5788,7 +6874,7 @@
         </w:tc>
         <w:tc>
           <w:tcPr>
-            <w:tcW w:w="2050" w:type="dxa"/>
+            <w:tcW w:w="2049" w:type="dxa"/>
             <w:tcBorders>
               <w:left w:val="single" w:sz="2" w:space="0" w:color="000000"/>
               <w:bottom w:val="single" w:sz="2" w:space="0" w:color="000000"/>
@@ -5798,6 +6884,7 @@
           <w:p>
             <w:pPr>
               <w:pStyle w:val="Normal"/>
+              <w:widowControl w:val="false"/>
               <w:tabs>
                 <w:tab w:val="clear" w:pos="720"/>
               </w:tabs>
@@ -5815,7 +6902,7 @@
         </w:tc>
         <w:tc>
           <w:tcPr>
-            <w:tcW w:w="2263" w:type="dxa"/>
+            <w:tcW w:w="2264" w:type="dxa"/>
             <w:tcBorders>
               <w:left w:val="single" w:sz="2" w:space="0" w:color="000000"/>
               <w:bottom w:val="single" w:sz="2" w:space="0" w:color="000000"/>
@@ -5826,6 +6913,7 @@
           <w:p>
             <w:pPr>
               <w:pStyle w:val="Normal"/>
+              <w:widowControl w:val="false"/>
               <w:tabs>
                 <w:tab w:val="clear" w:pos="720"/>
               </w:tabs>
@@ -5848,7 +6936,7 @@
         </w:trPr>
         <w:tc>
           <w:tcPr>
-            <w:tcW w:w="1413" w:type="dxa"/>
+            <w:tcW w:w="1412" w:type="dxa"/>
             <w:tcBorders>
               <w:left w:val="single" w:sz="2" w:space="0" w:color="000000"/>
               <w:bottom w:val="single" w:sz="2" w:space="0" w:color="000000"/>
@@ -5858,6 +6946,7 @@
           <w:p>
             <w:pPr>
               <w:pStyle w:val="Normal"/>
+              <w:widowControl w:val="false"/>
               <w:tabs>
                 <w:tab w:val="clear" w:pos="720"/>
               </w:tabs>
@@ -5875,7 +6964,7 @@
         </w:tc>
         <w:tc>
           <w:tcPr>
-            <w:tcW w:w="1150" w:type="dxa"/>
+            <w:tcW w:w="1151" w:type="dxa"/>
             <w:tcBorders>
               <w:left w:val="single" w:sz="2" w:space="0" w:color="000000"/>
               <w:bottom w:val="single" w:sz="2" w:space="0" w:color="000000"/>
@@ -5885,6 +6974,7 @@
           <w:p>
             <w:pPr>
               <w:pStyle w:val="Normal"/>
+              <w:widowControl w:val="false"/>
               <w:tabs>
                 <w:tab w:val="clear" w:pos="720"/>
               </w:tabs>
@@ -5912,6 +7002,7 @@
           <w:p>
             <w:pPr>
               <w:pStyle w:val="Normal"/>
+              <w:widowControl w:val="false"/>
               <w:tabs>
                 <w:tab w:val="clear" w:pos="720"/>
               </w:tabs>
@@ -5929,7 +7020,7 @@
         </w:tc>
         <w:tc>
           <w:tcPr>
-            <w:tcW w:w="2050" w:type="dxa"/>
+            <w:tcW w:w="2049" w:type="dxa"/>
             <w:tcBorders>
               <w:left w:val="single" w:sz="2" w:space="0" w:color="000000"/>
               <w:bottom w:val="single" w:sz="2" w:space="0" w:color="000000"/>
@@ -5939,6 +7030,7 @@
           <w:p>
             <w:pPr>
               <w:pStyle w:val="Normal"/>
+              <w:widowControl w:val="false"/>
               <w:tabs>
                 <w:tab w:val="clear" w:pos="720"/>
               </w:tabs>
@@ -5956,7 +7048,7 @@
         </w:tc>
         <w:tc>
           <w:tcPr>
-            <w:tcW w:w="2263" w:type="dxa"/>
+            <w:tcW w:w="2264" w:type="dxa"/>
             <w:tcBorders>
               <w:left w:val="single" w:sz="2" w:space="0" w:color="000000"/>
               <w:bottom w:val="single" w:sz="2" w:space="0" w:color="000000"/>
@@ -5967,6 +7059,7 @@
           <w:p>
             <w:pPr>
               <w:pStyle w:val="Normal"/>
+              <w:widowControl w:val="false"/>
               <w:tabs>
                 <w:tab w:val="clear" w:pos="720"/>
               </w:tabs>
@@ -5989,7 +7082,7 @@
         </w:trPr>
         <w:tc>
           <w:tcPr>
-            <w:tcW w:w="1413" w:type="dxa"/>
+            <w:tcW w:w="1412" w:type="dxa"/>
             <w:tcBorders>
               <w:left w:val="single" w:sz="2" w:space="0" w:color="000000"/>
               <w:bottom w:val="single" w:sz="2" w:space="0" w:color="000000"/>
@@ -5999,6 +7092,7 @@
           <w:p>
             <w:pPr>
               <w:pStyle w:val="Normal"/>
+              <w:widowControl w:val="false"/>
               <w:tabs>
                 <w:tab w:val="clear" w:pos="720"/>
               </w:tabs>
@@ -6016,7 +7110,7 @@
         </w:tc>
         <w:tc>
           <w:tcPr>
-            <w:tcW w:w="1150" w:type="dxa"/>
+            <w:tcW w:w="1151" w:type="dxa"/>
             <w:tcBorders>
               <w:left w:val="single" w:sz="2" w:space="0" w:color="000000"/>
               <w:bottom w:val="single" w:sz="2" w:space="0" w:color="000000"/>
@@ -6026,6 +7120,7 @@
           <w:p>
             <w:pPr>
               <w:pStyle w:val="Normal"/>
+              <w:widowControl w:val="false"/>
               <w:tabs>
                 <w:tab w:val="clear" w:pos="720"/>
               </w:tabs>
@@ -6053,6 +7148,7 @@
           <w:p>
             <w:pPr>
               <w:pStyle w:val="Normal"/>
+              <w:widowControl w:val="false"/>
               <w:tabs>
                 <w:tab w:val="clear" w:pos="720"/>
               </w:tabs>
@@ -6070,7 +7166,7 @@
         </w:tc>
         <w:tc>
           <w:tcPr>
-            <w:tcW w:w="2050" w:type="dxa"/>
+            <w:tcW w:w="2049" w:type="dxa"/>
             <w:tcBorders>
               <w:left w:val="single" w:sz="2" w:space="0" w:color="000000"/>
               <w:bottom w:val="single" w:sz="2" w:space="0" w:color="000000"/>
@@ -6080,6 +7176,7 @@
           <w:p>
             <w:pPr>
               <w:pStyle w:val="Normal"/>
+              <w:widowControl w:val="false"/>
               <w:tabs>
                 <w:tab w:val="clear" w:pos="720"/>
               </w:tabs>
@@ -6097,7 +7194,7 @@
         </w:tc>
         <w:tc>
           <w:tcPr>
-            <w:tcW w:w="2263" w:type="dxa"/>
+            <w:tcW w:w="2264" w:type="dxa"/>
             <w:tcBorders>
               <w:left w:val="single" w:sz="2" w:space="0" w:color="000000"/>
               <w:bottom w:val="single" w:sz="2" w:space="0" w:color="000000"/>
@@ -6108,6 +7205,7 @@
           <w:p>
             <w:pPr>
               <w:pStyle w:val="Normal"/>
+              <w:widowControl w:val="false"/>
               <w:tabs>
                 <w:tab w:val="clear" w:pos="720"/>
               </w:tabs>
@@ -6130,7 +7228,7 @@
         </w:trPr>
         <w:tc>
           <w:tcPr>
-            <w:tcW w:w="1413" w:type="dxa"/>
+            <w:tcW w:w="1412" w:type="dxa"/>
             <w:tcBorders>
               <w:left w:val="single" w:sz="2" w:space="0" w:color="000000"/>
               <w:bottom w:val="single" w:sz="2" w:space="0" w:color="000000"/>
@@ -6140,6 +7238,7 @@
           <w:p>
             <w:pPr>
               <w:pStyle w:val="Normal"/>
+              <w:widowControl w:val="false"/>
               <w:tabs>
                 <w:tab w:val="clear" w:pos="720"/>
               </w:tabs>
@@ -6157,7 +7256,7 @@
         </w:tc>
         <w:tc>
           <w:tcPr>
-            <w:tcW w:w="1150" w:type="dxa"/>
+            <w:tcW w:w="1151" w:type="dxa"/>
             <w:tcBorders>
               <w:left w:val="single" w:sz="2" w:space="0" w:color="000000"/>
               <w:bottom w:val="single" w:sz="2" w:space="0" w:color="000000"/>
@@ -6167,6 +7266,7 @@
           <w:p>
             <w:pPr>
               <w:pStyle w:val="Normal"/>
+              <w:widowControl w:val="false"/>
               <w:tabs>
                 <w:tab w:val="clear" w:pos="720"/>
               </w:tabs>
@@ -6194,6 +7294,7 @@
           <w:p>
             <w:pPr>
               <w:pStyle w:val="Normal"/>
+              <w:widowControl w:val="false"/>
               <w:tabs>
                 <w:tab w:val="clear" w:pos="720"/>
               </w:tabs>
@@ -6211,7 +7312,7 @@
         </w:tc>
         <w:tc>
           <w:tcPr>
-            <w:tcW w:w="2050" w:type="dxa"/>
+            <w:tcW w:w="2049" w:type="dxa"/>
             <w:tcBorders>
               <w:left w:val="single" w:sz="2" w:space="0" w:color="000000"/>
               <w:bottom w:val="single" w:sz="2" w:space="0" w:color="000000"/>
@@ -6221,6 +7322,7 @@
           <w:p>
             <w:pPr>
               <w:pStyle w:val="Normal"/>
+              <w:widowControl w:val="false"/>
               <w:tabs>
                 <w:tab w:val="clear" w:pos="720"/>
               </w:tabs>
@@ -6238,7 +7340,7 @@
         </w:tc>
         <w:tc>
           <w:tcPr>
-            <w:tcW w:w="2263" w:type="dxa"/>
+            <w:tcW w:w="2264" w:type="dxa"/>
             <w:tcBorders>
               <w:left w:val="single" w:sz="2" w:space="0" w:color="000000"/>
               <w:bottom w:val="single" w:sz="2" w:space="0" w:color="000000"/>
@@ -6249,6 +7351,7 @@
           <w:p>
             <w:pPr>
               <w:pStyle w:val="Normal"/>
+              <w:widowControl w:val="false"/>
               <w:tabs>
                 <w:tab w:val="clear" w:pos="720"/>
               </w:tabs>
@@ -6271,7 +7374,7 @@
         </w:trPr>
         <w:tc>
           <w:tcPr>
-            <w:tcW w:w="1413" w:type="dxa"/>
+            <w:tcW w:w="1412" w:type="dxa"/>
             <w:tcBorders>
               <w:left w:val="single" w:sz="2" w:space="0" w:color="000000"/>
               <w:bottom w:val="single" w:sz="2" w:space="0" w:color="000000"/>
@@ -6281,6 +7384,7 @@
           <w:p>
             <w:pPr>
               <w:pStyle w:val="Normal"/>
+              <w:widowControl w:val="false"/>
               <w:tabs>
                 <w:tab w:val="clear" w:pos="720"/>
               </w:tabs>
@@ -6298,7 +7402,7 @@
         </w:tc>
         <w:tc>
           <w:tcPr>
-            <w:tcW w:w="1150" w:type="dxa"/>
+            <w:tcW w:w="1151" w:type="dxa"/>
             <w:tcBorders>
               <w:left w:val="single" w:sz="2" w:space="0" w:color="000000"/>
               <w:bottom w:val="single" w:sz="2" w:space="0" w:color="000000"/>
@@ -6308,6 +7412,7 @@
           <w:p>
             <w:pPr>
               <w:pStyle w:val="Normal"/>
+              <w:widowControl w:val="false"/>
               <w:tabs>
                 <w:tab w:val="clear" w:pos="720"/>
               </w:tabs>
@@ -6335,6 +7440,7 @@
           <w:p>
             <w:pPr>
               <w:pStyle w:val="Normal"/>
+              <w:widowControl w:val="false"/>
               <w:tabs>
                 <w:tab w:val="clear" w:pos="720"/>
               </w:tabs>
@@ -6352,7 +7458,7 @@
         </w:tc>
         <w:tc>
           <w:tcPr>
-            <w:tcW w:w="2050" w:type="dxa"/>
+            <w:tcW w:w="2049" w:type="dxa"/>
             <w:tcBorders>
               <w:left w:val="single" w:sz="2" w:space="0" w:color="000000"/>
               <w:bottom w:val="single" w:sz="2" w:space="0" w:color="000000"/>
@@ -6362,6 +7468,7 @@
           <w:p>
             <w:pPr>
               <w:pStyle w:val="Normal"/>
+              <w:widowControl w:val="false"/>
               <w:tabs>
                 <w:tab w:val="clear" w:pos="720"/>
               </w:tabs>
@@ -6379,7 +7486,7 @@
         </w:tc>
         <w:tc>
           <w:tcPr>
-            <w:tcW w:w="2263" w:type="dxa"/>
+            <w:tcW w:w="2264" w:type="dxa"/>
             <w:tcBorders>
               <w:left w:val="single" w:sz="2" w:space="0" w:color="000000"/>
               <w:bottom w:val="single" w:sz="2" w:space="0" w:color="000000"/>
@@ -6390,6 +7497,7 @@
           <w:p>
             <w:pPr>
               <w:pStyle w:val="Normal"/>
+              <w:widowControl w:val="false"/>
               <w:tabs>
                 <w:tab w:val="clear" w:pos="720"/>
               </w:tabs>
@@ -6415,18 +7523,22 @@
         </w:rPr>
       </w:pPr>
       <w:r>
-        <w:rPr/>
-      </w:r>
-    </w:p>
-    <w:p>
-      <w:pPr>
-        <w:pStyle w:val="Normal"/>
-        <w:rPr>
-          <w:lang w:val="es-ES"/>
-        </w:rPr>
-      </w:pPr>
-      <w:r>
-        <w:rPr/>
+        <w:rPr>
+          <w:lang w:val="es-ES"/>
+        </w:rPr>
+      </w:r>
+    </w:p>
+    <w:p>
+      <w:pPr>
+        <w:pStyle w:val="Normal"/>
+        <w:rPr>
+          <w:lang w:val="es-ES"/>
+        </w:rPr>
+      </w:pPr>
+      <w:r>
+        <w:rPr>
+          <w:lang w:val="es-ES"/>
+        </w:rPr>
       </w:r>
     </w:p>
     <w:p>
@@ -7223,6 +8335,143 @@
   <w:abstractNum w:abstractNumId="5">
     <w:lvl w:ilvl="0">
       <w:start w:val="1"/>
+      <w:numFmt w:val="bullet"/>
+      <w:lvlText w:val=""/>
+      <w:lvlJc w:val="left"/>
+      <w:pPr>
+        <w:tabs>
+          <w:tab w:val="num" w:pos="720"/>
+        </w:tabs>
+        <w:ind w:left="720" w:hanging="360"/>
+      </w:pPr>
+      <w:rPr>
+        <w:rFonts w:ascii="Symbol" w:hAnsi="Symbol" w:cs="Symbol" w:hint="default"/>
+      </w:rPr>
+    </w:lvl>
+    <w:lvl w:ilvl="1">
+      <w:start w:val="1"/>
+      <w:numFmt w:val="bullet"/>
+      <w:lvlText w:val="◦"/>
+      <w:lvlJc w:val="left"/>
+      <w:pPr>
+        <w:tabs>
+          <w:tab w:val="num" w:pos="1080"/>
+        </w:tabs>
+        <w:ind w:left="1080" w:hanging="360"/>
+      </w:pPr>
+      <w:rPr>
+        <w:rFonts w:ascii="OpenSymbol" w:hAnsi="OpenSymbol" w:cs="OpenSymbol" w:hint="default"/>
+      </w:rPr>
+    </w:lvl>
+    <w:lvl w:ilvl="2">
+      <w:start w:val="1"/>
+      <w:numFmt w:val="bullet"/>
+      <w:lvlText w:val="▪"/>
+      <w:lvlJc w:val="left"/>
+      <w:pPr>
+        <w:tabs>
+          <w:tab w:val="num" w:pos="1440"/>
+        </w:tabs>
+        <w:ind w:left="1440" w:hanging="360"/>
+      </w:pPr>
+      <w:rPr>
+        <w:rFonts w:ascii="OpenSymbol" w:hAnsi="OpenSymbol" w:cs="OpenSymbol" w:hint="default"/>
+      </w:rPr>
+    </w:lvl>
+    <w:lvl w:ilvl="3">
+      <w:start w:val="1"/>
+      <w:numFmt w:val="bullet"/>
+      <w:lvlText w:val=""/>
+      <w:lvlJc w:val="left"/>
+      <w:pPr>
+        <w:tabs>
+          <w:tab w:val="num" w:pos="1800"/>
+        </w:tabs>
+        <w:ind w:left="1800" w:hanging="360"/>
+      </w:pPr>
+      <w:rPr>
+        <w:rFonts w:ascii="Symbol" w:hAnsi="Symbol" w:cs="Symbol" w:hint="default"/>
+      </w:rPr>
+    </w:lvl>
+    <w:lvl w:ilvl="4">
+      <w:start w:val="1"/>
+      <w:numFmt w:val="bullet"/>
+      <w:lvlText w:val="◦"/>
+      <w:lvlJc w:val="left"/>
+      <w:pPr>
+        <w:tabs>
+          <w:tab w:val="num" w:pos="2160"/>
+        </w:tabs>
+        <w:ind w:left="2160" w:hanging="360"/>
+      </w:pPr>
+      <w:rPr>
+        <w:rFonts w:ascii="OpenSymbol" w:hAnsi="OpenSymbol" w:cs="OpenSymbol" w:hint="default"/>
+      </w:rPr>
+    </w:lvl>
+    <w:lvl w:ilvl="5">
+      <w:start w:val="1"/>
+      <w:numFmt w:val="bullet"/>
+      <w:lvlText w:val="▪"/>
+      <w:lvlJc w:val="left"/>
+      <w:pPr>
+        <w:tabs>
+          <w:tab w:val="num" w:pos="2520"/>
+        </w:tabs>
+        <w:ind w:left="2520" w:hanging="360"/>
+      </w:pPr>
+      <w:rPr>
+        <w:rFonts w:ascii="OpenSymbol" w:hAnsi="OpenSymbol" w:cs="OpenSymbol" w:hint="default"/>
+      </w:rPr>
+    </w:lvl>
+    <w:lvl w:ilvl="6">
+      <w:start w:val="1"/>
+      <w:numFmt w:val="bullet"/>
+      <w:lvlText w:val=""/>
+      <w:lvlJc w:val="left"/>
+      <w:pPr>
+        <w:tabs>
+          <w:tab w:val="num" w:pos="2880"/>
+        </w:tabs>
+        <w:ind w:left="2880" w:hanging="360"/>
+      </w:pPr>
+      <w:rPr>
+        <w:rFonts w:ascii="Symbol" w:hAnsi="Symbol" w:cs="Symbol" w:hint="default"/>
+      </w:rPr>
+    </w:lvl>
+    <w:lvl w:ilvl="7">
+      <w:start w:val="1"/>
+      <w:numFmt w:val="bullet"/>
+      <w:lvlText w:val="◦"/>
+      <w:lvlJc w:val="left"/>
+      <w:pPr>
+        <w:tabs>
+          <w:tab w:val="num" w:pos="3240"/>
+        </w:tabs>
+        <w:ind w:left="3240" w:hanging="360"/>
+      </w:pPr>
+      <w:rPr>
+        <w:rFonts w:ascii="OpenSymbol" w:hAnsi="OpenSymbol" w:cs="OpenSymbol" w:hint="default"/>
+      </w:rPr>
+    </w:lvl>
+    <w:lvl w:ilvl="8">
+      <w:start w:val="1"/>
+      <w:numFmt w:val="bullet"/>
+      <w:lvlText w:val="▪"/>
+      <w:lvlJc w:val="left"/>
+      <w:pPr>
+        <w:tabs>
+          <w:tab w:val="num" w:pos="3600"/>
+        </w:tabs>
+        <w:ind w:left="3600" w:hanging="360"/>
+      </w:pPr>
+      <w:rPr>
+        <w:rFonts w:ascii="OpenSymbol" w:hAnsi="OpenSymbol" w:cs="OpenSymbol" w:hint="default"/>
+      </w:rPr>
+    </w:lvl>
+  </w:abstractNum>
+  <w:abstractNum w:abstractNumId="6">
+    <w:lvl w:ilvl="0">
+      <w:start w:val="1"/>
       <w:numFmt w:val="none"/>
       <w:suff w:val="nothing"/>
       <w:lvlText w:val=""/>
@@ -7353,6 +8602,9 @@
   </w:num>
   <w:num w:numId="5">
     <w:abstractNumId w:val="5"/>
+  </w:num>
+  <w:num w:numId="6">
+    <w:abstractNumId w:val="6"/>
   </w:num>
 </w:numbering>
 </file>

</xml_diff>

<commit_message>
editando Temas de análisis
</commit_message>
<xml_diff>
--- a/Temas_pendientes_y_de_analisis_MGH.docx
+++ b/Temas_pendientes_y_de_analisis_MGH.docx
@@ -338,8 +338,8 @@
       <w:tblGrid>
         <w:gridCol w:w="963"/>
         <w:gridCol w:w="1537"/>
-        <w:gridCol w:w="4138"/>
-        <w:gridCol w:w="2199"/>
+        <w:gridCol w:w="4139"/>
+        <w:gridCol w:w="2198"/>
       </w:tblGrid>
       <w:tr>
         <w:trPr/>
@@ -411,7 +411,7 @@
         </w:tc>
         <w:tc>
           <w:tcPr>
-            <w:tcW w:w="4138" w:type="dxa"/>
+            <w:tcW w:w="4139" w:type="dxa"/>
             <w:tcBorders>
               <w:top w:val="single" w:sz="2" w:space="0" w:color="000000"/>
               <w:left w:val="single" w:sz="2" w:space="0" w:color="000000"/>
@@ -444,7 +444,7 @@
         </w:tc>
         <w:tc>
           <w:tcPr>
-            <w:tcW w:w="2199" w:type="dxa"/>
+            <w:tcW w:w="2198" w:type="dxa"/>
             <w:tcBorders>
               <w:top w:val="single" w:sz="2" w:space="0" w:color="000000"/>
               <w:left w:val="single" w:sz="2" w:space="0" w:color="000000"/>
@@ -536,7 +536,7 @@
         </w:tc>
         <w:tc>
           <w:tcPr>
-            <w:tcW w:w="4138" w:type="dxa"/>
+            <w:tcW w:w="4139" w:type="dxa"/>
             <w:tcBorders>
               <w:left w:val="single" w:sz="2" w:space="0" w:color="000000"/>
               <w:bottom w:val="single" w:sz="2" w:space="0" w:color="000000"/>
@@ -563,7 +563,7 @@
         </w:tc>
         <w:tc>
           <w:tcPr>
-            <w:tcW w:w="2199" w:type="dxa"/>
+            <w:tcW w:w="2198" w:type="dxa"/>
             <w:tcBorders>
               <w:left w:val="single" w:sz="2" w:space="0" w:color="000000"/>
               <w:bottom w:val="single" w:sz="2" w:space="0" w:color="000000"/>
@@ -649,7 +649,7 @@
         </w:tc>
         <w:tc>
           <w:tcPr>
-            <w:tcW w:w="4138" w:type="dxa"/>
+            <w:tcW w:w="4139" w:type="dxa"/>
             <w:tcBorders>
               <w:left w:val="single" w:sz="2" w:space="0" w:color="000000"/>
               <w:bottom w:val="single" w:sz="2" w:space="0" w:color="000000"/>
@@ -676,7 +676,7 @@
         </w:tc>
         <w:tc>
           <w:tcPr>
-            <w:tcW w:w="2199" w:type="dxa"/>
+            <w:tcW w:w="2198" w:type="dxa"/>
             <w:tcBorders>
               <w:left w:val="single" w:sz="2" w:space="0" w:color="000000"/>
               <w:bottom w:val="single" w:sz="2" w:space="0" w:color="000000"/>
@@ -762,7 +762,7 @@
         </w:tc>
         <w:tc>
           <w:tcPr>
-            <w:tcW w:w="4138" w:type="dxa"/>
+            <w:tcW w:w="4139" w:type="dxa"/>
             <w:tcBorders>
               <w:left w:val="single" w:sz="2" w:space="0" w:color="000000"/>
               <w:bottom w:val="single" w:sz="2" w:space="0" w:color="000000"/>
@@ -789,7 +789,7 @@
         </w:tc>
         <w:tc>
           <w:tcPr>
-            <w:tcW w:w="2199" w:type="dxa"/>
+            <w:tcW w:w="2198" w:type="dxa"/>
             <w:tcBorders>
               <w:left w:val="single" w:sz="2" w:space="0" w:color="000000"/>
               <w:bottom w:val="single" w:sz="2" w:space="0" w:color="000000"/>
@@ -875,7 +875,7 @@
         </w:tc>
         <w:tc>
           <w:tcPr>
-            <w:tcW w:w="4138" w:type="dxa"/>
+            <w:tcW w:w="4139" w:type="dxa"/>
             <w:tcBorders>
               <w:left w:val="single" w:sz="2" w:space="0" w:color="000000"/>
               <w:bottom w:val="single" w:sz="2" w:space="0" w:color="000000"/>
@@ -902,7 +902,7 @@
         </w:tc>
         <w:tc>
           <w:tcPr>
-            <w:tcW w:w="2199" w:type="dxa"/>
+            <w:tcW w:w="2198" w:type="dxa"/>
             <w:tcBorders>
               <w:left w:val="single" w:sz="2" w:space="0" w:color="000000"/>
               <w:bottom w:val="single" w:sz="2" w:space="0" w:color="000000"/>
@@ -1003,8 +1003,8 @@
       <w:tblGrid>
         <w:gridCol w:w="963"/>
         <w:gridCol w:w="1537"/>
-        <w:gridCol w:w="4138"/>
-        <w:gridCol w:w="2199"/>
+        <w:gridCol w:w="4139"/>
+        <w:gridCol w:w="2198"/>
       </w:tblGrid>
       <w:tr>
         <w:trPr/>
@@ -1066,7 +1066,7 @@
         </w:tc>
         <w:tc>
           <w:tcPr>
-            <w:tcW w:w="4138" w:type="dxa"/>
+            <w:tcW w:w="4139" w:type="dxa"/>
             <w:tcBorders>
               <w:top w:val="single" w:sz="2" w:space="0" w:color="000000"/>
               <w:left w:val="single" w:sz="2" w:space="0" w:color="000000"/>
@@ -1094,7 +1094,7 @@
         </w:tc>
         <w:tc>
           <w:tcPr>
-            <w:tcW w:w="2199" w:type="dxa"/>
+            <w:tcW w:w="2198" w:type="dxa"/>
             <w:tcBorders>
               <w:top w:val="single" w:sz="2" w:space="0" w:color="000000"/>
               <w:left w:val="single" w:sz="2" w:space="0" w:color="000000"/>
@@ -1189,7 +1189,7 @@
         </w:tc>
         <w:tc>
           <w:tcPr>
-            <w:tcW w:w="4138" w:type="dxa"/>
+            <w:tcW w:w="4139" w:type="dxa"/>
             <w:tcBorders>
               <w:left w:val="single" w:sz="2" w:space="0" w:color="000000"/>
               <w:bottom w:val="single" w:sz="2" w:space="0" w:color="000000"/>
@@ -1227,7 +1227,7 @@
         </w:tc>
         <w:tc>
           <w:tcPr>
-            <w:tcW w:w="2199" w:type="dxa"/>
+            <w:tcW w:w="2198" w:type="dxa"/>
             <w:tcBorders>
               <w:left w:val="single" w:sz="2" w:space="0" w:color="000000"/>
               <w:bottom w:val="single" w:sz="2" w:space="0" w:color="000000"/>
@@ -1321,7 +1321,7 @@
         </w:tc>
         <w:tc>
           <w:tcPr>
-            <w:tcW w:w="4138" w:type="dxa"/>
+            <w:tcW w:w="4139" w:type="dxa"/>
             <w:tcBorders>
               <w:left w:val="single" w:sz="2" w:space="0" w:color="000000"/>
               <w:bottom w:val="single" w:sz="2" w:space="0" w:color="000000"/>
@@ -1356,7 +1356,7 @@
         </w:tc>
         <w:tc>
           <w:tcPr>
-            <w:tcW w:w="2199" w:type="dxa"/>
+            <w:tcW w:w="2198" w:type="dxa"/>
             <w:tcBorders>
               <w:left w:val="single" w:sz="2" w:space="0" w:color="000000"/>
               <w:bottom w:val="single" w:sz="2" w:space="0" w:color="000000"/>
@@ -1442,7 +1442,7 @@
         </w:tc>
         <w:tc>
           <w:tcPr>
-            <w:tcW w:w="4138" w:type="dxa"/>
+            <w:tcW w:w="4139" w:type="dxa"/>
             <w:tcBorders>
               <w:left w:val="single" w:sz="2" w:space="0" w:color="000000"/>
               <w:bottom w:val="single" w:sz="2" w:space="0" w:color="000000"/>
@@ -1469,7 +1469,7 @@
         </w:tc>
         <w:tc>
           <w:tcPr>
-            <w:tcW w:w="2199" w:type="dxa"/>
+            <w:tcW w:w="2198" w:type="dxa"/>
             <w:tcBorders>
               <w:left w:val="single" w:sz="2" w:space="0" w:color="000000"/>
               <w:bottom w:val="single" w:sz="2" w:space="0" w:color="000000"/>
@@ -1563,7 +1563,7 @@
         </w:tc>
         <w:tc>
           <w:tcPr>
-            <w:tcW w:w="4138" w:type="dxa"/>
+            <w:tcW w:w="4139" w:type="dxa"/>
             <w:tcBorders>
               <w:left w:val="single" w:sz="2" w:space="0" w:color="000000"/>
               <w:bottom w:val="single" w:sz="2" w:space="0" w:color="000000"/>
@@ -1590,7 +1590,7 @@
         </w:tc>
         <w:tc>
           <w:tcPr>
-            <w:tcW w:w="2199" w:type="dxa"/>
+            <w:tcW w:w="2198" w:type="dxa"/>
             <w:tcBorders>
               <w:left w:val="single" w:sz="2" w:space="0" w:color="000000"/>
               <w:bottom w:val="single" w:sz="2" w:space="0" w:color="000000"/>
@@ -1676,7 +1676,7 @@
         </w:tc>
         <w:tc>
           <w:tcPr>
-            <w:tcW w:w="4138" w:type="dxa"/>
+            <w:tcW w:w="4139" w:type="dxa"/>
             <w:tcBorders>
               <w:left w:val="single" w:sz="2" w:space="0" w:color="000000"/>
               <w:bottom w:val="single" w:sz="2" w:space="0" w:color="000000"/>
@@ -1703,7 +1703,7 @@
         </w:tc>
         <w:tc>
           <w:tcPr>
-            <w:tcW w:w="2199" w:type="dxa"/>
+            <w:tcW w:w="2198" w:type="dxa"/>
             <w:tcBorders>
               <w:left w:val="single" w:sz="2" w:space="0" w:color="000000"/>
               <w:bottom w:val="single" w:sz="2" w:space="0" w:color="000000"/>
@@ -1789,7 +1789,7 @@
         </w:tc>
         <w:tc>
           <w:tcPr>
-            <w:tcW w:w="4138" w:type="dxa"/>
+            <w:tcW w:w="4139" w:type="dxa"/>
             <w:tcBorders>
               <w:left w:val="single" w:sz="2" w:space="0" w:color="000000"/>
               <w:bottom w:val="single" w:sz="2" w:space="0" w:color="000000"/>
@@ -1816,7 +1816,7 @@
         </w:tc>
         <w:tc>
           <w:tcPr>
-            <w:tcW w:w="2199" w:type="dxa"/>
+            <w:tcW w:w="2198" w:type="dxa"/>
             <w:tcBorders>
               <w:left w:val="single" w:sz="2" w:space="0" w:color="000000"/>
               <w:bottom w:val="single" w:sz="2" w:space="0" w:color="000000"/>
@@ -1903,7 +1903,7 @@
         </w:tc>
         <w:tc>
           <w:tcPr>
-            <w:tcW w:w="4138" w:type="dxa"/>
+            <w:tcW w:w="4139" w:type="dxa"/>
             <w:tcBorders>
               <w:left w:val="single" w:sz="2" w:space="0" w:color="000000"/>
               <w:bottom w:val="single" w:sz="2" w:space="0" w:color="000000"/>
@@ -1930,7 +1930,7 @@
         </w:tc>
         <w:tc>
           <w:tcPr>
-            <w:tcW w:w="2199" w:type="dxa"/>
+            <w:tcW w:w="2198" w:type="dxa"/>
             <w:tcBorders>
               <w:left w:val="single" w:sz="2" w:space="0" w:color="000000"/>
               <w:bottom w:val="single" w:sz="2" w:space="0" w:color="000000"/>
@@ -2384,15 +2384,15 @@
         <w:tblLook w:val="04a0" w:noHBand="0" w:noVBand="1" w:firstColumn="1" w:lastRow="0" w:lastColumn="0" w:firstRow="1"/>
       </w:tblPr>
       <w:tblGrid>
-        <w:gridCol w:w="762"/>
+        <w:gridCol w:w="761"/>
         <w:gridCol w:w="6951"/>
-        <w:gridCol w:w="1187"/>
+        <w:gridCol w:w="1188"/>
       </w:tblGrid>
       <w:tr>
         <w:trPr/>
         <w:tc>
           <w:tcPr>
-            <w:tcW w:w="762" w:type="dxa"/>
+            <w:tcW w:w="761" w:type="dxa"/>
             <w:tcBorders/>
           </w:tcPr>
           <w:p>
@@ -2462,7 +2462,7 @@
         </w:tc>
         <w:tc>
           <w:tcPr>
-            <w:tcW w:w="1187" w:type="dxa"/>
+            <w:tcW w:w="1188" w:type="dxa"/>
             <w:tcBorders/>
           </w:tcPr>
           <w:p>
@@ -2500,7 +2500,7 @@
         <w:trPr/>
         <w:tc>
           <w:tcPr>
-            <w:tcW w:w="762" w:type="dxa"/>
+            <w:tcW w:w="761" w:type="dxa"/>
             <w:tcBorders/>
           </w:tcPr>
           <w:p>
@@ -2560,7 +2560,7 @@
         </w:tc>
         <w:tc>
           <w:tcPr>
-            <w:tcW w:w="1187" w:type="dxa"/>
+            <w:tcW w:w="1188" w:type="dxa"/>
             <w:tcBorders/>
           </w:tcPr>
           <w:p>
@@ -2593,7 +2593,7 @@
         <w:trPr/>
         <w:tc>
           <w:tcPr>
-            <w:tcW w:w="762" w:type="dxa"/>
+            <w:tcW w:w="761" w:type="dxa"/>
             <w:tcBorders/>
           </w:tcPr>
           <w:p>
@@ -2653,7 +2653,7 @@
         </w:tc>
         <w:tc>
           <w:tcPr>
-            <w:tcW w:w="1187" w:type="dxa"/>
+            <w:tcW w:w="1188" w:type="dxa"/>
             <w:tcBorders/>
           </w:tcPr>
           <w:p>
@@ -2686,7 +2686,7 @@
         <w:trPr/>
         <w:tc>
           <w:tcPr>
-            <w:tcW w:w="762" w:type="dxa"/>
+            <w:tcW w:w="761" w:type="dxa"/>
             <w:tcBorders/>
           </w:tcPr>
           <w:p>
@@ -2746,7 +2746,7 @@
         </w:tc>
         <w:tc>
           <w:tcPr>
-            <w:tcW w:w="1187" w:type="dxa"/>
+            <w:tcW w:w="1188" w:type="dxa"/>
             <w:tcBorders/>
           </w:tcPr>
           <w:p>
@@ -2779,7 +2779,7 @@
         <w:trPr/>
         <w:tc>
           <w:tcPr>
-            <w:tcW w:w="762" w:type="dxa"/>
+            <w:tcW w:w="761" w:type="dxa"/>
             <w:tcBorders/>
           </w:tcPr>
           <w:p>
@@ -2851,7 +2851,7 @@
         </w:tc>
         <w:tc>
           <w:tcPr>
-            <w:tcW w:w="1187" w:type="dxa"/>
+            <w:tcW w:w="1188" w:type="dxa"/>
             <w:tcBorders/>
           </w:tcPr>
           <w:p>
@@ -2884,7 +2884,7 @@
         <w:trPr/>
         <w:tc>
           <w:tcPr>
-            <w:tcW w:w="762" w:type="dxa"/>
+            <w:tcW w:w="761" w:type="dxa"/>
             <w:tcBorders/>
           </w:tcPr>
           <w:p>
@@ -2944,7 +2944,7 @@
         </w:tc>
         <w:tc>
           <w:tcPr>
-            <w:tcW w:w="1187" w:type="dxa"/>
+            <w:tcW w:w="1188" w:type="dxa"/>
             <w:tcBorders/>
           </w:tcPr>
           <w:p>
@@ -2977,7 +2977,7 @@
         <w:trPr/>
         <w:tc>
           <w:tcPr>
-            <w:tcW w:w="762" w:type="dxa"/>
+            <w:tcW w:w="761" w:type="dxa"/>
             <w:tcBorders/>
           </w:tcPr>
           <w:p>
@@ -3057,7 +3057,7 @@
         </w:tc>
         <w:tc>
           <w:tcPr>
-            <w:tcW w:w="1187" w:type="dxa"/>
+            <w:tcW w:w="1188" w:type="dxa"/>
             <w:tcBorders/>
           </w:tcPr>
           <w:p>
@@ -3081,7 +3081,7 @@
                 <w:szCs w:val="20"/>
                 <w:lang w:val="es-ES" w:eastAsia="en-US" w:bidi="ar-SA"/>
               </w:rPr>
-              <w:t>OK</w:t>
+              <w:t>WIP</w:t>
             </w:r>
           </w:p>
         </w:tc>
@@ -3090,8 +3090,10 @@
         <w:trPr/>
         <w:tc>
           <w:tcPr>
-            <w:tcW w:w="762" w:type="dxa"/>
-            <w:tcBorders/>
+            <w:tcW w:w="761" w:type="dxa"/>
+            <w:tcBorders>
+              <w:top w:val="nil"/>
+            </w:tcBorders>
           </w:tcPr>
           <w:p>
             <w:pPr>
@@ -3108,20 +3110,28 @@
             </w:pPr>
             <w:r>
               <w:rPr>
-                <w:rFonts w:eastAsia="Calibri" w:cs=""/>
-                <w:kern w:val="0"/>
-                <w:sz w:val="20"/>
-                <w:szCs w:val="20"/>
-                <w:lang w:val="es-ES" w:eastAsia="en-US" w:bidi="ar-SA"/>
-              </w:rPr>
-              <w:t>-x</w:t>
+                <w:sz w:val="20"/>
+                <w:szCs w:val="20"/>
+                <w:lang w:val="es-ES"/>
+              </w:rPr>
+              <w:t>-</w:t>
+            </w:r>
+            <w:r>
+              <w:rPr>
+                <w:sz w:val="20"/>
+                <w:szCs w:val="20"/>
+                <w:lang w:val="es-ES"/>
+              </w:rPr>
+              <w:t>t</w:t>
             </w:r>
           </w:p>
         </w:tc>
         <w:tc>
           <w:tcPr>
             <w:tcW w:w="6951" w:type="dxa"/>
-            <w:tcBorders/>
+            <w:tcBorders>
+              <w:top w:val="nil"/>
+            </w:tcBorders>
           </w:tcPr>
           <w:p>
             <w:pPr>
@@ -3138,20 +3148,20 @@
             </w:pPr>
             <w:r>
               <w:rPr>
-                <w:rFonts w:eastAsia="Calibri" w:cs=""/>
-                <w:kern w:val="0"/>
-                <w:sz w:val="20"/>
-                <w:szCs w:val="20"/>
-                <w:lang w:val="es-ES" w:eastAsia="en-US" w:bidi="ar-SA"/>
-              </w:rPr>
-              <w:t>Extendido: ejecución en tiempo extendido, en pasos de 1 hora</w:t>
-            </w:r>
-          </w:p>
-        </w:tc>
-        <w:tc>
-          <w:tcPr>
-            <w:tcW w:w="1187" w:type="dxa"/>
-            <w:tcBorders/>
+                <w:sz w:val="20"/>
+                <w:szCs w:val="20"/>
+                <w:lang w:val="es-ES"/>
+              </w:rPr>
+              <w:t>TXT: salida de información en formato txt en tablas</w:t>
+            </w:r>
+          </w:p>
+        </w:tc>
+        <w:tc>
+          <w:tcPr>
+            <w:tcW w:w="1188" w:type="dxa"/>
+            <w:tcBorders>
+              <w:top w:val="nil"/>
+            </w:tcBorders>
           </w:tcPr>
           <w:p>
             <w:pPr>
@@ -3168,7 +3178,237 @@
             </w:pPr>
             <w:r>
               <w:rPr>
+                <w:sz w:val="20"/>
+                <w:szCs w:val="20"/>
+                <w:lang w:val="es-ES"/>
+              </w:rPr>
+              <w:t>WIP</w:t>
+            </w:r>
+          </w:p>
+        </w:tc>
+      </w:tr>
+      <w:tr>
+        <w:trPr/>
+        <w:tc>
+          <w:tcPr>
+            <w:tcW w:w="761" w:type="dxa"/>
+            <w:tcBorders>
+              <w:top w:val="nil"/>
+            </w:tcBorders>
+          </w:tcPr>
+          <w:p>
+            <w:pPr>
+              <w:pStyle w:val="Normal"/>
+              <w:widowControl w:val="false"/>
+              <w:suppressAutoHyphens w:val="true"/>
+              <w:spacing w:lineRule="auto" w:line="240" w:before="0" w:after="0"/>
+              <w:jc w:val="center"/>
+              <w:rPr>
+                <w:sz w:val="20"/>
+                <w:szCs w:val="20"/>
+                <w:lang w:val="es-ES"/>
+              </w:rPr>
+            </w:pPr>
+            <w:r>
+              <w:rPr>
+                <w:sz w:val="20"/>
+                <w:szCs w:val="20"/>
+                <w:lang w:val="es-ES"/>
+              </w:rPr>
+              <w:t>-</w:t>
+            </w:r>
+            <w:r>
+              <w:rPr>
+                <w:sz w:val="20"/>
+                <w:szCs w:val="20"/>
+                <w:lang w:val="es-ES"/>
+              </w:rPr>
+              <w:t>c</w:t>
+            </w:r>
+          </w:p>
+        </w:tc>
+        <w:tc>
+          <w:tcPr>
+            <w:tcW w:w="6951" w:type="dxa"/>
+            <w:tcBorders>
+              <w:top w:val="nil"/>
+            </w:tcBorders>
+          </w:tcPr>
+          <w:p>
+            <w:pPr>
+              <w:pStyle w:val="Normal"/>
+              <w:widowControl w:val="false"/>
+              <w:suppressAutoHyphens w:val="true"/>
+              <w:spacing w:lineRule="auto" w:line="240" w:before="0" w:after="0"/>
+              <w:jc w:val="both"/>
+              <w:rPr>
+                <w:sz w:val="20"/>
+                <w:szCs w:val="20"/>
+                <w:lang w:val="es-ES"/>
+              </w:rPr>
+            </w:pPr>
+            <w:r>
+              <w:rPr>
+                <w:sz w:val="20"/>
+                <w:szCs w:val="20"/>
+                <w:lang w:val="es-ES"/>
+              </w:rPr>
+              <w:t>CSV</w:t>
+            </w:r>
+            <w:r>
+              <w:rPr>
+                <w:sz w:val="20"/>
+                <w:szCs w:val="20"/>
+                <w:lang w:val="es-ES"/>
+              </w:rPr>
+              <w:t xml:space="preserve">: salida de información en formato </w:t>
+            </w:r>
+            <w:r>
+              <w:rPr>
+                <w:sz w:val="20"/>
+                <w:szCs w:val="20"/>
+                <w:lang w:val="es-ES"/>
+              </w:rPr>
+              <w:t>csv</w:t>
+            </w:r>
+            <w:r>
+              <w:rPr>
+                <w:sz w:val="20"/>
+                <w:szCs w:val="20"/>
+                <w:lang w:val="es-ES"/>
+              </w:rPr>
+              <w:t xml:space="preserve"> </w:t>
+            </w:r>
+            <w:r>
+              <w:rPr>
+                <w:sz w:val="20"/>
+                <w:szCs w:val="20"/>
+                <w:lang w:val="es-ES"/>
+              </w:rPr>
+              <w:t>para importar en EXCEL</w:t>
+            </w:r>
+          </w:p>
+        </w:tc>
+        <w:tc>
+          <w:tcPr>
+            <w:tcW w:w="1188" w:type="dxa"/>
+            <w:tcBorders>
+              <w:top w:val="nil"/>
+            </w:tcBorders>
+          </w:tcPr>
+          <w:p>
+            <w:pPr>
+              <w:pStyle w:val="Normal"/>
+              <w:widowControl w:val="false"/>
+              <w:suppressAutoHyphens w:val="true"/>
+              <w:spacing w:lineRule="auto" w:line="240" w:before="0" w:after="0"/>
+              <w:jc w:val="center"/>
+              <w:rPr>
+                <w:sz w:val="20"/>
+                <w:szCs w:val="20"/>
+                <w:lang w:val="es-ES"/>
+              </w:rPr>
+            </w:pPr>
+            <w:r>
+              <w:rPr>
+                <w:sz w:val="20"/>
+                <w:szCs w:val="20"/>
+                <w:lang w:val="es-ES"/>
+              </w:rPr>
+              <w:t>WIP</w:t>
+            </w:r>
+          </w:p>
+        </w:tc>
+      </w:tr>
+      <w:tr>
+        <w:trPr/>
+        <w:tc>
+          <w:tcPr>
+            <w:tcW w:w="761" w:type="dxa"/>
+            <w:tcBorders/>
+          </w:tcPr>
+          <w:p>
+            <w:pPr>
+              <w:pStyle w:val="Normal"/>
+              <w:widowControl w:val="false"/>
+              <w:suppressAutoHyphens w:val="true"/>
+              <w:spacing w:lineRule="auto" w:line="240" w:before="0" w:after="0"/>
+              <w:jc w:val="center"/>
+              <w:rPr>
+                <w:strike/>
+                <w:sz w:val="20"/>
+                <w:szCs w:val="20"/>
+                <w:lang w:val="es-ES"/>
+              </w:rPr>
+            </w:pPr>
+            <w:r>
+              <w:rPr>
                 <w:rFonts w:eastAsia="Calibri" w:cs=""/>
+                <w:strike/>
+                <w:kern w:val="0"/>
+                <w:sz w:val="20"/>
+                <w:szCs w:val="20"/>
+                <w:lang w:val="es-ES" w:eastAsia="en-US" w:bidi="ar-SA"/>
+              </w:rPr>
+              <w:t>-x</w:t>
+            </w:r>
+          </w:p>
+        </w:tc>
+        <w:tc>
+          <w:tcPr>
+            <w:tcW w:w="6951" w:type="dxa"/>
+            <w:tcBorders/>
+          </w:tcPr>
+          <w:p>
+            <w:pPr>
+              <w:pStyle w:val="Normal"/>
+              <w:widowControl w:val="false"/>
+              <w:suppressAutoHyphens w:val="true"/>
+              <w:spacing w:lineRule="auto" w:line="240" w:before="0" w:after="0"/>
+              <w:jc w:val="both"/>
+              <w:rPr>
+                <w:strike/>
+                <w:sz w:val="20"/>
+                <w:szCs w:val="20"/>
+                <w:lang w:val="es-ES"/>
+              </w:rPr>
+            </w:pPr>
+            <w:r>
+              <w:rPr>
+                <w:rFonts w:eastAsia="Calibri" w:cs=""/>
+                <w:strike/>
+                <w:kern w:val="0"/>
+                <w:sz w:val="20"/>
+                <w:szCs w:val="20"/>
+                <w:lang w:val="es-ES" w:eastAsia="en-US" w:bidi="ar-SA"/>
+              </w:rPr>
+              <w:t>Extendido: ejecución en tiempo extendido, en pasos de 1 hora</w:t>
+            </w:r>
+          </w:p>
+        </w:tc>
+        <w:tc>
+          <w:tcPr>
+            <w:tcW w:w="1188" w:type="dxa"/>
+            <w:tcBorders/>
+          </w:tcPr>
+          <w:p>
+            <w:pPr>
+              <w:pStyle w:val="Normal"/>
+              <w:widowControl w:val="false"/>
+              <w:suppressAutoHyphens w:val="true"/>
+              <w:spacing w:lineRule="auto" w:line="240" w:before="0" w:after="0"/>
+              <w:jc w:val="center"/>
+              <w:rPr>
+                <w:strike/>
+                <w:sz w:val="20"/>
+                <w:szCs w:val="20"/>
+                <w:lang w:val="es-ES"/>
+              </w:rPr>
+            </w:pPr>
+            <w:r>
+              <w:rPr>
+                <w:rFonts w:eastAsia="Calibri" w:cs=""/>
+                <w:strike/>
                 <w:kern w:val="0"/>
                 <w:sz w:val="20"/>
                 <w:szCs w:val="20"/>
@@ -3299,6 +3539,84 @@
         <w:rPr>
           <w:lang w:val="es-ES"/>
         </w:rPr>
+        <w:t>A la hora de crear un “proyecto” se crearán estos 3 documentos:</w:t>
+      </w:r>
+    </w:p>
+    <w:p>
+      <w:pPr>
+        <w:pStyle w:val="Normal"/>
+        <w:numPr>
+          <w:ilvl w:val="0"/>
+          <w:numId w:val="6"/>
+        </w:numPr>
+        <w:jc w:val="both"/>
+        <w:rPr/>
+      </w:pPr>
+      <w:r>
+        <w:rPr>
+          <w:rFonts w:ascii="Latin Modern Mono" w:hAnsi="Latin Modern Mono"/>
+        </w:rPr>
+        <w:t>nombre_proyecto.tpl.json</w:t>
+      </w:r>
+      <w:r>
+        <w:rPr/>
+        <w:t xml:space="preserve">   topología de la reducción</w:t>
+      </w:r>
+    </w:p>
+    <w:p>
+      <w:pPr>
+        <w:pStyle w:val="Normal"/>
+        <w:numPr>
+          <w:ilvl w:val="0"/>
+          <w:numId w:val="6"/>
+        </w:numPr>
+        <w:jc w:val="both"/>
+        <w:rPr/>
+      </w:pPr>
+      <w:r>
+        <w:rPr>
+          <w:rFonts w:ascii="Latin Modern Mono" w:hAnsi="Latin Modern Mono"/>
+        </w:rPr>
+        <w:t>nombre_proyecto.prm.json</w:t>
+      </w:r>
+      <w:r>
+        <w:rPr/>
+        <w:t xml:space="preserve">  parámetros de la ejecución</w:t>
+      </w:r>
+    </w:p>
+    <w:p>
+      <w:pPr>
+        <w:pStyle w:val="Normal"/>
+        <w:numPr>
+          <w:ilvl w:val="0"/>
+          <w:numId w:val="6"/>
+        </w:numPr>
+        <w:jc w:val="both"/>
+        <w:rPr/>
+      </w:pPr>
+      <w:r>
+        <w:rPr>
+          <w:rFonts w:ascii="Latin Modern Mono" w:hAnsi="Latin Modern Mono"/>
+        </w:rPr>
+        <w:t>nombre_proyecto.pat.json</w:t>
+      </w:r>
+      <w:r>
+        <w:rPr/>
+        <w:t xml:space="preserve">  patrones de demanda/producción</w:t>
+      </w:r>
+    </w:p>
+    <w:p>
+      <w:pPr>
+        <w:pStyle w:val="Normal"/>
+        <w:jc w:val="both"/>
+        <w:rPr>
+          <w:lang w:val="es-ES"/>
+        </w:rPr>
+      </w:pPr>
+      <w:r>
+        <w:rPr>
+          <w:lang w:val="es-ES"/>
+        </w:rPr>
         <w:t>Es conveniente separar los datos de entrada según sus componentes en varios archivos independientes.</w:t>
       </w:r>
     </w:p>
@@ -3314,7 +3632,26 @@
         <w:rPr>
           <w:lang w:val="es-ES"/>
         </w:rPr>
-        <w:t>Uno contendrá los parámetros de estado de la red tales como niveles de tanque, demandas, con sus respectivas fecha y hora y junto con los patrones o curvas de demanda, en un archivo de entrada independiente, de modo que pueda ser construido con datos de un SCADA, digitados o por medio de un módulo API, para hacer corridas con diferentes escenarios en una red existente.  Los datos que se incluirían en este archivo serían:</w:t>
+        <w:t xml:space="preserve">Uno </w:t>
+      </w:r>
+      <w:r>
+        <w:rPr>
+          <w:lang w:val="es-ES"/>
+        </w:rPr>
+        <w:t>(</w:t>
+      </w:r>
+      <w:r>
+        <w:rPr>
+          <w:rFonts w:ascii="Latin Modern Mono" w:hAnsi="Latin Modern Mono"/>
+          <w:lang w:val="es-ES"/>
+        </w:rPr>
+        <w:t>nombre_proyecto.prm.json)</w:t>
+      </w:r>
+      <w:r>
+        <w:rPr>
+          <w:lang w:val="es-ES"/>
+        </w:rPr>
+        <w:t xml:space="preserve"> contendrá los parámetros de estado de la red tales como niveles de tanque, demandas, con sus respectivas fecha y hora y junto con los patrones o curvas de demanda, en un archivo de entrada independiente, de modo que pueda ser construido con datos de un SCADA, digitados o por medio de un módulo API, para hacer corridas con diferentes escenarios en una red existente.  Los datos que se incluirían en este archivo serían:</w:t>
       </w:r>
     </w:p>
     <w:tbl>
@@ -3844,7 +4181,26 @@
         <w:rPr>
           <w:lang w:val="es-ES"/>
         </w:rPr>
-        <w:t xml:space="preserve">El otro archivo contendrá los valores intrínsecos de la topología, tales como: </w:t>
+        <w:t xml:space="preserve">El otro archivo </w:t>
+      </w:r>
+      <w:r>
+        <w:rPr>
+          <w:lang w:val="es-ES"/>
+        </w:rPr>
+        <w:t>(</w:t>
+      </w:r>
+      <w:r>
+        <w:rPr>
+          <w:rFonts w:ascii="Latin Modern Mono" w:hAnsi="Latin Modern Mono"/>
+          <w:lang w:val="es-ES"/>
+        </w:rPr>
+        <w:t>nombre_proyecto.tpl.json)</w:t>
+      </w:r>
+      <w:r>
+        <w:rPr>
+          <w:lang w:val="es-ES"/>
+        </w:rPr>
+        <w:t xml:space="preserve">  contendrá los valores intrínsecos de la topología, tales como: </w:t>
       </w:r>
     </w:p>
     <w:p>
@@ -3923,25 +4279,7 @@
         <w:rPr>
           <w:lang w:val="es-ES"/>
         </w:rPr>
-        <w:t xml:space="preserve">Actualmente el tipo de tramo se escoge en el campo de [Estado] porque inicialmente se pensó en que una tubería podía estar abierta o cerrada, podía tener estado=TA (tubería abierta) y estado=TC (tubería cerrada).  Sin embargo al aparecer otros tipos de tubería, el [estado] se debe cambiar por [tipo] y en caso de requerir que la tubería esté abierta o cerrada se debe indicar en </w:t>
-      </w:r>
-      <w:r>
-        <w:rPr>
-          <w:lang w:val="es-ES"/>
-        </w:rPr>
-        <w:t xml:space="preserve">una nueva variable de [estado] con valores 0=cerrada y 1=abierta, ya que todos los elementos tipo línea funcionan como una tubería simple y además pueden tener sobrepuesto el funcionamiento tipo accesorio. Esto se muestra en </w:t>
-      </w:r>
-      <w:r>
-        <w:rPr>
-          <w:lang w:val="es-ES"/>
-        </w:rPr>
-        <w:t>los siguientes ejemplos</w:t>
-      </w:r>
-      <w:r>
-        <w:rPr>
-          <w:lang w:val="es-ES"/>
-        </w:rPr>
-        <w:t>.</w:t>
+        <w:t>Actualmente el tipo de tramo se escoge en el campo de [Estado] porque inicialmente se pensó en que una tubería podía estar abierta o cerrada, podía tener estado=TA (tubería abierta) y estado=TC (tubería cerrada).  Sin embargo al aparecer otros tipos de tubería, el [estado] se debe cambiar por [tipo] y en caso de requerir que la tubería esté abierta o cerrada se debe indicar en una nueva variable de [estado] con valores 0=cerrada y 1=abierta, ya que todos los elementos tipo línea funcionan como una tubería simple y además pueden tener sobrepuesto el funcionamiento tipo accesorio. Esto se muestra en los siguientes ejemplos.</w:t>
       </w:r>
     </w:p>
     <w:tbl>
@@ -3959,7 +4297,7 @@
       </w:tblPr>
       <w:tblGrid>
         <w:gridCol w:w="4419"/>
-        <w:gridCol w:w="4419"/>
+        <w:gridCol w:w="4418"/>
       </w:tblGrid>
       <w:tr>
         <w:trPr/>
@@ -3975,20 +4313,18 @@
           <w:p>
             <w:pPr>
               <w:pStyle w:val="Contenidodelatabla"/>
+              <w:widowControl w:val="false"/>
               <w:rPr/>
             </w:pPr>
             <w:r>
               <w:rPr/>
-              <w:t xml:space="preserve">Registro actual para tubería </w:t>
-            </w:r>
-            <w:r>
-              <w:rPr/>
-              <w:t>simple</w:t>
-            </w:r>
-          </w:p>
-          <w:p>
-            <w:pPr>
-              <w:pStyle w:val="Normal"/>
+              <w:t>Registro actual para tubería simple</w:t>
+            </w:r>
+          </w:p>
+          <w:p>
+            <w:pPr>
+              <w:pStyle w:val="Normal"/>
+              <w:widowControl w:val="false"/>
               <w:spacing w:before="0" w:after="0"/>
               <w:rPr>
                 <w:rFonts w:ascii="Latin Modern Mono" w:hAnsi="Latin Modern Mono"/>
@@ -4005,6 +4341,7 @@
           <w:p>
             <w:pPr>
               <w:pStyle w:val="Normal"/>
+              <w:widowControl w:val="false"/>
               <w:spacing w:before="0" w:after="0"/>
               <w:rPr>
                 <w:rFonts w:ascii="Latin Modern Mono" w:hAnsi="Latin Modern Mono"/>
@@ -4020,6 +4357,7 @@
           <w:p>
             <w:pPr>
               <w:pStyle w:val="Normal"/>
+              <w:widowControl w:val="false"/>
               <w:spacing w:before="0" w:after="0"/>
               <w:rPr>
                 <w:rFonts w:ascii="Latin Modern Mono" w:hAnsi="Latin Modern Mono"/>
@@ -4035,6 +4373,7 @@
           <w:p>
             <w:pPr>
               <w:pStyle w:val="Normal"/>
+              <w:widowControl w:val="false"/>
               <w:spacing w:before="0" w:after="0"/>
               <w:rPr>
                 <w:rFonts w:ascii="Latin Modern Mono" w:hAnsi="Latin Modern Mono"/>
@@ -4050,6 +4389,7 @@
           <w:p>
             <w:pPr>
               <w:pStyle w:val="Normal"/>
+              <w:widowControl w:val="false"/>
               <w:spacing w:before="0" w:after="0"/>
               <w:rPr>
                 <w:rFonts w:ascii="Latin Modern Mono" w:hAnsi="Latin Modern Mono"/>
@@ -4065,6 +4405,7 @@
           <w:p>
             <w:pPr>
               <w:pStyle w:val="Normal"/>
+              <w:widowControl w:val="false"/>
               <w:spacing w:before="0" w:after="0"/>
               <w:rPr>
                 <w:rFonts w:ascii="Latin Modern Mono" w:hAnsi="Latin Modern Mono"/>
@@ -4080,6 +4421,7 @@
           <w:p>
             <w:pPr>
               <w:pStyle w:val="Normal"/>
+              <w:widowControl w:val="false"/>
               <w:spacing w:before="0" w:after="0"/>
               <w:rPr>
                 <w:rFonts w:ascii="Latin Modern Mono" w:hAnsi="Latin Modern Mono"/>
@@ -4095,6 +4437,7 @@
           <w:p>
             <w:pPr>
               <w:pStyle w:val="Normal"/>
+              <w:widowControl w:val="false"/>
               <w:spacing w:before="0" w:after="0"/>
               <w:rPr>
                 <w:rFonts w:ascii="Latin Modern Mono" w:hAnsi="Latin Modern Mono"/>
@@ -4110,6 +4453,7 @@
           <w:p>
             <w:pPr>
               <w:pStyle w:val="Normal"/>
+              <w:widowControl w:val="false"/>
               <w:spacing w:before="0" w:after="0"/>
               <w:rPr>
                 <w:rFonts w:ascii="Latin Modern Mono" w:hAnsi="Latin Modern Mono"/>
@@ -4125,6 +4469,7 @@
           <w:p>
             <w:pPr>
               <w:pStyle w:val="Normal"/>
+              <w:widowControl w:val="false"/>
               <w:spacing w:before="0" w:after="0"/>
               <w:rPr>
                 <w:rFonts w:ascii="Latin Modern Mono" w:hAnsi="Latin Modern Mono"/>
@@ -4140,6 +4485,7 @@
           <w:p>
             <w:pPr>
               <w:pStyle w:val="Normal"/>
+              <w:widowControl w:val="false"/>
               <w:spacing w:before="0" w:after="0"/>
               <w:rPr>
                 <w:rFonts w:ascii="Latin Modern Mono" w:hAnsi="Latin Modern Mono"/>
@@ -4155,7 +4501,7 @@
         </w:tc>
         <w:tc>
           <w:tcPr>
-            <w:tcW w:w="4419" w:type="dxa"/>
+            <w:tcW w:w="4418" w:type="dxa"/>
             <w:tcBorders>
               <w:top w:val="single" w:sz="2" w:space="0" w:color="000000"/>
               <w:left w:val="single" w:sz="2" w:space="0" w:color="000000"/>
@@ -4166,6 +4512,7 @@
           <w:p>
             <w:pPr>
               <w:pStyle w:val="Contenidodelatabla"/>
+              <w:widowControl w:val="false"/>
               <w:rPr/>
             </w:pPr>
             <w:r>
@@ -4176,6 +4523,7 @@
           <w:p>
             <w:pPr>
               <w:pStyle w:val="Normal"/>
+              <w:widowControl w:val="false"/>
               <w:spacing w:before="0" w:after="0"/>
               <w:rPr>
                 <w:rFonts w:ascii="Latin Modern Mono" w:hAnsi="Latin Modern Mono"/>
@@ -4192,6 +4540,7 @@
           <w:p>
             <w:pPr>
               <w:pStyle w:val="Normal"/>
+              <w:widowControl w:val="false"/>
               <w:spacing w:before="0" w:after="0"/>
               <w:rPr>
                 <w:rFonts w:ascii="Latin Modern Mono" w:hAnsi="Latin Modern Mono"/>
@@ -4207,6 +4556,7 @@
           <w:p>
             <w:pPr>
               <w:pStyle w:val="Normal"/>
+              <w:widowControl w:val="false"/>
               <w:spacing w:before="0" w:after="0"/>
               <w:rPr>
                 <w:rFonts w:ascii="Latin Modern Mono" w:hAnsi="Latin Modern Mono"/>
@@ -4222,6 +4572,7 @@
           <w:p>
             <w:pPr>
               <w:pStyle w:val="Normal"/>
+              <w:widowControl w:val="false"/>
               <w:spacing w:before="0" w:after="0"/>
               <w:rPr>
                 <w:rFonts w:ascii="Latin Modern Mono" w:hAnsi="Latin Modern Mono"/>
@@ -4237,6 +4588,7 @@
           <w:p>
             <w:pPr>
               <w:pStyle w:val="Normal"/>
+              <w:widowControl w:val="false"/>
               <w:spacing w:before="0" w:after="0"/>
               <w:rPr>
                 <w:rFonts w:ascii="Latin Modern Mono" w:hAnsi="Latin Modern Mono"/>
@@ -4252,6 +4604,7 @@
           <w:p>
             <w:pPr>
               <w:pStyle w:val="Normal"/>
+              <w:widowControl w:val="false"/>
               <w:spacing w:before="0" w:after="0"/>
               <w:rPr>
                 <w:rFonts w:ascii="Latin Modern Mono" w:hAnsi="Latin Modern Mono"/>
@@ -4267,6 +4620,7 @@
           <w:p>
             <w:pPr>
               <w:pStyle w:val="Normal"/>
+              <w:widowControl w:val="false"/>
               <w:spacing w:before="0" w:after="0"/>
               <w:rPr>
                 <w:rFonts w:ascii="Latin Modern Mono" w:hAnsi="Latin Modern Mono"/>
@@ -4282,6 +4636,7 @@
           <w:p>
             <w:pPr>
               <w:pStyle w:val="Normal"/>
+              <w:widowControl w:val="false"/>
               <w:spacing w:before="0" w:after="0"/>
               <w:rPr>
                 <w:rFonts w:ascii="Latin Modern Mono" w:hAnsi="Latin Modern Mono"/>
@@ -4297,6 +4652,7 @@
           <w:p>
             <w:pPr>
               <w:pStyle w:val="Normal"/>
+              <w:widowControl w:val="false"/>
               <w:spacing w:before="0" w:after="0"/>
               <w:rPr>
                 <w:rFonts w:ascii="Latin Modern Mono" w:hAnsi="Latin Modern Mono"/>
@@ -4306,36 +4662,13 @@
               <w:rPr>
                 <w:rFonts w:ascii="Latin Modern Mono" w:hAnsi="Latin Modern Mono"/>
               </w:rPr>
-              <w:t>"</w:t>
-            </w:r>
-            <w:r>
-              <w:rPr>
-                <w:rFonts w:ascii="Latin Modern Mono" w:hAnsi="Latin Modern Mono"/>
-              </w:rPr>
-              <w:t>tipo</w:t>
-            </w:r>
-            <w:r>
-              <w:rPr>
-                <w:rFonts w:ascii="Latin Modern Mono" w:hAnsi="Latin Modern Mono"/>
-              </w:rPr>
-              <w:t>": "T</w:t>
-            </w:r>
-            <w:r>
-              <w:rPr>
-                <w:rFonts w:ascii="Latin Modern Mono" w:hAnsi="Latin Modern Mono"/>
-              </w:rPr>
-              <w:t>B</w:t>
-            </w:r>
-            <w:r>
-              <w:rPr>
-                <w:rFonts w:ascii="Latin Modern Mono" w:hAnsi="Latin Modern Mono"/>
-              </w:rPr>
-              <w:t xml:space="preserve">",  </w:t>
-            </w:r>
-          </w:p>
-          <w:p>
-            <w:pPr>
-              <w:pStyle w:val="Normal"/>
+              <w:t>"tipo": "TB",</w:t>
+            </w:r>
+          </w:p>
+          <w:p>
+            <w:pPr>
+              <w:pStyle w:val="Normal"/>
+              <w:widowControl w:val="false"/>
               <w:spacing w:before="0" w:after="0"/>
               <w:rPr>
                 <w:rFonts w:ascii="Latin Modern Mono" w:hAnsi="Latin Modern Mono"/>
@@ -4345,12 +4678,13 @@
               <w:rPr>
                 <w:rFonts w:ascii="Latin Modern Mono" w:hAnsi="Latin Modern Mono"/>
               </w:rPr>
-              <w:t xml:space="preserve">"opciones": "-", </w:t>
-            </w:r>
-          </w:p>
-          <w:p>
-            <w:pPr>
-              <w:pStyle w:val="Normal"/>
+              <w:t>"opciones": "-",</w:t>
+            </w:r>
+          </w:p>
+          <w:p>
+            <w:pPr>
+              <w:pStyle w:val="Normal"/>
+              <w:widowControl w:val="false"/>
               <w:spacing w:before="0" w:after="0"/>
               <w:rPr>
                 <w:rFonts w:ascii="Latin Modern Mono" w:hAnsi="Latin Modern Mono"/>
@@ -4366,42 +4700,13 @@
               <w:rPr>
                 <w:rFonts w:ascii="Latin Modern Mono" w:hAnsi="Latin Modern Mono"/>
               </w:rPr>
-              <w:t xml:space="preserve">estado”: 1  </w:t>
-            </w:r>
-            <w:r>
-              <w:rPr>
-                <w:rFonts w:ascii="Latin Modern Mono" w:hAnsi="Latin Modern Mono"/>
-              </w:rPr>
-              <w:t xml:space="preserve"> </w:t>
-            </w:r>
-            <w:r>
-              <w:rPr>
-                <w:rFonts w:ascii="Latin Modern Mono" w:hAnsi="Latin Modern Mono"/>
-              </w:rPr>
-              <w:t>(</w:t>
-            </w:r>
-            <w:r>
-              <w:rPr>
-                <w:rFonts w:ascii="Latin Modern Mono" w:hAnsi="Latin Modern Mono"/>
-              </w:rPr>
-              <w:t>0=cerrada, 1=abierta</w:t>
-            </w:r>
-            <w:r>
-              <w:rPr>
-                <w:rFonts w:ascii="Latin Modern Mono" w:hAnsi="Latin Modern Mono"/>
-              </w:rPr>
-              <w:t>)</w:t>
-            </w:r>
-            <w:r>
-              <w:rPr>
-                <w:rFonts w:ascii="Latin Modern Mono" w:hAnsi="Latin Modern Mono"/>
-              </w:rPr>
-              <w:t xml:space="preserve">    </w:t>
-            </w:r>
-          </w:p>
-          <w:p>
-            <w:pPr>
-              <w:pStyle w:val="Normal"/>
+              <w:t>estado”: 1   (0=cerrada, 1=abierta)</w:t>
+            </w:r>
+          </w:p>
+          <w:p>
+            <w:pPr>
+              <w:pStyle w:val="Normal"/>
+              <w:widowControl w:val="false"/>
               <w:spacing w:before="0" w:after="0"/>
               <w:rPr>
                 <w:rFonts w:ascii="Latin Modern Mono" w:hAnsi="Latin Modern Mono"/>
@@ -4426,19 +4731,9 @@
         </w:rPr>
       </w:pPr>
       <w:r>
-        <w:rPr/>
-      </w:r>
-    </w:p>
-    <w:p>
-      <w:pPr>
-        <w:pStyle w:val="Normal"/>
-        <w:jc w:val="both"/>
-        <w:rPr>
-          <w:lang w:val="es-ES"/>
-        </w:rPr>
-      </w:pPr>
-      <w:r>
-        <w:rPr/>
+        <w:rPr>
+          <w:lang w:val="es-ES"/>
+        </w:rPr>
       </w:r>
     </w:p>
     <w:tbl>
@@ -4456,7 +4751,7 @@
       </w:tblPr>
       <w:tblGrid>
         <w:gridCol w:w="4419"/>
-        <w:gridCol w:w="4419"/>
+        <w:gridCol w:w="4418"/>
       </w:tblGrid>
       <w:tr>
         <w:trPr/>
@@ -4472,6 +4767,7 @@
           <w:p>
             <w:pPr>
               <w:pStyle w:val="Contenidodelatabla"/>
+              <w:widowControl w:val="false"/>
               <w:rPr/>
             </w:pPr>
             <w:r>
@@ -4482,6 +4778,7 @@
           <w:p>
             <w:pPr>
               <w:pStyle w:val="Normal"/>
+              <w:widowControl w:val="false"/>
               <w:spacing w:before="0" w:after="0"/>
               <w:rPr>
                 <w:rFonts w:ascii="Latin Modern Mono" w:hAnsi="Latin Modern Mono"/>
@@ -4498,6 +4795,7 @@
           <w:p>
             <w:pPr>
               <w:pStyle w:val="Normal"/>
+              <w:widowControl w:val="false"/>
               <w:spacing w:before="0" w:after="0"/>
               <w:rPr>
                 <w:rFonts w:ascii="Latin Modern Mono" w:hAnsi="Latin Modern Mono"/>
@@ -4513,6 +4811,7 @@
           <w:p>
             <w:pPr>
               <w:pStyle w:val="Normal"/>
+              <w:widowControl w:val="false"/>
               <w:spacing w:before="0" w:after="0"/>
               <w:rPr>
                 <w:rFonts w:ascii="Latin Modern Mono" w:hAnsi="Latin Modern Mono"/>
@@ -4528,6 +4827,7 @@
           <w:p>
             <w:pPr>
               <w:pStyle w:val="Normal"/>
+              <w:widowControl w:val="false"/>
               <w:spacing w:before="0" w:after="0"/>
               <w:rPr>
                 <w:rFonts w:ascii="Latin Modern Mono" w:hAnsi="Latin Modern Mono"/>
@@ -4543,6 +4843,7 @@
           <w:p>
             <w:pPr>
               <w:pStyle w:val="Normal"/>
+              <w:widowControl w:val="false"/>
               <w:spacing w:before="0" w:after="0"/>
               <w:rPr>
                 <w:rFonts w:ascii="Latin Modern Mono" w:hAnsi="Latin Modern Mono"/>
@@ -4558,6 +4859,7 @@
           <w:p>
             <w:pPr>
               <w:pStyle w:val="Normal"/>
+              <w:widowControl w:val="false"/>
               <w:spacing w:before="0" w:after="0"/>
               <w:rPr>
                 <w:rFonts w:ascii="Latin Modern Mono" w:hAnsi="Latin Modern Mono"/>
@@ -4573,6 +4875,7 @@
           <w:p>
             <w:pPr>
               <w:pStyle w:val="Normal"/>
+              <w:widowControl w:val="false"/>
               <w:spacing w:before="0" w:after="0"/>
               <w:rPr>
                 <w:rFonts w:ascii="Latin Modern Mono" w:hAnsi="Latin Modern Mono"/>
@@ -4588,6 +4891,7 @@
           <w:p>
             <w:pPr>
               <w:pStyle w:val="Normal"/>
+              <w:widowControl w:val="false"/>
               <w:spacing w:before="0" w:after="0"/>
               <w:rPr>
                 <w:rFonts w:ascii="Latin Modern Mono" w:hAnsi="Latin Modern Mono"/>
@@ -4603,6 +4907,7 @@
           <w:p>
             <w:pPr>
               <w:pStyle w:val="Normal"/>
+              <w:widowControl w:val="false"/>
               <w:spacing w:before="0" w:after="0"/>
               <w:rPr>
                 <w:rFonts w:ascii="Latin Modern Mono" w:hAnsi="Latin Modern Mono"/>
@@ -4618,6 +4923,7 @@
           <w:p>
             <w:pPr>
               <w:pStyle w:val="Normal"/>
+              <w:widowControl w:val="false"/>
               <w:spacing w:before="0" w:after="0"/>
               <w:rPr>
                 <w:rFonts w:ascii="Latin Modern Mono" w:hAnsi="Latin Modern Mono"/>
@@ -4633,6 +4939,7 @@
           <w:p>
             <w:pPr>
               <w:pStyle w:val="Normal"/>
+              <w:widowControl w:val="false"/>
               <w:spacing w:before="0" w:after="0"/>
               <w:rPr>
                 <w:rFonts w:ascii="Latin Modern Mono" w:hAnsi="Latin Modern Mono"/>
@@ -4648,6 +4955,7 @@
           <w:p>
             <w:pPr>
               <w:pStyle w:val="Normal"/>
+              <w:widowControl w:val="false"/>
               <w:spacing w:before="0" w:after="0"/>
               <w:rPr>
                 <w:lang w:val="es-ES"/>
@@ -4655,14 +4963,14 @@
             </w:pPr>
             <w:r>
               <w:rPr>
-                <w:rFonts w:ascii="Latin Modern Mono" w:hAnsi="Latin Modern Mono"/>
-              </w:rPr>
-            </w:r>
-          </w:p>
-        </w:tc>
-        <w:tc>
-          <w:tcPr>
-            <w:tcW w:w="4419" w:type="dxa"/>
+                <w:lang w:val="es-ES"/>
+              </w:rPr>
+            </w:r>
+          </w:p>
+        </w:tc>
+        <w:tc>
+          <w:tcPr>
+            <w:tcW w:w="4418" w:type="dxa"/>
             <w:tcBorders>
               <w:top w:val="single" w:sz="2" w:space="0" w:color="000000"/>
               <w:left w:val="single" w:sz="2" w:space="0" w:color="000000"/>
@@ -4673,6 +4981,7 @@
           <w:p>
             <w:pPr>
               <w:pStyle w:val="Contenidodelatabla"/>
+              <w:widowControl w:val="false"/>
               <w:rPr/>
             </w:pPr>
             <w:r>
@@ -4683,6 +4992,7 @@
           <w:p>
             <w:pPr>
               <w:pStyle w:val="Normal"/>
+              <w:widowControl w:val="false"/>
               <w:spacing w:before="0" w:after="0"/>
               <w:rPr>
                 <w:rFonts w:ascii="Latin Modern Mono" w:hAnsi="Latin Modern Mono"/>
@@ -4699,6 +5009,7 @@
           <w:p>
             <w:pPr>
               <w:pStyle w:val="Normal"/>
+              <w:widowControl w:val="false"/>
               <w:spacing w:before="0" w:after="0"/>
               <w:rPr>
                 <w:rFonts w:ascii="Latin Modern Mono" w:hAnsi="Latin Modern Mono"/>
@@ -4714,6 +5025,7 @@
           <w:p>
             <w:pPr>
               <w:pStyle w:val="Normal"/>
+              <w:widowControl w:val="false"/>
               <w:spacing w:before="0" w:after="0"/>
               <w:rPr>
                 <w:rFonts w:ascii="Latin Modern Mono" w:hAnsi="Latin Modern Mono"/>
@@ -4729,6 +5041,7 @@
           <w:p>
             <w:pPr>
               <w:pStyle w:val="Normal"/>
+              <w:widowControl w:val="false"/>
               <w:spacing w:before="0" w:after="0"/>
               <w:rPr>
                 <w:rFonts w:ascii="Latin Modern Mono" w:hAnsi="Latin Modern Mono"/>
@@ -4744,6 +5057,7 @@
           <w:p>
             <w:pPr>
               <w:pStyle w:val="Normal"/>
+              <w:widowControl w:val="false"/>
               <w:spacing w:before="0" w:after="0"/>
               <w:rPr>
                 <w:rFonts w:ascii="Latin Modern Mono" w:hAnsi="Latin Modern Mono"/>
@@ -4759,6 +5073,7 @@
           <w:p>
             <w:pPr>
               <w:pStyle w:val="Normal"/>
+              <w:widowControl w:val="false"/>
               <w:spacing w:before="0" w:after="0"/>
               <w:rPr>
                 <w:rFonts w:ascii="Latin Modern Mono" w:hAnsi="Latin Modern Mono"/>
@@ -4774,6 +5089,7 @@
           <w:p>
             <w:pPr>
               <w:pStyle w:val="Normal"/>
+              <w:widowControl w:val="false"/>
               <w:spacing w:before="0" w:after="0"/>
               <w:rPr>
                 <w:rFonts w:ascii="Latin Modern Mono" w:hAnsi="Latin Modern Mono"/>
@@ -4789,6 +5105,7 @@
           <w:p>
             <w:pPr>
               <w:pStyle w:val="Normal"/>
+              <w:widowControl w:val="false"/>
               <w:spacing w:before="0" w:after="0"/>
               <w:rPr>
                 <w:rFonts w:ascii="Latin Modern Mono" w:hAnsi="Latin Modern Mono"/>
@@ -4804,6 +5121,7 @@
           <w:p>
             <w:pPr>
               <w:pStyle w:val="Normal"/>
+              <w:widowControl w:val="false"/>
               <w:spacing w:before="0" w:after="0"/>
               <w:rPr>
                 <w:rFonts w:ascii="Latin Modern Mono" w:hAnsi="Latin Modern Mono"/>
@@ -4813,24 +5131,13 @@
               <w:rPr>
                 <w:rFonts w:ascii="Latin Modern Mono" w:hAnsi="Latin Modern Mono"/>
               </w:rPr>
-              <w:t>"</w:t>
-            </w:r>
-            <w:r>
-              <w:rPr>
-                <w:rFonts w:ascii="Latin Modern Mono" w:hAnsi="Latin Modern Mono"/>
-              </w:rPr>
-              <w:t>tipo</w:t>
-            </w:r>
-            <w:r>
-              <w:rPr>
-                <w:rFonts w:ascii="Latin Modern Mono" w:hAnsi="Latin Modern Mono"/>
-              </w:rPr>
-              <w:t>": "BO",</w:t>
-            </w:r>
-          </w:p>
-          <w:p>
-            <w:pPr>
-              <w:pStyle w:val="Normal"/>
+              <w:t>"tipo": "BO",</w:t>
+            </w:r>
+          </w:p>
+          <w:p>
+            <w:pPr>
+              <w:pStyle w:val="Normal"/>
+              <w:widowControl w:val="false"/>
               <w:spacing w:before="0" w:after="0"/>
               <w:rPr>
                 <w:rFonts w:ascii="Latin Modern Mono" w:hAnsi="Latin Modern Mono"/>
@@ -4846,6 +5153,7 @@
           <w:p>
             <w:pPr>
               <w:pStyle w:val="Normal"/>
+              <w:widowControl w:val="false"/>
               <w:spacing w:before="0" w:after="0"/>
               <w:rPr>
                 <w:rFonts w:ascii="Latin Modern Mono" w:hAnsi="Latin Modern Mono"/>
@@ -4867,6 +5175,7 @@
           <w:p>
             <w:pPr>
               <w:pStyle w:val="Normal"/>
+              <w:widowControl w:val="false"/>
               <w:spacing w:before="0" w:after="0"/>
               <w:rPr>
                 <w:rFonts w:ascii="Latin Modern Mono" w:hAnsi="Latin Modern Mono"/>
@@ -4883,15 +5192,6 @@
         </w:tc>
       </w:tr>
     </w:tbl>
-    <w:p>
-      <w:pPr>
-        <w:pStyle w:val="Normal"/>
-        <w:rPr/>
-      </w:pPr>
-      <w:r>
-        <w:rPr/>
-      </w:r>
-    </w:p>
     <w:p>
       <w:pPr>
         <w:pStyle w:val="Normal"/>
@@ -4904,7 +5204,12 @@
         </w:rPr>
       </w:pPr>
       <w:r>
-        <w:rPr/>
+        <w:rPr>
+          <w:b/>
+          <w:bCs/>
+          <w:u w:val="single"/>
+          <w:lang w:val="es-ES"/>
+        </w:rPr>
       </w:r>
     </w:p>
     <w:tbl>
@@ -4922,7 +5227,7 @@
       </w:tblPr>
       <w:tblGrid>
         <w:gridCol w:w="4419"/>
-        <w:gridCol w:w="4419"/>
+        <w:gridCol w:w="4418"/>
       </w:tblGrid>
       <w:tr>
         <w:trPr/>
@@ -4938,20 +5243,18 @@
           <w:p>
             <w:pPr>
               <w:pStyle w:val="Contenidodelatabla"/>
+              <w:widowControl w:val="false"/>
               <w:rPr/>
             </w:pPr>
             <w:r>
               <w:rPr/>
-              <w:t xml:space="preserve">Registro actual para </w:t>
-            </w:r>
-            <w:r>
-              <w:rPr/>
-              <w:t>Reductora</w:t>
-            </w:r>
-          </w:p>
-          <w:p>
-            <w:pPr>
-              <w:pStyle w:val="Normal"/>
+              <w:t>Registro actual para Reductora</w:t>
+            </w:r>
+          </w:p>
+          <w:p>
+            <w:pPr>
+              <w:pStyle w:val="Normal"/>
+              <w:widowControl w:val="false"/>
               <w:spacing w:before="0" w:after="0"/>
               <w:rPr>
                 <w:rFonts w:ascii="Latin Modern Mono" w:hAnsi="Latin Modern Mono"/>
@@ -4968,6 +5271,7 @@
           <w:p>
             <w:pPr>
               <w:pStyle w:val="Normal"/>
+              <w:widowControl w:val="false"/>
               <w:spacing w:before="0" w:after="0"/>
               <w:rPr>
                 <w:rFonts w:ascii="Latin Modern Mono" w:hAnsi="Latin Modern Mono"/>
@@ -4977,24 +5281,13 @@
               <w:rPr>
                 <w:rFonts w:ascii="Latin Modern Mono" w:hAnsi="Latin Modern Mono"/>
               </w:rPr>
-              <w:t xml:space="preserve">"id": </w:t>
-            </w:r>
-            <w:r>
-              <w:rPr>
-                <w:rFonts w:ascii="Latin Modern Mono" w:hAnsi="Latin Modern Mono"/>
-              </w:rPr>
-              <w:t>4</w:t>
-            </w:r>
-            <w:r>
-              <w:rPr>
-                <w:rFonts w:ascii="Latin Modern Mono" w:hAnsi="Latin Modern Mono"/>
-              </w:rPr>
-              <w:t>,</w:t>
-            </w:r>
-          </w:p>
-          <w:p>
-            <w:pPr>
-              <w:pStyle w:val="Normal"/>
+              <w:t>"id": 4,</w:t>
+            </w:r>
+          </w:p>
+          <w:p>
+            <w:pPr>
+              <w:pStyle w:val="Normal"/>
+              <w:widowControl w:val="false"/>
               <w:spacing w:before="0" w:after="0"/>
               <w:rPr>
                 <w:rFonts w:ascii="Latin Modern Mono" w:hAnsi="Latin Modern Mono"/>
@@ -5004,24 +5297,13 @@
               <w:rPr>
                 <w:rFonts w:ascii="Latin Modern Mono" w:hAnsi="Latin Modern Mono"/>
               </w:rPr>
-              <w:t xml:space="preserve">"desde": </w:t>
-            </w:r>
-            <w:r>
-              <w:rPr>
-                <w:rFonts w:ascii="Latin Modern Mono" w:hAnsi="Latin Modern Mono"/>
-              </w:rPr>
-              <w:t>3</w:t>
-            </w:r>
-            <w:r>
-              <w:rPr>
-                <w:rFonts w:ascii="Latin Modern Mono" w:hAnsi="Latin Modern Mono"/>
-              </w:rPr>
-              <w:t>,</w:t>
-            </w:r>
-          </w:p>
-          <w:p>
-            <w:pPr>
-              <w:pStyle w:val="Normal"/>
+              <w:t>"desde": 3,</w:t>
+            </w:r>
+          </w:p>
+          <w:p>
+            <w:pPr>
+              <w:pStyle w:val="Normal"/>
+              <w:widowControl w:val="false"/>
               <w:spacing w:before="0" w:after="0"/>
               <w:rPr>
                 <w:rFonts w:ascii="Latin Modern Mono" w:hAnsi="Latin Modern Mono"/>
@@ -5031,24 +5313,13 @@
               <w:rPr>
                 <w:rFonts w:ascii="Latin Modern Mono" w:hAnsi="Latin Modern Mono"/>
               </w:rPr>
-              <w:t xml:space="preserve">"hasta": </w:t>
-            </w:r>
-            <w:r>
-              <w:rPr>
-                <w:rFonts w:ascii="Latin Modern Mono" w:hAnsi="Latin Modern Mono"/>
-              </w:rPr>
-              <w:t>4</w:t>
-            </w:r>
-            <w:r>
-              <w:rPr>
-                <w:rFonts w:ascii="Latin Modern Mono" w:hAnsi="Latin Modern Mono"/>
-              </w:rPr>
-              <w:t>,</w:t>
-            </w:r>
-          </w:p>
-          <w:p>
-            <w:pPr>
-              <w:pStyle w:val="Normal"/>
+              <w:t>"hasta": 4,</w:t>
+            </w:r>
+          </w:p>
+          <w:p>
+            <w:pPr>
+              <w:pStyle w:val="Normal"/>
+              <w:widowControl w:val="false"/>
               <w:spacing w:before="0" w:after="0"/>
               <w:rPr>
                 <w:rFonts w:ascii="Latin Modern Mono" w:hAnsi="Latin Modern Mono"/>
@@ -5058,24 +5329,13 @@
               <w:rPr>
                 <w:rFonts w:ascii="Latin Modern Mono" w:hAnsi="Latin Modern Mono"/>
               </w:rPr>
-              <w:t>"longitud": 100</w:t>
-            </w:r>
-            <w:r>
-              <w:rPr>
-                <w:rFonts w:ascii="Latin Modern Mono" w:hAnsi="Latin Modern Mono"/>
-              </w:rPr>
-              <w:t>0</w:t>
-            </w:r>
-            <w:r>
-              <w:rPr>
-                <w:rFonts w:ascii="Latin Modern Mono" w:hAnsi="Latin Modern Mono"/>
-              </w:rPr>
-              <w:t>.0,</w:t>
-            </w:r>
-          </w:p>
-          <w:p>
-            <w:pPr>
-              <w:pStyle w:val="Normal"/>
+              <w:t>"longitud": 1000.0,</w:t>
+            </w:r>
+          </w:p>
+          <w:p>
+            <w:pPr>
+              <w:pStyle w:val="Normal"/>
+              <w:widowControl w:val="false"/>
               <w:spacing w:before="0" w:after="0"/>
               <w:rPr>
                 <w:rFonts w:ascii="Latin Modern Mono" w:hAnsi="Latin Modern Mono"/>
@@ -5091,6 +5351,7 @@
           <w:p>
             <w:pPr>
               <w:pStyle w:val="Normal"/>
+              <w:widowControl w:val="false"/>
               <w:spacing w:before="0" w:after="0"/>
               <w:rPr>
                 <w:rFonts w:ascii="Latin Modern Mono" w:hAnsi="Latin Modern Mono"/>
@@ -5106,6 +5367,7 @@
           <w:p>
             <w:pPr>
               <w:pStyle w:val="Normal"/>
+              <w:widowControl w:val="false"/>
               <w:spacing w:before="0" w:after="0"/>
               <w:rPr>
                 <w:rFonts w:ascii="Latin Modern Mono" w:hAnsi="Latin Modern Mono"/>
@@ -5121,6 +5383,7 @@
           <w:p>
             <w:pPr>
               <w:pStyle w:val="Normal"/>
+              <w:widowControl w:val="false"/>
               <w:spacing w:before="0" w:after="0"/>
               <w:rPr>
                 <w:rFonts w:ascii="Latin Modern Mono" w:hAnsi="Latin Modern Mono"/>
@@ -5130,24 +5393,13 @@
               <w:rPr>
                 <w:rFonts w:ascii="Latin Modern Mono" w:hAnsi="Latin Modern Mono"/>
               </w:rPr>
-              <w:t>"estado": "</w:t>
-            </w:r>
-            <w:r>
-              <w:rPr>
-                <w:rFonts w:ascii="Latin Modern Mono" w:hAnsi="Latin Modern Mono"/>
-              </w:rPr>
-              <w:t>VR</w:t>
-            </w:r>
-            <w:r>
-              <w:rPr>
-                <w:rFonts w:ascii="Latin Modern Mono" w:hAnsi="Latin Modern Mono"/>
-              </w:rPr>
-              <w:t>",</w:t>
-            </w:r>
-          </w:p>
-          <w:p>
-            <w:pPr>
-              <w:pStyle w:val="Normal"/>
+              <w:t>"estado": "VR",</w:t>
+            </w:r>
+          </w:p>
+          <w:p>
+            <w:pPr>
+              <w:pStyle w:val="Normal"/>
+              <w:widowControl w:val="false"/>
               <w:spacing w:before="0" w:after="0"/>
               <w:rPr>
                 <w:rFonts w:ascii="Latin Modern Mono" w:hAnsi="Latin Modern Mono"/>
@@ -5157,24 +5409,13 @@
               <w:rPr>
                 <w:rFonts w:ascii="Latin Modern Mono" w:hAnsi="Latin Modern Mono"/>
               </w:rPr>
-              <w:t>"opciones": "</w:t>
-            </w:r>
-            <w:r>
-              <w:rPr>
-                <w:rFonts w:ascii="Latin Modern Mono" w:hAnsi="Latin Modern Mono"/>
-              </w:rPr>
-              <w:t>10</w:t>
-            </w:r>
-            <w:r>
-              <w:rPr>
-                <w:rFonts w:ascii="Latin Modern Mono" w:hAnsi="Latin Modern Mono"/>
-              </w:rPr>
-              <w:t>"</w:t>
-            </w:r>
-          </w:p>
-          <w:p>
-            <w:pPr>
-              <w:pStyle w:val="Normal"/>
+              <w:t>"opciones": "10"</w:t>
+            </w:r>
+          </w:p>
+          <w:p>
+            <w:pPr>
+              <w:pStyle w:val="Normal"/>
+              <w:widowControl w:val="false"/>
               <w:spacing w:before="0" w:after="0"/>
               <w:rPr>
                 <w:rFonts w:ascii="Latin Modern Mono" w:hAnsi="Latin Modern Mono"/>
@@ -5190,6 +5431,7 @@
           <w:p>
             <w:pPr>
               <w:pStyle w:val="Normal"/>
+              <w:widowControl w:val="false"/>
               <w:spacing w:before="0" w:after="0"/>
               <w:rPr>
                 <w:lang w:val="es-ES"/>
@@ -5197,14 +5439,14 @@
             </w:pPr>
             <w:r>
               <w:rPr>
-                <w:rFonts w:ascii="Latin Modern Mono" w:hAnsi="Latin Modern Mono"/>
-              </w:rPr>
-            </w:r>
-          </w:p>
-        </w:tc>
-        <w:tc>
-          <w:tcPr>
-            <w:tcW w:w="4419" w:type="dxa"/>
+                <w:lang w:val="es-ES"/>
+              </w:rPr>
+            </w:r>
+          </w:p>
+        </w:tc>
+        <w:tc>
+          <w:tcPr>
+            <w:tcW w:w="4418" w:type="dxa"/>
             <w:tcBorders>
               <w:top w:val="single" w:sz="2" w:space="0" w:color="000000"/>
               <w:left w:val="single" w:sz="2" w:space="0" w:color="000000"/>
@@ -5215,6 +5457,7 @@
           <w:p>
             <w:pPr>
               <w:pStyle w:val="Contenidodelatabla"/>
+              <w:widowControl w:val="false"/>
               <w:rPr/>
             </w:pPr>
             <w:r>
@@ -5240,6 +5483,7 @@
           <w:p>
             <w:pPr>
               <w:pStyle w:val="Normal"/>
+              <w:widowControl w:val="false"/>
               <w:spacing w:before="0" w:after="0"/>
               <w:rPr>
                 <w:rFonts w:ascii="Latin Modern Mono" w:hAnsi="Latin Modern Mono"/>
@@ -5256,6 +5500,7 @@
           <w:p>
             <w:pPr>
               <w:pStyle w:val="Normal"/>
+              <w:widowControl w:val="false"/>
               <w:spacing w:before="0" w:after="0"/>
               <w:rPr>
                 <w:rFonts w:ascii="Latin Modern Mono" w:hAnsi="Latin Modern Mono"/>
@@ -5265,24 +5510,13 @@
               <w:rPr>
                 <w:rFonts w:ascii="Latin Modern Mono" w:hAnsi="Latin Modern Mono"/>
               </w:rPr>
-              <w:t xml:space="preserve">"id": </w:t>
-            </w:r>
-            <w:r>
-              <w:rPr>
-                <w:rFonts w:ascii="Latin Modern Mono" w:hAnsi="Latin Modern Mono"/>
-              </w:rPr>
-              <w:t>4</w:t>
-            </w:r>
-            <w:r>
-              <w:rPr>
-                <w:rFonts w:ascii="Latin Modern Mono" w:hAnsi="Latin Modern Mono"/>
-              </w:rPr>
-              <w:t>,</w:t>
-            </w:r>
-          </w:p>
-          <w:p>
-            <w:pPr>
-              <w:pStyle w:val="Normal"/>
+              <w:t>"id": 4,</w:t>
+            </w:r>
+          </w:p>
+          <w:p>
+            <w:pPr>
+              <w:pStyle w:val="Normal"/>
+              <w:widowControl w:val="false"/>
               <w:spacing w:before="0" w:after="0"/>
               <w:rPr>
                 <w:rFonts w:ascii="Latin Modern Mono" w:hAnsi="Latin Modern Mono"/>
@@ -5292,24 +5526,13 @@
               <w:rPr>
                 <w:rFonts w:ascii="Latin Modern Mono" w:hAnsi="Latin Modern Mono"/>
               </w:rPr>
-              <w:t xml:space="preserve">"desde": </w:t>
-            </w:r>
-            <w:r>
-              <w:rPr>
-                <w:rFonts w:ascii="Latin Modern Mono" w:hAnsi="Latin Modern Mono"/>
-              </w:rPr>
-              <w:t>3</w:t>
-            </w:r>
-            <w:r>
-              <w:rPr>
-                <w:rFonts w:ascii="Latin Modern Mono" w:hAnsi="Latin Modern Mono"/>
-              </w:rPr>
-              <w:t>,</w:t>
-            </w:r>
-          </w:p>
-          <w:p>
-            <w:pPr>
-              <w:pStyle w:val="Normal"/>
+              <w:t>"desde": 3,</w:t>
+            </w:r>
+          </w:p>
+          <w:p>
+            <w:pPr>
+              <w:pStyle w:val="Normal"/>
+              <w:widowControl w:val="false"/>
               <w:spacing w:before="0" w:after="0"/>
               <w:rPr>
                 <w:rFonts w:ascii="Latin Modern Mono" w:hAnsi="Latin Modern Mono"/>
@@ -5319,24 +5542,13 @@
               <w:rPr>
                 <w:rFonts w:ascii="Latin Modern Mono" w:hAnsi="Latin Modern Mono"/>
               </w:rPr>
-              <w:t xml:space="preserve">"hasta": </w:t>
-            </w:r>
-            <w:r>
-              <w:rPr>
-                <w:rFonts w:ascii="Latin Modern Mono" w:hAnsi="Latin Modern Mono"/>
-              </w:rPr>
-              <w:t>4</w:t>
-            </w:r>
-            <w:r>
-              <w:rPr>
-                <w:rFonts w:ascii="Latin Modern Mono" w:hAnsi="Latin Modern Mono"/>
-              </w:rPr>
-              <w:t>,</w:t>
-            </w:r>
-          </w:p>
-          <w:p>
-            <w:pPr>
-              <w:pStyle w:val="Normal"/>
+              <w:t>"hasta": 4,</w:t>
+            </w:r>
+          </w:p>
+          <w:p>
+            <w:pPr>
+              <w:pStyle w:val="Normal"/>
+              <w:widowControl w:val="false"/>
               <w:spacing w:before="0" w:after="0"/>
               <w:rPr>
                 <w:rFonts w:ascii="Latin Modern Mono" w:hAnsi="Latin Modern Mono"/>
@@ -5346,24 +5558,13 @@
               <w:rPr>
                 <w:rFonts w:ascii="Latin Modern Mono" w:hAnsi="Latin Modern Mono"/>
               </w:rPr>
-              <w:t>"longitud": 100</w:t>
-            </w:r>
-            <w:r>
-              <w:rPr>
-                <w:rFonts w:ascii="Latin Modern Mono" w:hAnsi="Latin Modern Mono"/>
-              </w:rPr>
-              <w:t>0</w:t>
-            </w:r>
-            <w:r>
-              <w:rPr>
-                <w:rFonts w:ascii="Latin Modern Mono" w:hAnsi="Latin Modern Mono"/>
-              </w:rPr>
-              <w:t>.0,</w:t>
-            </w:r>
-          </w:p>
-          <w:p>
-            <w:pPr>
-              <w:pStyle w:val="Normal"/>
+              <w:t>"longitud": 1000.0,</w:t>
+            </w:r>
+          </w:p>
+          <w:p>
+            <w:pPr>
+              <w:pStyle w:val="Normal"/>
+              <w:widowControl w:val="false"/>
               <w:spacing w:before="0" w:after="0"/>
               <w:rPr>
                 <w:rFonts w:ascii="Latin Modern Mono" w:hAnsi="Latin Modern Mono"/>
@@ -5379,6 +5580,7 @@
           <w:p>
             <w:pPr>
               <w:pStyle w:val="Normal"/>
+              <w:widowControl w:val="false"/>
               <w:spacing w:before="0" w:after="0"/>
               <w:rPr>
                 <w:rFonts w:ascii="Latin Modern Mono" w:hAnsi="Latin Modern Mono"/>
@@ -5394,6 +5596,7 @@
           <w:p>
             <w:pPr>
               <w:pStyle w:val="Normal"/>
+              <w:widowControl w:val="false"/>
               <w:spacing w:before="0" w:after="0"/>
               <w:rPr>
                 <w:rFonts w:ascii="Latin Modern Mono" w:hAnsi="Latin Modern Mono"/>
@@ -5409,6 +5612,7 @@
           <w:p>
             <w:pPr>
               <w:pStyle w:val="Normal"/>
+              <w:widowControl w:val="false"/>
               <w:spacing w:before="0" w:after="0"/>
               <w:rPr>
                 <w:rFonts w:ascii="Latin Modern Mono" w:hAnsi="Latin Modern Mono"/>
@@ -5418,36 +5622,13 @@
               <w:rPr>
                 <w:rFonts w:ascii="Latin Modern Mono" w:hAnsi="Latin Modern Mono"/>
               </w:rPr>
-              <w:t>"</w:t>
-            </w:r>
-            <w:r>
-              <w:rPr>
-                <w:rFonts w:ascii="Latin Modern Mono" w:hAnsi="Latin Modern Mono"/>
-              </w:rPr>
-              <w:t>tipo</w:t>
-            </w:r>
-            <w:r>
-              <w:rPr>
-                <w:rFonts w:ascii="Latin Modern Mono" w:hAnsi="Latin Modern Mono"/>
-              </w:rPr>
-              <w:t>": "</w:t>
-            </w:r>
-            <w:r>
-              <w:rPr>
-                <w:rFonts w:ascii="Latin Modern Mono" w:hAnsi="Latin Modern Mono"/>
-              </w:rPr>
-              <w:t>VR</w:t>
-            </w:r>
-            <w:r>
-              <w:rPr>
-                <w:rFonts w:ascii="Latin Modern Mono" w:hAnsi="Latin Modern Mono"/>
-              </w:rPr>
-              <w:t>",</w:t>
-            </w:r>
-          </w:p>
-          <w:p>
-            <w:pPr>
-              <w:pStyle w:val="Normal"/>
+              <w:t>"tipo": "VR",</w:t>
+            </w:r>
+          </w:p>
+          <w:p>
+            <w:pPr>
+              <w:pStyle w:val="Normal"/>
+              <w:widowControl w:val="false"/>
               <w:spacing w:before="0" w:after="0"/>
               <w:rPr>
                 <w:rFonts w:ascii="Latin Modern Mono" w:hAnsi="Latin Modern Mono"/>
@@ -5457,24 +5638,13 @@
               <w:rPr>
                 <w:rFonts w:ascii="Latin Modern Mono" w:hAnsi="Latin Modern Mono"/>
               </w:rPr>
-              <w:t>"opciones": "</w:t>
-            </w:r>
-            <w:r>
-              <w:rPr>
-                <w:rFonts w:ascii="Latin Modern Mono" w:hAnsi="Latin Modern Mono"/>
-              </w:rPr>
-              <w:t>10</w:t>
-            </w:r>
-            <w:r>
-              <w:rPr>
-                <w:rFonts w:ascii="Latin Modern Mono" w:hAnsi="Latin Modern Mono"/>
-              </w:rPr>
-              <w:t>",</w:t>
-            </w:r>
-          </w:p>
-          <w:p>
-            <w:pPr>
-              <w:pStyle w:val="Normal"/>
+              <w:t>"opciones": "10",</w:t>
+            </w:r>
+          </w:p>
+          <w:p>
+            <w:pPr>
+              <w:pStyle w:val="Normal"/>
+              <w:widowControl w:val="false"/>
               <w:spacing w:before="0" w:after="0"/>
               <w:rPr>
                 <w:rFonts w:ascii="Latin Modern Mono" w:hAnsi="Latin Modern Mono"/>
@@ -5496,6 +5666,7 @@
           <w:p>
             <w:pPr>
               <w:pStyle w:val="Normal"/>
+              <w:widowControl w:val="false"/>
               <w:spacing w:before="0" w:after="0"/>
               <w:rPr>
                 <w:rFonts w:ascii="Latin Modern Mono" w:hAnsi="Latin Modern Mono"/>
@@ -5524,7 +5695,12 @@
         </w:rPr>
       </w:pPr>
       <w:r>
-        <w:rPr/>
+        <w:rPr>
+          <w:b/>
+          <w:bCs/>
+          <w:u w:val="single"/>
+          <w:lang w:val="es-ES"/>
+        </w:rPr>
       </w:r>
     </w:p>
     <w:p>
@@ -5539,7 +5715,12 @@
         </w:rPr>
       </w:pPr>
       <w:r>
-        <w:rPr/>
+        <w:rPr>
+          <w:b/>
+          <w:bCs/>
+          <w:u w:val="single"/>
+          <w:lang w:val="es-ES"/>
+        </w:rPr>
       </w:r>
     </w:p>
     <w:p>
@@ -5575,13 +5756,7 @@
         <w:rPr>
           <w:lang w:val="es-ES"/>
         </w:rPr>
-        <w:t xml:space="preserve">Una idea que puede ser útil para modelar sistemas deficitarios consiste en determinar si una tubería ingresa a régimen de canal abierto, en cuyo caso, la ecuación de tubos a presión ya no es válida, </w:t>
-      </w:r>
-      <w:r>
-        <w:rPr>
-          <w:lang w:val="es-ES"/>
-        </w:rPr>
-        <w:t>y tampoco lo será el caudal transportado por la tubería, de modo que se afectan las posibles demandas de los nodos que dependen de dicho tramo.</w:t>
+        <w:t>Una idea que puede ser útil para modelar sistemas deficitarios consiste en determinar si una tubería ingresa a régimen de canal abierto, en cuyo caso, la ecuación de tubos a presión ya no es válida, y tampoco lo será el caudal transportado por la tubería, de modo que se afectan las posibles demandas de los nodos que dependen de dicho tramo.</w:t>
       </w:r>
     </w:p>
     <w:p>
@@ -5610,19 +5785,7 @@
         <w:rPr>
           <w:lang w:val="es-ES"/>
         </w:rPr>
-        <w:t xml:space="preserve">Consideraciones </w:t>
-      </w:r>
-      <w:r>
-        <w:rPr>
-          <w:lang w:val="es-ES"/>
-        </w:rPr>
-        <w:t>sobre tuberías a régimen de canal abierto</w:t>
-      </w:r>
-      <w:r>
-        <w:rPr>
-          <w:lang w:val="es-ES"/>
-        </w:rPr>
-        <w:t>:</w:t>
+        <w:t>Consideraciones sobre tuberías a régimen de canal abierto:</w:t>
       </w:r>
     </w:p>
     <w:p>
@@ -5640,13 +5803,7 @@
         <w:rPr>
           <w:lang w:val="es-ES"/>
         </w:rPr>
-        <w:t xml:space="preserve">Una tubería puede ir a canal abierto siempre que la pendiente del tramo permita tener una velocidad </w:t>
-      </w:r>
-      <w:r>
-        <w:rPr>
-          <w:lang w:val="es-ES"/>
-        </w:rPr>
-        <w:t>a canal abierto superior a la velocidad de flujo a presión.  Esto es cuando el caudal del tramo de acuerdo a la compensación de caudales de la red sea inferior al caudal máximo posible a canal abierto.</w:t>
+        <w:t>Una tubería puede ir a canal abierto siempre que la pendiente del tramo permita tener una velocidad a canal abierto superior a la velocidad de flujo a presión.  Esto es cuando el caudal del tramo de acuerdo a la compensación de caudales de la red sea inferior al caudal máximo posible a canal abierto.</w:t>
       </w:r>
     </w:p>
     <w:p>
@@ -5718,30 +5875,20 @@
         <w:rPr>
           <w:lang w:val="es-ES"/>
         </w:rPr>
-        <w:t>Si el nudo de llegada tiene una presión negativa, se asume que en el nodo no hay aporte de caudal, sin embargo en la realidad las acometidas están distribuidas a lo largo de la tubería, podría usarse ena regla de proporcionalidad para determinar que porcentaje de la demanda es insatisfecha, estimando un nivel a lo largo de la tubería</w:t>
-      </w:r>
-      <w:r>
-        <w:rPr>
-          <w:lang w:val="es-ES"/>
-        </w:rPr>
-        <w:t xml:space="preserve"> tubería tiene pendiente inversa. </w:t>
-      </w:r>
-      <w:r>
-        <w:rPr>
-          <w:lang w:val="es-ES"/>
-        </w:rPr>
-        <w:t>La distancia x de la siguiente ecuación sería la proporción de tubo seco.</w:t>
-      </w:r>
-    </w:p>
-    <w:p>
-      <w:pPr>
-        <w:pStyle w:val="Normal"/>
-        <w:rPr>
-          <w:lang w:val="es-ES"/>
-        </w:rPr>
-      </w:pPr>
-      <w:r>
-        <w:rPr/>
+        <w:t>Si el nudo de llegada tiene una presión negativa, se asume que en el nodo no hay aporte de caudal, sin embargo en la realidad las acometidas están distribuidas a lo largo de la tubería, podría usarse ena regla de proporcionalidad para determinar que porcentaje de la demanda es insatisfecha, estimando un nivel a lo largo de la tubería tubería tiene pendiente inversa. La distancia x de la siguiente ecuación sería la proporción de tubo seco.</w:t>
+      </w:r>
+    </w:p>
+    <w:p>
+      <w:pPr>
+        <w:pStyle w:val="Normal"/>
+        <w:rPr>
+          <w:lang w:val="es-ES"/>
+        </w:rPr>
+      </w:pPr>
+      <w:r>
+        <w:rPr>
+          <w:lang w:val="es-ES"/>
+        </w:rPr>
         <w:drawing>
           <wp:anchor behindDoc="0" distT="0" distB="0" distL="0" distR="0" simplePos="0" locked="0" layoutInCell="0" allowOverlap="1" relativeHeight="2">
             <wp:simplePos x="0" y="0"/>
@@ -5797,7 +5944,9 @@
         </w:rPr>
       </w:pPr>
       <w:r>
-        <w:rPr/>
+        <w:rPr>
+          <w:lang w:val="es-ES"/>
+        </w:rPr>
       </w:r>
     </w:p>
     <w:p>
@@ -5998,6 +6147,7 @@
     <w:p>
       <w:pPr>
         <w:pStyle w:val="Normal"/>
+        <w:jc w:val="both"/>
         <w:rPr>
           <w:b w:val="false"/>
           <w:b w:val="false"/>
@@ -6021,12 +6171,8 @@
           <w:ilvl w:val="0"/>
           <w:numId w:val="4"/>
         </w:numPr>
-        <w:rPr>
-          <w:b w:val="false"/>
-          <w:b w:val="false"/>
-          <w:bCs w:val="false"/>
-          <w:lang w:val="es-ES"/>
-        </w:rPr>
+        <w:jc w:val="both"/>
+        <w:rPr/>
       </w:pPr>
       <w:r>
         <w:rPr>
@@ -6044,12 +6190,8 @@
           <w:ilvl w:val="0"/>
           <w:numId w:val="4"/>
         </w:numPr>
-        <w:rPr>
-          <w:b w:val="false"/>
-          <w:b w:val="false"/>
-          <w:bCs w:val="false"/>
-          <w:lang w:val="es-ES"/>
-        </w:rPr>
+        <w:jc w:val="both"/>
+        <w:rPr/>
       </w:pPr>
       <w:r>
         <w:rPr>
@@ -6067,12 +6209,8 @@
           <w:ilvl w:val="0"/>
           <w:numId w:val="4"/>
         </w:numPr>
-        <w:rPr>
-          <w:b w:val="false"/>
-          <w:b w:val="false"/>
-          <w:bCs w:val="false"/>
-          <w:lang w:val="es-ES"/>
-        </w:rPr>
+        <w:jc w:val="both"/>
+        <w:rPr/>
       </w:pPr>
       <w:r>
         <w:rPr>
@@ -6090,12 +6228,27 @@
           <w:ilvl w:val="0"/>
           <w:numId w:val="4"/>
         </w:numPr>
-        <w:rPr>
-          <w:b w:val="false"/>
+        <w:jc w:val="both"/>
+        <w:rPr/>
+      </w:pPr>
+      <w:r>
+        <w:rPr>
           <w:b w:val="false"/>
           <w:bCs w:val="false"/>
           <w:lang w:val="es-ES"/>
         </w:rPr>
+        <w:t>Deben estar definidas las curvas correspondientes y asignadas a los nudos, ya sea producciones o demandas</w:t>
+      </w:r>
+    </w:p>
+    <w:p>
+      <w:pPr>
+        <w:pStyle w:val="Normal"/>
+        <w:numPr>
+          <w:ilvl w:val="0"/>
+          <w:numId w:val="4"/>
+        </w:numPr>
+        <w:jc w:val="both"/>
+        <w:rPr/>
       </w:pPr>
       <w:r>
         <w:rPr>
@@ -6103,7 +6256,43 @@
           <w:bCs w:val="false"/>
           <w:lang w:val="es-ES"/>
         </w:rPr>
-        <w:t>Deben estar definidas las curvas correspondientes y asignadas a los nudos, ya sea producciones o demandas</w:t>
+        <w:t>Definir vectores de salida para Q, H, Ho, P, qi, en los cuales se registren los valores de los resultados de cada hora.  Pueden llamarse Qx, Hx, Hox, Px, qix.  En los reportes de salida se itera n veces de acuerdo a la duración.</w:t>
+      </w:r>
+    </w:p>
+    <w:p>
+      <w:pPr>
+        <w:pStyle w:val="Normal"/>
+        <w:numPr>
+          <w:ilvl w:val="0"/>
+          <w:numId w:val="4"/>
+        </w:numPr>
+        <w:jc w:val="both"/>
+        <w:rPr/>
+      </w:pPr>
+      <w:r>
+        <w:rPr>
+          <w:b w:val="false"/>
+          <w:bCs w:val="false"/>
+          <w:lang w:val="es-ES"/>
+        </w:rPr>
+        <w:t xml:space="preserve">En el archivo </w:t>
+      </w:r>
+      <w:r>
+        <w:rPr>
+          <w:rFonts w:ascii="Latin Modern Mono" w:hAnsi="Latin Modern Mono"/>
+          <w:b w:val="false"/>
+          <w:bCs w:val="false"/>
+          <w:lang w:val="es-ES"/>
+        </w:rPr>
+        <w:t>*.prm.json</w:t>
+      </w:r>
+      <w:r>
+        <w:rPr>
+          <w:b w:val="false"/>
+          <w:bCs w:val="false"/>
+          <w:lang w:val="es-ES"/>
+        </w:rPr>
+        <w:t xml:space="preserve"> se debe consignar la duración del tiempo extendido.  Si duración es 0 se ejectua en modo simple, y se utilizan los valores de factor_global y factores de cada nudo.  Si la duración &gt;0, se usan los patrones definidos en cada nudo.</w:t>
       </w:r>
     </w:p>
     <w:p>
@@ -6153,9 +6342,8 @@
     <w:p>
       <w:pPr>
         <w:pStyle w:val="Normal"/>
-        <w:rPr>
-          <w:lang w:val="es-ES"/>
-        </w:rPr>
+        <w:jc w:val="both"/>
+        <w:rPr/>
       </w:pPr>
       <w:r>
         <w:rPr>
@@ -6167,9 +6355,8 @@
     <w:p>
       <w:pPr>
         <w:pStyle w:val="Normal"/>
-        <w:rPr>
-          <w:lang w:val="es-ES"/>
-        </w:rPr>
+        <w:jc w:val="both"/>
+        <w:rPr/>
       </w:pPr>
       <w:r>
         <w:rPr>
@@ -6181,34 +6368,24 @@
     <w:p>
       <w:pPr>
         <w:pStyle w:val="Normal"/>
+        <w:jc w:val="both"/>
+        <w:rPr/>
+      </w:pPr>
+      <w:r>
         <w:rPr>
           <w:rFonts w:ascii="Latin Modern Mono" w:hAnsi="Latin Modern Mono"/>
           <w:sz w:val="16"/>
           <w:szCs w:val="16"/>
           <w:lang w:val="es-ES"/>
         </w:rPr>
-      </w:pPr>
-      <w:r>
-        <w:rPr>
-          <w:rFonts w:ascii="Latin Modern Mono" w:hAnsi="Latin Modern Mono"/>
-          <w:sz w:val="16"/>
-          <w:szCs w:val="16"/>
-          <w:lang w:val="es-ES"/>
-        </w:rPr>
         <w:t>"fvh":[{"0": 0.53, "1":0.56,  "2":0.59,  "3":0.62,  "4":0.66,  "5":0.74, "6":1.06,  "7":1.38,  "8":1.53,   "9":1.68, "10":1.48, "11":1.29, "12":1.21, "13":1.14, "14":1.11, "15":1.09, "16":1.07, "17":1.04,  "18":1.01, "19":0.99, "20":0.94, "21":0.89, "22":0.76, "23":0.63}]</w:t>
       </w:r>
     </w:p>
     <w:p>
       <w:pPr>
         <w:pStyle w:val="Normal"/>
-        <w:rPr>
-          <w:rFonts w:ascii="Calibri" w:hAnsi="Calibri" w:eastAsia="Calibri" w:cs="" w:asciiTheme="minorHAnsi" w:cstheme="minorBidi" w:eastAsiaTheme="minorHAnsi" w:hAnsiTheme="minorHAnsi"/>
-          <w:color w:val="auto"/>
-          <w:kern w:val="0"/>
-          <w:sz w:val="22"/>
-          <w:szCs w:val="22"/>
-          <w:lang w:val="es-ES" w:eastAsia="en-US" w:bidi="ar-SA"/>
-        </w:rPr>
+        <w:jc w:val="both"/>
+        <w:rPr/>
       </w:pPr>
       <w:r>
         <w:rPr>
@@ -6225,14 +6402,8 @@
     <w:p>
       <w:pPr>
         <w:pStyle w:val="Normal"/>
-        <w:rPr>
-          <w:rFonts w:ascii="Calibri" w:hAnsi="Calibri" w:eastAsia="Calibri" w:cs="" w:asciiTheme="minorHAnsi" w:cstheme="minorBidi" w:eastAsiaTheme="minorHAnsi" w:hAnsiTheme="minorHAnsi"/>
-          <w:color w:val="auto"/>
-          <w:kern w:val="0"/>
-          <w:sz w:val="22"/>
-          <w:szCs w:val="22"/>
-          <w:lang w:val="es-ES" w:eastAsia="en-US" w:bidi="ar-SA"/>
-        </w:rPr>
+        <w:jc w:val="both"/>
+        <w:rPr/>
       </w:pPr>
       <w:r>
         <w:rPr>
@@ -6249,14 +6420,8 @@
     <w:p>
       <w:pPr>
         <w:pStyle w:val="Normal"/>
-        <w:rPr>
-          <w:rFonts w:ascii="Latin Modern Mono" w:hAnsi="Latin Modern Mono" w:eastAsia="Calibri" w:cs="" w:cstheme="minorBidi" w:eastAsiaTheme="minorHAnsi"/>
-          <w:color w:val="auto"/>
-          <w:kern w:val="0"/>
-          <w:sz w:val="16"/>
-          <w:szCs w:val="16"/>
-          <w:lang w:val="es-ES" w:eastAsia="en-US" w:bidi="ar-SA"/>
-        </w:rPr>
+        <w:jc w:val="both"/>
+        <w:rPr/>
       </w:pPr>
       <w:r>
         <w:rPr>
@@ -6284,18 +6449,14 @@
     <w:p>
       <w:pPr>
         <w:pStyle w:val="Normal"/>
-        <w:rPr>
-          <w:b w:val="false"/>
+        <w:jc w:val="both"/>
+        <w:rPr/>
+      </w:pPr>
+      <w:r>
+        <w:rPr>
           <w:b w:val="false"/>
           <w:bCs w:val="false"/>
           <w:u w:val="none"/>
-        </w:rPr>
-      </w:pPr>
-      <w:r>
-        <w:rPr>
-          <w:b w:val="false"/>
-          <w:bCs w:val="false"/>
-          <w:u w:val="none"/>
           <w:lang w:val="es-ES"/>
         </w:rPr>
         <w:t>c. Curva de variación anual (por mes del año): esta curva toma en cuenta la variación de la demanda de acuerdo a la época o regimen de cada mes del año, por lo que tendrá 12 valores.</w:t>
@@ -6304,18 +6465,8 @@
     <w:p>
       <w:pPr>
         <w:pStyle w:val="Normal"/>
-        <w:rPr>
-          <w:rFonts w:ascii="Latin Modern Mono" w:hAnsi="Latin Modern Mono" w:eastAsia="Calibri" w:cs="" w:cstheme="minorBidi" w:eastAsiaTheme="minorHAnsi"/>
-          <w:b w:val="false"/>
-          <w:b w:val="false"/>
-          <w:bCs w:val="false"/>
-          <w:color w:val="auto"/>
-          <w:kern w:val="0"/>
-          <w:sz w:val="16"/>
-          <w:szCs w:val="16"/>
-          <w:u w:val="none"/>
-          <w:lang w:val="es-ES" w:eastAsia="en-US" w:bidi="ar-SA"/>
-        </w:rPr>
+        <w:jc w:val="both"/>
+        <w:rPr/>
       </w:pPr>
       <w:r>
         <w:rPr>
@@ -6349,38 +6500,30 @@
     <w:p>
       <w:pPr>
         <w:pStyle w:val="Normal"/>
-        <w:rPr>
-          <w:b w:val="false"/>
+        <w:jc w:val="both"/>
+        <w:rPr/>
+      </w:pPr>
+      <w:r>
+        <w:rPr>
           <w:b w:val="false"/>
           <w:bCs w:val="false"/>
           <w:u w:val="none"/>
-        </w:rPr>
+          <w:lang w:val="es-ES"/>
+        </w:rPr>
+        <w:t>d.) Curva de variación de la producción</w:t>
+      </w:r>
+    </w:p>
+    <w:p>
+      <w:pPr>
+        <w:pStyle w:val="Normal"/>
+        <w:jc w:val="both"/>
+        <w:rPr/>
       </w:pPr>
       <w:r>
         <w:rPr>
           <w:b w:val="false"/>
           <w:bCs w:val="false"/>
           <w:u w:val="none"/>
-          <w:lang w:val="es-ES"/>
-        </w:rPr>
-        <w:t>d.) Curva de variación de la producción</w:t>
-      </w:r>
-    </w:p>
-    <w:p>
-      <w:pPr>
-        <w:pStyle w:val="Normal"/>
-        <w:rPr>
-          <w:b w:val="false"/>
-          <w:b w:val="false"/>
-          <w:bCs w:val="false"/>
-          <w:u w:val="none"/>
-        </w:rPr>
-      </w:pPr>
-      <w:r>
-        <w:rPr>
-          <w:b w:val="false"/>
-          <w:bCs w:val="false"/>
-          <w:u w:val="none"/>
         </w:rPr>
         <w:t>Este tipo de curva tendrá valores diferentes para las situaciones operativas que se puedan presentar en la producción, como por ejemplo: producción normal, producción de mantenimiento, fuera de operación, sobrecarga, producción de época seca, producción de época lluviosa.</w:t>
       </w:r>
@@ -6388,12 +6531,8 @@
     <w:p>
       <w:pPr>
         <w:pStyle w:val="Normal"/>
-        <w:rPr>
-          <w:b w:val="false"/>
-          <w:b w:val="false"/>
-          <w:bCs w:val="false"/>
-          <w:u w:val="none"/>
-        </w:rPr>
+        <w:jc w:val="both"/>
+        <w:rPr/>
       </w:pPr>
       <w:r>
         <w:rPr>
@@ -6435,6 +6574,7 @@
     <w:p>
       <w:pPr>
         <w:pStyle w:val="Normal"/>
+        <w:jc w:val="both"/>
         <w:rPr>
           <w:b w:val="false"/>
           <w:b w:val="false"/>
@@ -6511,15 +6651,24 @@
         </w:rPr>
         <w:t xml:space="preserve">Los tipos característicos </w:t>
       </w:r>
+      <w:r>
+        <w:rPr>
+          <w:lang w:val="es-ES"/>
+        </w:rPr>
+        <w:t>de emisores son:</w:t>
+      </w:r>
     </w:p>
     <w:p>
       <w:pPr>
         <w:pStyle w:val="Normal"/>
         <w:jc w:val="both"/>
-        <w:rPr/>
-      </w:pPr>
-      <w:r>
-        <w:rPr>
+        <w:rPr>
+          <w:u w:val="single"/>
+        </w:rPr>
+      </w:pPr>
+      <w:r>
+        <w:rPr>
+          <w:u w:val="single"/>
           <w:lang w:val="es-ES"/>
         </w:rPr>
         <w:t>Hidrante</w:t>
@@ -7539,19 +7688,164 @@
         <w:rPr>
           <w:lang w:val="es-ES"/>
         </w:rPr>
-      </w:r>
-    </w:p>
-    <w:p>
-      <w:pPr>
-        <w:pStyle w:val="Normal"/>
-        <w:rPr>
-          <w:lang w:val="es-ES"/>
-        </w:rPr>
-      </w:pPr>
-      <w:r>
-        <w:rPr>
-          <w:lang w:val="es-ES"/>
-        </w:rPr>
+        <w:t>Fuga</w:t>
+      </w:r>
+    </w:p>
+    <w:p>
+      <w:pPr>
+        <w:pStyle w:val="Normal"/>
+        <w:rPr>
+          <w:lang w:val="es-ES"/>
+        </w:rPr>
+      </w:pPr>
+      <w:r>
+        <w:rPr>
+          <w:lang w:val="es-ES"/>
+        </w:rPr>
+        <w:t>Las fugas tienen una ecuación de funcionamiento que depende del tipo de fuga, su tamaño, el diámetro de la tubería, el material y la presión.  Esto hace que para cada fuga se deba consignar una ecuación diferente, cuya sorma es:</w:t>
+      </w:r>
+    </w:p>
+    <w:p>
+      <w:pPr>
+        <w:pStyle w:val="Normal"/>
+        <w:rPr>
+          <w:lang w:val="es-ES"/>
+        </w:rPr>
+      </w:pPr>
+      <w:r>
+        <w:rPr>
+          <w:lang w:val="es-ES"/>
+        </w:rPr>
+        <w:drawing>
+          <wp:anchor behindDoc="0" distT="0" distB="0" distL="0" distR="0" simplePos="0" locked="0" layoutInCell="0" allowOverlap="1" relativeHeight="3">
+            <wp:simplePos x="0" y="0"/>
+            <wp:positionH relativeFrom="column">
+              <wp:posOffset>1725295</wp:posOffset>
+            </wp:positionH>
+            <wp:positionV relativeFrom="paragraph">
+              <wp:posOffset>-73660</wp:posOffset>
+            </wp:positionV>
+            <wp:extent cx="1732915" cy="514350"/>
+            <wp:effectExtent l="0" t="0" r="0" b="0"/>
+            <wp:wrapSquare wrapText="largest"/>
+            <wp:docPr id="2" name="Imagen2" descr=""/>
+            <wp:cNvGraphicFramePr>
+              <a:graphicFrameLocks xmlns:a="http://schemas.openxmlformats.org/drawingml/2006/main" noChangeAspect="1"/>
+            </wp:cNvGraphicFramePr>
+            <a:graphic xmlns:a="http://schemas.openxmlformats.org/drawingml/2006/main">
+              <a:graphicData uri="http://schemas.openxmlformats.org/drawingml/2006/picture">
+                <pic:pic xmlns:pic="http://schemas.openxmlformats.org/drawingml/2006/picture">
+                  <pic:nvPicPr>
+                    <pic:cNvPr id="2" name="Imagen2" descr=""/>
+                    <pic:cNvPicPr>
+                      <a:picLocks noChangeAspect="1" noChangeArrowheads="1"/>
+                    </pic:cNvPicPr>
+                  </pic:nvPicPr>
+                  <pic:blipFill>
+                    <a:blip r:embed="rId3"/>
+                    <a:stretch>
+                      <a:fillRect/>
+                    </a:stretch>
+                  </pic:blipFill>
+                  <pic:spPr bwMode="auto">
+                    <a:xfrm>
+                      <a:off x="0" y="0"/>
+                      <a:ext cx="1732915" cy="514350"/>
+                    </a:xfrm>
+                    <a:prstGeom prst="rect">
+                      <a:avLst/>
+                    </a:prstGeom>
+                  </pic:spPr>
+                </pic:pic>
+              </a:graphicData>
+            </a:graphic>
+          </wp:anchor>
+        </w:drawing>
+      </w:r>
+    </w:p>
+    <w:p>
+      <w:pPr>
+        <w:pStyle w:val="Normal"/>
+        <w:rPr>
+          <w:lang w:val="es-ES"/>
+        </w:rPr>
+      </w:pPr>
+      <w:r>
+        <w:rPr>
+          <w:lang w:val="es-ES"/>
+        </w:rPr>
+      </w:r>
+    </w:p>
+    <w:p>
+      <w:pPr>
+        <w:pStyle w:val="Normal"/>
+        <w:rPr>
+          <w:lang w:val="es-ES"/>
+        </w:rPr>
+      </w:pPr>
+      <w:r>
+        <w:rPr>
+          <w:lang w:val="es-ES"/>
+        </w:rPr>
+        <w:t xml:space="preserve">En el caso de los hidrantes </w:t>
+      </w:r>
+      <w:r>
+        <w:rPr>
+          <w:rFonts w:eastAsia="Calibri" w:cs="" w:ascii="DejaVu Sans" w:hAnsi="DejaVu Sans"/>
+          <w:lang w:val="es-ES"/>
+        </w:rPr>
+        <w:t>γ</w:t>
+      </w:r>
+      <w:r>
+        <w:rPr>
+          <w:lang w:val="es-ES"/>
+        </w:rPr>
+        <w:t xml:space="preserve"> toma un valor de </w:t>
+      </w:r>
+      <w:r>
+        <w:rPr>
+          <w:rFonts w:eastAsia="Calibri" w:cs="" w:cstheme="minorBidi" w:eastAsiaTheme="minorHAnsi"/>
+          <w:color w:val="auto"/>
+          <w:kern w:val="0"/>
+          <w:sz w:val="22"/>
+          <w:szCs w:val="22"/>
+          <w:lang w:val="es-ES" w:eastAsia="en-US" w:bidi="ar-SA"/>
+        </w:rPr>
+        <w:t>0.5</w:t>
+      </w:r>
+      <w:r>
+        <w:rPr>
+          <w:lang w:val="es-ES"/>
+        </w:rPr>
+        <w:t>, sin embargo en las fugas ese  parámetro puede variar desde 0 hasta 2</w:t>
+      </w:r>
+    </w:p>
+    <w:p>
+      <w:pPr>
+        <w:pStyle w:val="Normal"/>
+        <w:rPr>
+          <w:lang w:val="es-ES"/>
+        </w:rPr>
+      </w:pPr>
+      <w:r>
+        <w:rPr>
+          <w:lang w:val="es-ES"/>
+        </w:rPr>
+        <w:t>A continuación se muestra una propuesta de ambos valores para las fugas más recurrentes:</w:t>
+      </w:r>
+    </w:p>
+    <w:p>
+      <w:pPr>
+        <w:pStyle w:val="Normal"/>
+        <w:rPr>
+          <w:lang w:val="es-ES"/>
+        </w:rPr>
+      </w:pPr>
+      <w:r>
+        <w:rPr>
+          <w:lang w:val="es-ES"/>
+        </w:rPr>
+        <w:t>FALTA  (necesitamos una tesis)</w:t>
       </w:r>
     </w:p>
     <w:p>
@@ -8472,6 +8766,143 @@
   <w:abstractNum w:abstractNumId="6">
     <w:lvl w:ilvl="0">
       <w:start w:val="1"/>
+      <w:numFmt w:val="bullet"/>
+      <w:lvlText w:val=""/>
+      <w:lvlJc w:val="left"/>
+      <w:pPr>
+        <w:tabs>
+          <w:tab w:val="num" w:pos="720"/>
+        </w:tabs>
+        <w:ind w:left="720" w:hanging="360"/>
+      </w:pPr>
+      <w:rPr>
+        <w:rFonts w:ascii="Symbol" w:hAnsi="Symbol" w:cs="Symbol" w:hint="default"/>
+      </w:rPr>
+    </w:lvl>
+    <w:lvl w:ilvl="1">
+      <w:start w:val="1"/>
+      <w:numFmt w:val="bullet"/>
+      <w:lvlText w:val="◦"/>
+      <w:lvlJc w:val="left"/>
+      <w:pPr>
+        <w:tabs>
+          <w:tab w:val="num" w:pos="1080"/>
+        </w:tabs>
+        <w:ind w:left="1080" w:hanging="360"/>
+      </w:pPr>
+      <w:rPr>
+        <w:rFonts w:ascii="OpenSymbol" w:hAnsi="OpenSymbol" w:cs="OpenSymbol" w:hint="default"/>
+      </w:rPr>
+    </w:lvl>
+    <w:lvl w:ilvl="2">
+      <w:start w:val="1"/>
+      <w:numFmt w:val="bullet"/>
+      <w:lvlText w:val="▪"/>
+      <w:lvlJc w:val="left"/>
+      <w:pPr>
+        <w:tabs>
+          <w:tab w:val="num" w:pos="1440"/>
+        </w:tabs>
+        <w:ind w:left="1440" w:hanging="360"/>
+      </w:pPr>
+      <w:rPr>
+        <w:rFonts w:ascii="OpenSymbol" w:hAnsi="OpenSymbol" w:cs="OpenSymbol" w:hint="default"/>
+      </w:rPr>
+    </w:lvl>
+    <w:lvl w:ilvl="3">
+      <w:start w:val="1"/>
+      <w:numFmt w:val="bullet"/>
+      <w:lvlText w:val=""/>
+      <w:lvlJc w:val="left"/>
+      <w:pPr>
+        <w:tabs>
+          <w:tab w:val="num" w:pos="1800"/>
+        </w:tabs>
+        <w:ind w:left="1800" w:hanging="360"/>
+      </w:pPr>
+      <w:rPr>
+        <w:rFonts w:ascii="Symbol" w:hAnsi="Symbol" w:cs="Symbol" w:hint="default"/>
+      </w:rPr>
+    </w:lvl>
+    <w:lvl w:ilvl="4">
+      <w:start w:val="1"/>
+      <w:numFmt w:val="bullet"/>
+      <w:lvlText w:val="◦"/>
+      <w:lvlJc w:val="left"/>
+      <w:pPr>
+        <w:tabs>
+          <w:tab w:val="num" w:pos="2160"/>
+        </w:tabs>
+        <w:ind w:left="2160" w:hanging="360"/>
+      </w:pPr>
+      <w:rPr>
+        <w:rFonts w:ascii="OpenSymbol" w:hAnsi="OpenSymbol" w:cs="OpenSymbol" w:hint="default"/>
+      </w:rPr>
+    </w:lvl>
+    <w:lvl w:ilvl="5">
+      <w:start w:val="1"/>
+      <w:numFmt w:val="bullet"/>
+      <w:lvlText w:val="▪"/>
+      <w:lvlJc w:val="left"/>
+      <w:pPr>
+        <w:tabs>
+          <w:tab w:val="num" w:pos="2520"/>
+        </w:tabs>
+        <w:ind w:left="2520" w:hanging="360"/>
+      </w:pPr>
+      <w:rPr>
+        <w:rFonts w:ascii="OpenSymbol" w:hAnsi="OpenSymbol" w:cs="OpenSymbol" w:hint="default"/>
+      </w:rPr>
+    </w:lvl>
+    <w:lvl w:ilvl="6">
+      <w:start w:val="1"/>
+      <w:numFmt w:val="bullet"/>
+      <w:lvlText w:val=""/>
+      <w:lvlJc w:val="left"/>
+      <w:pPr>
+        <w:tabs>
+          <w:tab w:val="num" w:pos="2880"/>
+        </w:tabs>
+        <w:ind w:left="2880" w:hanging="360"/>
+      </w:pPr>
+      <w:rPr>
+        <w:rFonts w:ascii="Symbol" w:hAnsi="Symbol" w:cs="Symbol" w:hint="default"/>
+      </w:rPr>
+    </w:lvl>
+    <w:lvl w:ilvl="7">
+      <w:start w:val="1"/>
+      <w:numFmt w:val="bullet"/>
+      <w:lvlText w:val="◦"/>
+      <w:lvlJc w:val="left"/>
+      <w:pPr>
+        <w:tabs>
+          <w:tab w:val="num" w:pos="3240"/>
+        </w:tabs>
+        <w:ind w:left="3240" w:hanging="360"/>
+      </w:pPr>
+      <w:rPr>
+        <w:rFonts w:ascii="OpenSymbol" w:hAnsi="OpenSymbol" w:cs="OpenSymbol" w:hint="default"/>
+      </w:rPr>
+    </w:lvl>
+    <w:lvl w:ilvl="8">
+      <w:start w:val="1"/>
+      <w:numFmt w:val="bullet"/>
+      <w:lvlText w:val="▪"/>
+      <w:lvlJc w:val="left"/>
+      <w:pPr>
+        <w:tabs>
+          <w:tab w:val="num" w:pos="3600"/>
+        </w:tabs>
+        <w:ind w:left="3600" w:hanging="360"/>
+      </w:pPr>
+      <w:rPr>
+        <w:rFonts w:ascii="OpenSymbol" w:hAnsi="OpenSymbol" w:cs="OpenSymbol" w:hint="default"/>
+      </w:rPr>
+    </w:lvl>
+  </w:abstractNum>
+  <w:abstractNum w:abstractNumId="7">
+    <w:lvl w:ilvl="0">
+      <w:start w:val="1"/>
       <w:numFmt w:val="none"/>
       <w:suff w:val="nothing"/>
       <w:lvlText w:val=""/>
@@ -8605,6 +9036,9 @@
   </w:num>
   <w:num w:numId="6">
     <w:abstractNumId w:val="6"/>
+  </w:num>
+  <w:num w:numId="7">
+    <w:abstractNumId w:val="7"/>
   </w:num>
 </w:numbering>
 </file>

</xml_diff>